<commit_message>
Prueba modificando un word
</commit_message>
<xml_diff>
--- a/Word-Template-TMI-IEEE-2020_3FDB.docx
+++ b/Word-Template-TMI-IEEE-2020_3FDB.docx
@@ -1,14 +1,12 @@
 
 <file path=word/document.xml><?xml version="1.0" encoding="utf-8"?>
-<w:document xmlns:wpc="http://schemas.microsoft.com/office/word/2010/wordprocessingCanvas" xmlns:cx="http://schemas.microsoft.com/office/drawing/2014/chartex" xmlns:mc="http://schemas.openxmlformats.org/markup-compatibility/2006" xmlns:o="urn:schemas-microsoft-com:office:office" xmlns:r="http://schemas.openxmlformats.org/officeDocument/2006/relationships" xmlns:m="http://schemas.openxmlformats.org/officeDocument/2006/math" xmlns:v="urn:schemas-microsoft-com:vml" xmlns:wp14="http://schemas.microsoft.com/office/word/2010/wordprocessingDrawing" xmlns:wp="http://schemas.openxmlformats.org/drawingml/2006/wordprocessingDrawing" xmlns:w10="urn:schemas-microsoft-com:office:word" xmlns:w="http://schemas.openxmlformats.org/wordprocessingml/2006/main" xmlns:w14="http://schemas.microsoft.com/office/word/2010/wordml" xmlns:w15="http://schemas.microsoft.com/office/word/2012/wordml" xmlns:w16se="http://schemas.microsoft.com/office/word/2015/wordml/symex" xmlns:wpg="http://schemas.microsoft.com/office/word/2010/wordprocessingGroup" xmlns:wpi="http://schemas.microsoft.com/office/word/2010/wordprocessingInk" xmlns:wne="http://schemas.microsoft.com/office/word/2006/wordml" xmlns:wps="http://schemas.microsoft.com/office/word/2010/wordprocessingShape" mc:Ignorable="w14 w15 w16se wp14">
+<w:document xmlns:wpc="http://schemas.microsoft.com/office/word/2010/wordprocessingCanvas" xmlns:cx="http://schemas.microsoft.com/office/drawing/2014/chartex" xmlns:cx1="http://schemas.microsoft.com/office/drawing/2015/9/8/chartex" xmlns:cx2="http://schemas.microsoft.com/office/drawing/2015/10/21/chartex" xmlns:cx3="http://schemas.microsoft.com/office/drawing/2016/5/9/chartex" xmlns:cx4="http://schemas.microsoft.com/office/drawing/2016/5/10/chartex" xmlns:cx5="http://schemas.microsoft.com/office/drawing/2016/5/11/chartex" xmlns:cx6="http://schemas.microsoft.com/office/drawing/2016/5/12/chartex" xmlns:cx7="http://schemas.microsoft.com/office/drawing/2016/5/13/chartex" xmlns:cx8="http://schemas.microsoft.com/office/drawing/2016/5/14/chartex" xmlns:mc="http://schemas.openxmlformats.org/markup-compatibility/2006" xmlns:aink="http://schemas.microsoft.com/office/drawing/2016/ink" xmlns:am3d="http://schemas.microsoft.com/office/drawing/2017/model3d" xmlns:o="urn:schemas-microsoft-com:office:office" xmlns:oel="http://schemas.microsoft.com/office/2019/extlst" xmlns:r="http://schemas.openxmlformats.org/officeDocument/2006/relationships" xmlns:m="http://schemas.openxmlformats.org/officeDocument/2006/math" xmlns:v="urn:schemas-microsoft-com:vml" xmlns:wp14="http://schemas.microsoft.com/office/word/2010/wordprocessingDrawing" xmlns:wp="http://schemas.openxmlformats.org/drawingml/2006/wordprocessingDrawing" xmlns:w10="urn:schemas-microsoft-com:office:word" xmlns:w="http://schemas.openxmlformats.org/wordprocessingml/2006/main" xmlns:w14="http://schemas.microsoft.com/office/word/2010/wordml" xmlns:w15="http://schemas.microsoft.com/office/word/2012/wordml" xmlns:w16cex="http://schemas.microsoft.com/office/word/2018/wordml/cex" xmlns:w16cid="http://schemas.microsoft.com/office/word/2016/wordml/cid" xmlns:w16="http://schemas.microsoft.com/office/word/2018/wordml" xmlns:w16du="http://schemas.microsoft.com/office/word/2023/wordml/word16du" xmlns:w16sdtdh="http://schemas.microsoft.com/office/word/2020/wordml/sdtdatahash" xmlns:w16se="http://schemas.microsoft.com/office/word/2015/wordml/symex" xmlns:wpg="http://schemas.microsoft.com/office/word/2010/wordprocessingGroup" xmlns:wpi="http://schemas.microsoft.com/office/word/2010/wordprocessingInk" xmlns:wne="http://schemas.microsoft.com/office/word/2006/wordml" xmlns:wps="http://schemas.microsoft.com/office/word/2010/wordprocessingShape" mc:Ignorable="w14 w15 w16se w16cid w16 w16cex w16sdtdh wp14">
   <w:body>
     <w:p>
       <w:pPr>
         <w:pStyle w:val="Text"/>
         <w:ind w:firstLine="0"/>
       </w:pPr>
-      <w:bookmarkStart w:id="0" w:name="_GoBack"/>
-      <w:bookmarkEnd w:id="0"/>
       <w:r>
         <w:footnoteReference w:customMarkFollows="1" w:id="1"/>
         <w:sym w:font="Symbol" w:char="F020"/>
@@ -29,7 +27,7 @@
           <w:color w:val="004495"/>
           <w:sz w:val="48"/>
         </w:rPr>
-        <w:t>P</w:t>
+        <w:t xml:space="preserve">Replication of the </w:t>
       </w:r>
       <w:r>
         <w:rPr>
@@ -37,7 +35,15 @@
           <w:color w:val="004495"/>
           <w:sz w:val="48"/>
         </w:rPr>
-        <w:t>reparation of Papers for IEEE TRANSACTIONS ON MEDICAL IMAGING</w:t>
+        <w:t xml:space="preserve">Centrality in affiliation networks </w:t>
+      </w:r>
+      <w:r>
+        <w:rPr>
+          <w:rFonts w:ascii="Arial" w:eastAsia="Arial" w:hAnsi="Arial" w:cs="Arial"/>
+          <w:color w:val="004495"/>
+          <w:sz w:val="48"/>
+        </w:rPr>
+        <w:t>article</w:t>
       </w:r>
     </w:p>
     <w:p>
@@ -55,7 +61,7 @@
           <w:rFonts w:ascii="Arial" w:eastAsia="Arial" w:hAnsi="Arial" w:cs="Arial"/>
           <w:sz w:val="22"/>
           <w:szCs w:val="22"/>
-          <w:lang w:eastAsia="zh-CN"/>
+          <w:lang w:val="es-CO" w:eastAsia="zh-CN"/>
         </w:rPr>
       </w:pPr>
       <w:r>
@@ -63,54 +69,45 @@
           <w:rFonts w:ascii="Arial" w:eastAsia="Arial" w:hAnsi="Arial" w:cs="Arial"/>
           <w:sz w:val="22"/>
           <w:szCs w:val="22"/>
-          <w:lang w:eastAsia="zh-CN"/>
-        </w:rPr>
-        <w:t xml:space="preserve">First A. Author, </w:t>
-      </w:r>
-      <w:r>
-        <w:rPr>
-          <w:rFonts w:ascii="Arial" w:eastAsia="Arial" w:hAnsi="Arial" w:cs="Arial"/>
-          <w:i/>
-          <w:sz w:val="22"/>
-          <w:szCs w:val="22"/>
-          <w:lang w:eastAsia="zh-CN"/>
-        </w:rPr>
-        <w:t>Fellow, IEEE</w:t>
-      </w:r>
+          <w:lang w:val="es-CO" w:eastAsia="zh-CN"/>
+        </w:rPr>
+        <w:t xml:space="preserve">Cristian </w:t>
+      </w:r>
+      <w:proofErr w:type="spellStart"/>
       <w:r>
         <w:rPr>
           <w:rFonts w:ascii="Arial" w:eastAsia="Arial" w:hAnsi="Arial" w:cs="Arial"/>
           <w:sz w:val="22"/>
           <w:szCs w:val="22"/>
-          <w:lang w:eastAsia="zh-CN"/>
-        </w:rPr>
-        <w:t>, Second B. Autho</w:t>
-      </w:r>
+          <w:lang w:val="es-CO" w:eastAsia="zh-CN"/>
+        </w:rPr>
+        <w:t>Jimenez</w:t>
+      </w:r>
+      <w:proofErr w:type="spellEnd"/>
       <w:r>
         <w:rPr>
           <w:rFonts w:ascii="Arial" w:eastAsia="Arial" w:hAnsi="Arial" w:cs="Arial"/>
           <w:sz w:val="22"/>
           <w:szCs w:val="22"/>
-          <w:lang w:eastAsia="zh-CN"/>
-        </w:rPr>
-        <w:t xml:space="preserve">r, and Third C. Author, Jr., </w:t>
+          <w:lang w:val="es-CO" w:eastAsia="zh-CN"/>
+        </w:rPr>
+        <w:t>, Jaider Pinto, J</w:t>
       </w:r>
       <w:r>
         <w:rPr>
           <w:rFonts w:ascii="Arial" w:eastAsia="Arial" w:hAnsi="Arial" w:cs="Arial"/>
-          <w:i/>
           <w:sz w:val="22"/>
           <w:szCs w:val="22"/>
-          <w:lang w:eastAsia="zh-CN"/>
-        </w:rPr>
-        <w:t>Member, IEEE</w:t>
+          <w:lang w:val="es-CO" w:eastAsia="zh-CN"/>
+        </w:rPr>
+        <w:t>immy Prieto</w:t>
       </w:r>
     </w:p>
     <w:p>
       <w:pPr>
         <w:rPr>
           <w:rFonts w:eastAsia="Arial"/>
-          <w:lang w:eastAsia="zh-CN"/>
+          <w:lang w:val="es-CO" w:eastAsia="zh-CN"/>
         </w:rPr>
       </w:pPr>
     </w:p>
@@ -118,7 +115,7 @@
       <w:pPr>
         <w:rPr>
           <w:rFonts w:eastAsia="Arial"/>
-          <w:lang w:eastAsia="zh-CN"/>
+          <w:lang w:val="es-CO" w:eastAsia="zh-CN"/>
         </w:rPr>
         <w:sectPr>
           <w:headerReference w:type="default" r:id="rId8"/>
@@ -137,168 +134,75 @@
         <w:pStyle w:val="Abstract"/>
         <w:rPr>
           <w:rFonts w:ascii="Arial" w:hAnsi="Arial" w:cs="Arial"/>
-        </w:rPr>
-      </w:pPr>
+          <w:lang w:val="es-CO"/>
+        </w:rPr>
+      </w:pPr>
+      <w:proofErr w:type="spellStart"/>
       <w:r>
         <w:rPr>
           <w:rFonts w:ascii="Arial" w:hAnsi="Arial" w:cs="Arial"/>
           <w:i/>
           <w:iCs/>
           <w:color w:val="0070C0"/>
-        </w:rPr>
-        <w:lastRenderedPageBreak/>
+          <w:lang w:val="es-CO"/>
+        </w:rPr>
         <w:t>Abstract</w:t>
       </w:r>
+      <w:proofErr w:type="spellEnd"/>
       <w:r>
         <w:rPr>
           <w:rFonts w:ascii="Arial" w:hAnsi="Arial" w:cs="Arial"/>
           <w:color w:val="0070C0"/>
+          <w:lang w:val="es-CO"/>
         </w:rPr>
         <w:t>—</w:t>
       </w:r>
       <w:r>
         <w:rPr>
           <w:rFonts w:ascii="Arial" w:hAnsi="Arial" w:cs="Arial"/>
-        </w:rPr>
-        <w:t xml:space="preserve">These instructions give you guidelines for preparing papers for IEEE </w:t>
-      </w:r>
+          <w:lang w:val="es-CO"/>
+        </w:rPr>
+        <w:t xml:space="preserve"> quiero ver cómo funciona </w:t>
+      </w:r>
+      <w:proofErr w:type="spellStart"/>
       <w:r>
         <w:rPr>
           <w:rFonts w:ascii="Arial" w:hAnsi="Arial" w:cs="Arial"/>
-        </w:rPr>
-        <w:t>Transactions</w:t>
-      </w:r>
+          <w:lang w:val="es-CO"/>
+        </w:rPr>
+        <w:t>git</w:t>
+      </w:r>
+      <w:proofErr w:type="spellEnd"/>
       <w:r>
         <w:rPr>
           <w:rFonts w:ascii="Arial" w:hAnsi="Arial" w:cs="Arial"/>
-        </w:rPr>
-        <w:t>,</w:t>
+          <w:lang w:val="es-CO"/>
+        </w:rPr>
+        <w:t xml:space="preserve"> con un </w:t>
       </w:r>
       <w:r>
         <w:rPr>
           <w:rFonts w:ascii="Arial" w:hAnsi="Arial" w:cs="Arial"/>
-        </w:rPr>
-        <w:t xml:space="preserve"> </w:t>
-      </w:r>
-      <w:r>
+          <w:lang w:val="es-CO"/>
+        </w:rPr>
+        <w:t>docx</w:t>
+      </w:r>
+    </w:p>
+    <w:p>
+      <w:pPr>
+        <w:rPr>
+          <w:lang w:val="es-CO"/>
+        </w:rPr>
+      </w:pPr>
+    </w:p>
+    <w:p>
+      <w:pPr>
+        <w:pStyle w:val="IndexTerms"/>
         <w:rPr>
           <w:rFonts w:ascii="Arial" w:hAnsi="Arial" w:cs="Arial"/>
         </w:rPr>
-        <w:t xml:space="preserve">but this version is specifically written to describe </w:t>
-      </w:r>
-      <w:r>
-        <w:rPr>
-          <w:rFonts w:ascii="Arial" w:hAnsi="Arial" w:cs="Arial"/>
-        </w:rPr>
-        <w:t xml:space="preserve">submission to </w:t>
-      </w:r>
-      <w:r>
-        <w:rPr>
-          <w:rFonts w:ascii="Arial" w:hAnsi="Arial" w:cs="Arial"/>
-        </w:rPr>
-        <w:t>IEEE TMI.</w:t>
-      </w:r>
-      <w:r>
-        <w:rPr>
-          <w:rFonts w:ascii="Arial" w:hAnsi="Arial" w:cs="Arial"/>
-        </w:rPr>
-        <w:t xml:space="preserve"> </w:t>
-      </w:r>
-      <w:r>
-        <w:rPr>
-          <w:rFonts w:ascii="Arial" w:hAnsi="Arial" w:cs="Arial"/>
-        </w:rPr>
-        <w:t xml:space="preserve"> </w:t>
-      </w:r>
-      <w:r>
-        <w:rPr>
-          <w:rFonts w:ascii="Arial" w:hAnsi="Arial" w:cs="Arial"/>
-        </w:rPr>
-        <w:t xml:space="preserve">Use this document as a template if you are using Microsoft </w:t>
-      </w:r>
-      <w:r>
-        <w:rPr>
-          <w:rFonts w:ascii="Arial" w:hAnsi="Arial" w:cs="Arial"/>
-          <w:iCs/>
-        </w:rPr>
-        <w:t>Word</w:t>
-      </w:r>
-      <w:r>
-        <w:rPr>
-          <w:rFonts w:ascii="Arial" w:hAnsi="Arial" w:cs="Arial"/>
-        </w:rPr>
-        <w:t xml:space="preserve"> </w:t>
-      </w:r>
-      <w:r>
-        <w:rPr>
-          <w:rFonts w:ascii="Arial" w:hAnsi="Arial" w:cs="Arial"/>
-        </w:rPr>
-        <w:t>2010</w:t>
-      </w:r>
-      <w:r>
-        <w:rPr>
-          <w:rFonts w:ascii="Arial" w:hAnsi="Arial" w:cs="Arial"/>
-        </w:rPr>
-        <w:t xml:space="preserve"> or later. Otherwise, use this document as an instruction set. The electronic file of your paper will be formatted further at IEEE. </w:t>
-      </w:r>
-      <w:r>
-        <w:rPr>
-          <w:rFonts w:ascii="Arial" w:hAnsi="Arial" w:cs="Arial"/>
-        </w:rPr>
-        <w:t xml:space="preserve">Paper titles should be written in uppercase and lowercase letters, not all uppercase. Avoid writing formulas in the title; short formulas that identify the elements are fine (e.g., "Nd–Fe–B"). </w:t>
-      </w:r>
-      <w:r>
-        <w:rPr>
-          <w:rFonts w:ascii="Arial" w:hAnsi="Arial" w:cs="Arial"/>
-        </w:rPr>
-        <w:t>Keep the title short and d</w:t>
-      </w:r>
-      <w:r>
-        <w:rPr>
-          <w:rFonts w:ascii="Arial" w:hAnsi="Arial" w:cs="Arial"/>
-        </w:rPr>
-        <w:t xml:space="preserve">o not write “(Invited)” in the title. Full names of authors are preferred in the author field, but are not required. Put a space between authors’ initials. </w:t>
-      </w:r>
-      <w:r>
-        <w:rPr>
-          <w:rFonts w:ascii="Arial" w:hAnsi="Arial" w:cs="Arial"/>
-        </w:rPr>
-        <w:t xml:space="preserve">Only authors may appear in the author line of a manuscript. Authors are defined as individuals who have made an identifiable intellectual contribution to a manuscript to the extent that the individual can defend its contents. </w:t>
-      </w:r>
-      <w:r>
-        <w:rPr>
-          <w:rFonts w:ascii="Arial" w:hAnsi="Arial" w:cs="Arial"/>
-        </w:rPr>
-        <w:t>Define all symbols used in the abstract. Do not cite references in the abstract. Do not delete the blank line immediately above the abstract; it sets the footnote at the bottom of this column.</w:t>
-      </w:r>
-      <w:r>
-        <w:rPr>
-          <w:rFonts w:ascii="Arial" w:hAnsi="Arial" w:cs="Arial"/>
-        </w:rPr>
-        <w:t xml:space="preserve"> </w:t>
-      </w:r>
-      <w:r>
-        <w:rPr>
-          <w:rFonts w:ascii="Arial" w:hAnsi="Arial" w:cs="Arial"/>
-        </w:rPr>
-        <w:t xml:space="preserve">Keep the abstract to 250 words or less.  </w:t>
-      </w:r>
-      <w:r>
-        <w:rPr>
-          <w:rFonts w:ascii="Arial" w:hAnsi="Arial" w:cs="Arial"/>
-        </w:rPr>
-        <w:t xml:space="preserve"> </w:t>
-      </w:r>
-    </w:p>
-    <w:p/>
-    <w:p>
-      <w:pPr>
-        <w:pStyle w:val="IndexTerms"/>
-        <w:rPr>
-          <w:rFonts w:ascii="Arial" w:hAnsi="Arial" w:cs="Arial"/>
-        </w:rPr>
-      </w:pPr>
-      <w:bookmarkStart w:id="1" w:name="PointTmp"/>
+      </w:pPr>
+      <w:bookmarkStart w:id="0" w:name="PointTmp"/>
       <w:r>
         <w:rPr>
           <w:rFonts w:ascii="Arial" w:hAnsi="Arial" w:cs="Arial"/>
@@ -340,10 +244,10 @@
         <w:t xml:space="preserve">words or phrases in alphabetical order, separated by commas. </w:t>
       </w:r>
     </w:p>
-    <w:bookmarkEnd w:id="1"/>
-    <w:p>
-      <w:pPr>
-        <w:pStyle w:val="Heading1"/>
+    <w:bookmarkEnd w:id="0"/>
+    <w:p>
+      <w:pPr>
+        <w:pStyle w:val="Ttulo1"/>
       </w:pPr>
       <w:r>
         <w:t>INTRODUCTION</w:t>
@@ -450,19 +354,19 @@
       <w:hyperlink r:id="rId10" w:history="1">
         <w:r>
           <w:rPr>
-            <w:rStyle w:val="Hyperlink"/>
+            <w:rStyle w:val="Hipervnculo"/>
           </w:rPr>
           <w:t>th</w:t>
         </w:r>
         <w:r>
           <w:rPr>
-            <w:rStyle w:val="Hyperlink"/>
+            <w:rStyle w:val="Hipervnculo"/>
           </w:rPr>
           <w:t>is</w:t>
         </w:r>
         <w:r>
           <w:rPr>
-            <w:rStyle w:val="Hyperlink"/>
+            <w:rStyle w:val="Hipervnculo"/>
           </w:rPr>
           <w:t xml:space="preserve"> website</w:t>
         </w:r>
@@ -491,7 +395,7 @@
     </w:p>
     <w:p>
       <w:pPr>
-        <w:pStyle w:val="Heading1"/>
+        <w:pStyle w:val="Ttulo1"/>
       </w:pPr>
       <w:r>
         <w:t>Guidelines For Manuscript Prepar</w:t>
@@ -565,7 +469,6 @@
         <w:pStyle w:val="Text"/>
       </w:pPr>
       <w:r>
-        <w:lastRenderedPageBreak/>
         <w:t>Place your figure</w:t>
       </w:r>
       <w:r>
@@ -584,7 +487,15 @@
         <w:t xml:space="preserve">, we expect you to approximate the final form appearance </w:t>
       </w:r>
       <w:r>
-        <w:t xml:space="preserve">for all versions submitted to TMI via ScholarOne® to </w:t>
+        <w:t xml:space="preserve">for all versions submitted to TMI via </w:t>
+      </w:r>
+      <w:proofErr w:type="spellStart"/>
+      <w:r>
+        <w:t>ScholarOne</w:t>
+      </w:r>
+      <w:proofErr w:type="spellEnd"/>
+      <w:r>
+        <w:t xml:space="preserve">® to </w:t>
       </w:r>
       <w:r>
         <w:t>the extent possible.</w:t>
@@ -592,7 +503,7 @@
     </w:p>
     <w:p>
       <w:pPr>
-        <w:pStyle w:val="Heading2"/>
+        <w:pStyle w:val="Ttulo2"/>
       </w:pPr>
       <w:r>
         <w:t>Abbreviations and Acronyms</w:t>
@@ -608,7 +519,7 @@
     </w:p>
     <w:p>
       <w:pPr>
-        <w:pStyle w:val="Heading2"/>
+        <w:pStyle w:val="Ttulo2"/>
       </w:pPr>
       <w:r>
         <w:t>Other Recommendations</w:t>
@@ -619,7 +530,10 @@
         <w:pStyle w:val="Text"/>
       </w:pPr>
       <w:r>
-        <w:t>Use one space after periods and colons. Hyphenate complex modifiers: “zero-field-cooled magnetization.” Avoid dangling participles, such as, “Using (1), the potential was calculated.” [It is not clear who or what used (1).] Write instead, “The potential was calculated by using (1),” or “Using (1), we calculated the potential.”</w:t>
+        <w:t xml:space="preserve">Use one space after periods and colons. Hyphenate complex modifiers: “zero-field-cooled magnetization.” Avoid dangling </w:t>
+      </w:r>
+      <w:r>
+        <w:t>participles, such as, “Using (1), the potential was calculated.” [It is not clear who or what used (1).] Write instead, “The potential was calculated by using (1),” or “Using (1), we calculated the potential.”</w:t>
       </w:r>
     </w:p>
     <w:p>
@@ -672,7 +586,23 @@
         <w:t>2</w:t>
       </w:r>
       <w:r>
-        <w:t>” or “webers per square meter,” not “webers/m</w:t>
+        <w:t>” or “</w:t>
+      </w:r>
+      <w:proofErr w:type="spellStart"/>
+      <w:r>
+        <w:t>webers</w:t>
+      </w:r>
+      <w:proofErr w:type="spellEnd"/>
+      <w:r>
+        <w:t xml:space="preserve"> per square meter,” not “</w:t>
+      </w:r>
+      <w:proofErr w:type="spellStart"/>
+      <w:r>
+        <w:t>webers</w:t>
+      </w:r>
+      <w:proofErr w:type="spellEnd"/>
+      <w:r>
+        <w:t>/m</w:t>
       </w:r>
       <w:r>
         <w:rPr>
@@ -709,11 +639,7 @@
         <w:t>nstead of “It was observed that</w:t>
       </w:r>
       <w:r>
-        <w:t xml:space="preserve">...”). Remember to check spelling. If your native language is not </w:t>
-      </w:r>
-      <w:r>
-        <w:lastRenderedPageBreak/>
-        <w:t>English, please get a native English-speaking colleague to carefully proofread your paper</w:t>
+        <w:t>...”). Remember to check spelling. If your native language is not English, please get a native English-speaking colleague to carefully proofread your paper</w:t>
       </w:r>
       <w:r>
         <w:t xml:space="preserve"> or use a professional editing service</w:t>
@@ -724,7 +650,7 @@
     </w:p>
     <w:p>
       <w:pPr>
-        <w:pStyle w:val="Heading1"/>
+        <w:pStyle w:val="Ttulo1"/>
       </w:pPr>
       <w:r>
         <w:t>MATH</w:t>
@@ -747,6 +673,7 @@
       <w:r>
         <w:t xml:space="preserve"> use either the Microsoft Equation Editor or the </w:t>
       </w:r>
+      <w:proofErr w:type="spellStart"/>
       <w:r>
         <w:rPr>
           <w:i/>
@@ -754,13 +681,14 @@
         </w:rPr>
         <w:t>MathType</w:t>
       </w:r>
+      <w:proofErr w:type="spellEnd"/>
       <w:r>
         <w:t xml:space="preserve"> add-on (</w:t>
       </w:r>
       <w:hyperlink r:id="rId11" w:history="1">
         <w:r>
           <w:rPr>
-            <w:rStyle w:val="Hyperlink"/>
+            <w:rStyle w:val="Hipervnculo"/>
           </w:rPr>
           <w:t>http://www.mathtype.com</w:t>
         </w:r>
@@ -776,7 +704,15 @@
         <w:t>or</w:t>
       </w:r>
       <w:r>
-        <w:t xml:space="preserve"> MathType Equation). “Float over text” should </w:t>
+        <w:t xml:space="preserve"> </w:t>
+      </w:r>
+      <w:proofErr w:type="spellStart"/>
+      <w:r>
+        <w:t>MathType</w:t>
+      </w:r>
+      <w:proofErr w:type="spellEnd"/>
+      <w:r>
+        <w:t xml:space="preserve"> Equation). “Float over text” should </w:t>
       </w:r>
       <w:r>
         <w:rPr>
@@ -791,7 +727,7 @@
     </w:p>
     <w:p>
       <w:pPr>
-        <w:pStyle w:val="Heading2"/>
+        <w:pStyle w:val="Ttulo2"/>
       </w:pPr>
       <w:r>
         <w:t>Equations</w:t>
@@ -802,7 +738,19 @@
         <w:pStyle w:val="Text"/>
       </w:pPr>
       <w:r>
-        <w:t>Number equations consecutively with equation numbers in parentheses flush with the right margin, as in (1). First use the equation editor to create the equation. Then select the “Equation” markup style. Press the tab key and write the equation number in parentheses. To make your equations more compact, you may use the solidus ( / ), the exp function, or appropriate exponents. Use parentheses to avoid ambiguities in denominators. Punctuate equations when they are part of a sentence, as in</w:t>
+        <w:t xml:space="preserve">Number equations consecutively with equation numbers in parentheses flush with the right margin, as in (1). First use the equation editor to create the equation. Then select the “Equation” markup style. Press the tab key and write the equation number in parentheses. To make your equations more </w:t>
+      </w:r>
+      <w:r>
+        <w:lastRenderedPageBreak/>
+        <w:t xml:space="preserve">compact, you may use the solidus </w:t>
+      </w:r>
+      <w:proofErr w:type="gramStart"/>
+      <w:r>
+        <w:t>( /</w:t>
+      </w:r>
+      <w:proofErr w:type="gramEnd"/>
+      <w:r>
+        <w:t xml:space="preserve"> ), the exp function, or appropriate exponents. Use parentheses to avoid ambiguities in denominators. Punctuate equations when they are part of a sentence, as in</w:t>
       </w:r>
     </w:p>
     <w:p>
@@ -816,6 +764,9 @@
         <w:ind w:firstLine="0"/>
       </w:pPr>
       <w:r>
+        <w:rPr>
+          <w:noProof/>
+        </w:rPr>
         <w:object w:dxaOrig="4940" w:dyaOrig="1120" w14:anchorId="0B4659AE">
           <v:shapetype id="_x0000_t75" coordsize="21600,21600" o:spt="75" o:preferrelative="t" path="m@4@5l@4@11@9@11@9@5xe" filled="f" stroked="f">
             <v:stroke joinstyle="miter"/>
@@ -836,10 +787,10 @@
             <v:path o:extrusionok="f" gradientshapeok="t" o:connecttype="rect"/>
             <o:lock v:ext="edit" aspectratio="t"/>
           </v:shapetype>
-          <v:shape id="_x0000_i1025" type="#_x0000_t75" style="width:225.5pt;height:45.5pt" o:ole="" fillcolor="window">
+          <v:shape id="_x0000_i1026" type="#_x0000_t75" alt="" style="width:226pt;height:46pt;mso-width-percent:0;mso-height-percent:0;mso-width-percent:0;mso-height-percent:0" o:ole="" fillcolor="window">
             <v:imagedata r:id="rId12" o:title=""/>
           </v:shape>
-          <o:OLEObject Type="Embed" ProgID="Equation.3" ShapeID="_x0000_i1025" DrawAspect="Content" ObjectID="_1647428353" r:id="rId13"/>
+          <o:OLEObject Type="Embed" ProgID="Equation.3" ShapeID="_x0000_i1026" DrawAspect="Content" ObjectID="_1740817960" r:id="rId13"/>
         </w:object>
       </w:r>
       <w:r>
@@ -863,12 +814,20 @@
         <w:t>T</w:t>
       </w:r>
       <w:r>
-        <w:t xml:space="preserve"> might refer to temperature, but T is the unit tesla). Refer to “(1),” not “Eq. (1)” or “equation (1),” except at the beginning of a sentence: “Equation (1) is ... .”</w:t>
-      </w:r>
-    </w:p>
-    <w:p>
-      <w:pPr>
-        <w:pStyle w:val="Heading1"/>
+        <w:t xml:space="preserve"> might refer to temperature, but T is the unit tesla). Refer to “(1),” not “Eq. (1)” or “equation (1),” except at the beginning of a sentence: “Equation (1) is </w:t>
+      </w:r>
+      <w:proofErr w:type="gramStart"/>
+      <w:r>
+        <w:t>... .</w:t>
+      </w:r>
+      <w:proofErr w:type="gramEnd"/>
+      <w:r>
+        <w:t>”</w:t>
+      </w:r>
+    </w:p>
+    <w:p>
+      <w:pPr>
+        <w:pStyle w:val="Ttulo1"/>
       </w:pPr>
       <w:r>
         <w:t>Units</w:t>
@@ -897,7 +856,15 @@
         <w:t>2</w:t>
       </w:r>
       <w:r>
-        <w:t>).” An exception is when English units are used as identifiers in trade, such as “3½-in disk drive.” Avoid combining SI and CGS units, such as current in amperes and magnetic field in oersteds. This often leads to confusion because equations do not balance dimensionally. If you must use mixed units, clearly state the units for each quantity in an equation.</w:t>
+        <w:t xml:space="preserve">).” An exception is when English units are used as identifiers in trade, such as “3½-in disk drive.” Avoid combining SI and CGS units, such as current in amperes and magnetic field in </w:t>
+      </w:r>
+      <w:proofErr w:type="spellStart"/>
+      <w:r>
+        <w:t>oersteds</w:t>
+      </w:r>
+      <w:proofErr w:type="spellEnd"/>
+      <w:r>
+        <w:t>. This often leads to confusion because equations do not balance dimensionally. If you must use mixed units, clearly state the units for each quantity in an equation.</w:t>
       </w:r>
     </w:p>
     <w:p>
@@ -958,7 +925,7 @@
     </w:p>
     <w:p>
       <w:pPr>
-        <w:pStyle w:val="Heading1"/>
+        <w:pStyle w:val="Ttulo1"/>
       </w:pPr>
       <w:r>
         <w:t>Some Common Mistakes</w:t>
@@ -978,11 +945,31 @@
         <w:t>0</w:t>
       </w:r>
       <w:r>
-        <w:t xml:space="preserve"> is zero, not a lowercase letter “o.” The term for residual magnetization is “remanence”; the adjective is “remanent”; do not write “remnance” or “remnant.” Use the word “micrometer” instead of “micron.” A graph within a graph is an “inset,” not an “insert.” The word </w:t>
-      </w:r>
-      <w:r>
-        <w:lastRenderedPageBreak/>
-        <w:t>“alternatively” is preferred to the word “alternately” (unless you really mean something that alternates). Use the word “whereas” instead of “while” (unless you are referring to simultaneous events). Do not use the word “essentially” to mean “approximately” or “effectively.” Do not use the word “issue” as a euphemism for “problem.” When compositions are not specified, separate chemical symbols by en-dashes; for example, “NiMn” indicates the intermetallic compound Ni</w:t>
+        <w:t xml:space="preserve"> is zero, not a lowercase letter “o.” The term for residual magnetization is “remanence”; the adjective is “remanent”; do not write “</w:t>
+      </w:r>
+      <w:proofErr w:type="spellStart"/>
+      <w:r>
+        <w:t>remnance</w:t>
+      </w:r>
+      <w:proofErr w:type="spellEnd"/>
+      <w:r>
+        <w:t xml:space="preserve">” or “remnant.” Use the word “micrometer” instead of “micron.” A graph within a graph is an “inset,” not an “insert.” The word “alternatively” is preferred to the word “alternately” (unless you really mean something that alternates). Use the word “whereas” instead of “while” (unless you are referring to simultaneous events). Do not use the word “essentially” to mean “approximately” or “effectively.” Do not use the word “issue” as a euphemism for “problem.” When compositions are not specified, separate chemical symbols by </w:t>
+      </w:r>
+      <w:proofErr w:type="spellStart"/>
+      <w:r>
+        <w:t>en</w:t>
+      </w:r>
+      <w:proofErr w:type="spellEnd"/>
+      <w:r>
+        <w:t>-dashes; for example, “</w:t>
+      </w:r>
+      <w:proofErr w:type="spellStart"/>
+      <w:r>
+        <w:t>NiMn</w:t>
+      </w:r>
+      <w:proofErr w:type="spellEnd"/>
+      <w:r>
+        <w:t>” indicates the intermetallic compound Ni</w:t>
       </w:r>
       <w:r>
         <w:rPr>
@@ -1026,7 +1013,15 @@
         <w:pStyle w:val="Text"/>
       </w:pPr>
       <w:r>
-        <w:t xml:space="preserve">Be aware of the different meanings of the homophones “affect” (usually a verb) and “effect” (usually a noun), “complement” and “compliment,” “discreet” and “discrete,” “principal” (e.g., “principal investigator”) and “principle” (e.g., “principle of measurement”). Do not confuse “imply” and “infer.” </w:t>
+        <w:t xml:space="preserve">Be aware of the different meanings of the </w:t>
+      </w:r>
+      <w:proofErr w:type="gramStart"/>
+      <w:r>
+        <w:t>homophones</w:t>
+      </w:r>
+      <w:proofErr w:type="gramEnd"/>
+      <w:r>
+        <w:t xml:space="preserve"> “affect” (usually a verb) and “effect” (usually a noun), “complement” and “compliment,” “discreet” and “discrete,” “principal” (e.g., “principal investigator”) and “principle” (e.g., “principle of measurement”). Do not confuse “imply” and “infer.” </w:t>
       </w:r>
     </w:p>
     <w:p>
@@ -1034,7 +1029,10 @@
         <w:pStyle w:val="Text"/>
       </w:pPr>
       <w:r>
-        <w:t>Prefixes such as “non,” “sub,” “micro,” “multi,” and “ultra” are not independent words; they should be joined to the words they modify, usually without a hyphen. There is no period after the “et” in the Latin abbreviation “</w:t>
+        <w:t xml:space="preserve">Prefixes such as “non,” “sub,” “micro,” “multi,” and “ultra” </w:t>
+      </w:r>
+      <w:r>
+        <w:t>are not independent words; they should be joined to the words they modify, usually without a hyphen. There is no period after the “et” in the Latin abbreviation “</w:t>
       </w:r>
       <w:r>
         <w:rPr>
@@ -1051,7 +1049,7 @@
       <w:pPr>
         <w:pStyle w:val="Text"/>
         <w:rPr>
-          <w:rStyle w:val="Hyperlink"/>
+          <w:rStyle w:val="Hipervnculo"/>
           <w:sz w:val="18"/>
         </w:rPr>
       </w:pPr>
@@ -1070,7 +1068,7 @@
       <w:hyperlink r:id="rId14" w:history="1">
         <w:r>
           <w:rPr>
-            <w:rStyle w:val="Hyperlink"/>
+            <w:rStyle w:val="Hipervnculo"/>
             <w:sz w:val="18"/>
           </w:rPr>
           <w:t>http://www.ieee.org/web/publications/authors/transjnl/index.html</w:t>
@@ -1078,7 +1076,7 @@
       </w:hyperlink>
       <w:r>
         <w:rPr>
-          <w:rStyle w:val="Hyperlink"/>
+          <w:rStyle w:val="Hipervnculo"/>
           <w:sz w:val="18"/>
         </w:rPr>
         <w:t xml:space="preserve">. </w:t>
@@ -1086,7 +1084,7 @@
     </w:p>
     <w:p>
       <w:pPr>
-        <w:pStyle w:val="Heading1"/>
+        <w:pStyle w:val="Ttulo1"/>
       </w:pPr>
       <w:r>
         <w:t>Guidelines for Graphics Preparation</w:t>
@@ -1101,7 +1099,7 @@
     </w:p>
     <w:p>
       <w:pPr>
-        <w:pStyle w:val="Heading2"/>
+        <w:pStyle w:val="Ttulo2"/>
       </w:pPr>
       <w:r>
         <w:t>Types of Graphics</w:t>
@@ -1120,16 +1118,16 @@
     </w:p>
     <w:p>
       <w:pPr>
-        <w:pStyle w:val="Heading3"/>
-        <w:rPr>
-          <w:rStyle w:val="Heading2Char"/>
+        <w:pStyle w:val="Ttulo3"/>
+        <w:rPr>
+          <w:rStyle w:val="Ttulo2Car"/>
           <w:i/>
           <w:iCs/>
         </w:rPr>
       </w:pPr>
       <w:r>
         <w:rPr>
-          <w:rStyle w:val="Heading2Char"/>
+          <w:rStyle w:val="Ttulo2Car"/>
           <w:i/>
           <w:iCs/>
         </w:rPr>
@@ -1174,20 +1172,30 @@
     </w:p>
     <w:p>
       <w:pPr>
-        <w:pStyle w:val="Heading3"/>
-        <w:rPr>
-          <w:rStyle w:val="Heading2Char"/>
+        <w:pStyle w:val="Ttulo3"/>
+        <w:rPr>
+          <w:rStyle w:val="Ttulo2Car"/>
           <w:i/>
           <w:iCs/>
         </w:rPr>
       </w:pPr>
-      <w:r>
-        <w:rPr>
-          <w:rStyle w:val="Heading2Char"/>
+      <w:proofErr w:type="spellStart"/>
+      <w:r>
+        <w:rPr>
+          <w:rStyle w:val="Ttulo2Car"/>
           <w:i/>
           <w:iCs/>
         </w:rPr>
-        <w:t>Lineart figures</w:t>
+        <w:t>Lineart</w:t>
+      </w:r>
+      <w:proofErr w:type="spellEnd"/>
+      <w:r>
+        <w:rPr>
+          <w:rStyle w:val="Ttulo2Car"/>
+          <w:i/>
+          <w:iCs/>
+        </w:rPr>
+        <w:t xml:space="preserve"> figures</w:t>
       </w:r>
     </w:p>
     <w:p>
@@ -1215,22 +1223,22 @@
     </w:p>
     <w:p>
       <w:pPr>
-        <w:pStyle w:val="Heading3"/>
-        <w:rPr>
-          <w:rStyle w:val="Heading2Char"/>
+        <w:pStyle w:val="Ttulo3"/>
+        <w:rPr>
+          <w:rStyle w:val="Ttulo2Car"/>
           <w:iCs/>
         </w:rPr>
       </w:pPr>
       <w:r>
         <w:rPr>
-          <w:rStyle w:val="Heading2Char"/>
+          <w:rStyle w:val="Ttulo2Car"/>
           <w:i/>
         </w:rPr>
         <w:t>Author p</w:t>
       </w:r>
       <w:r>
         <w:rPr>
-          <w:rStyle w:val="Heading2Char"/>
+          <w:rStyle w:val="Ttulo2Car"/>
           <w:i/>
         </w:rPr>
         <w:t>hotos</w:t>
@@ -1262,14 +1270,14 @@
     </w:p>
     <w:p>
       <w:pPr>
-        <w:pStyle w:val="Heading3"/>
-        <w:rPr>
-          <w:rStyle w:val="Heading2Char"/>
-        </w:rPr>
-      </w:pPr>
-      <w:r>
-        <w:rPr>
-          <w:rStyle w:val="Heading2Char"/>
+        <w:pStyle w:val="Ttulo3"/>
+        <w:rPr>
+          <w:rStyle w:val="Ttulo2Car"/>
+        </w:rPr>
+      </w:pPr>
+      <w:r>
+        <w:rPr>
+          <w:rStyle w:val="Ttulo2Car"/>
           <w:i/>
         </w:rPr>
         <w:t>Tables</w:t>
@@ -1298,7 +1306,7 @@
     </w:p>
     <w:p>
       <w:pPr>
-        <w:pStyle w:val="Heading2"/>
+        <w:pStyle w:val="Ttulo2"/>
         <w:rPr>
           <w:rStyle w:val="BodyText2"/>
           <w:rFonts w:ascii="Arial" w:hAnsi="Arial" w:cs="Arial"/>
@@ -1330,8 +1338,13 @@
     </w:p>
     <w:p>
       <w:r>
-        <w:t>Figures compiled of more than one sub-figure presented side-by-side, or</w:t>
-      </w:r>
+        <w:t>Figures compiled of more than one sub-figure presented side-by-</w:t>
+      </w:r>
+      <w:proofErr w:type="gramStart"/>
+      <w:r>
+        <w:t>side, or</w:t>
+      </w:r>
+      <w:proofErr w:type="gramEnd"/>
       <w:r>
         <w:t xml:space="preserve"> stacked</w:t>
       </w:r>
@@ -1339,7 +1352,15 @@
         <w:t xml:space="preserve">. </w:t>
       </w:r>
       <w:r>
-        <w:t>If a multipart figure is made up of multiple figure types (one part is lineart, and another is grayscale or color) the figure should meet the stricter guidelin</w:t>
+        <w:t xml:space="preserve">If a multipart figure is made up of multiple figure types (one part is </w:t>
+      </w:r>
+      <w:proofErr w:type="spellStart"/>
+      <w:r>
+        <w:t>lineart</w:t>
+      </w:r>
+      <w:proofErr w:type="spellEnd"/>
+      <w:r>
+        <w:t>, and another is grayscale or color) the figure should meet the stricter guidelin</w:t>
       </w:r>
       <w:r>
         <w:t>es</w:t>
@@ -1350,7 +1371,7 @@
     </w:p>
     <w:p>
       <w:pPr>
-        <w:pStyle w:val="Heading2"/>
+        <w:pStyle w:val="Ttulo2"/>
       </w:pPr>
       <w:r>
         <w:t xml:space="preserve">File Formats </w:t>
@@ -1388,11 +1409,7 @@
         <w:t>.</w:t>
       </w:r>
       <w:r>
-        <w:t xml:space="preserve">PNG) sizes them, and adjusts the </w:t>
-      </w:r>
-      <w:r>
-        <w:lastRenderedPageBreak/>
-        <w:t>resolution settings. If you created your source files in one of the following programs you will be able to submit the graphics without converting to a PS, EPS, TIFF, PDF, or PNG file: Microsoft Word, Microsoft PowerPoint, or Microsoft Excel.</w:t>
+        <w:t>PNG) sizes them, and adjusts the resolution settings. If you created your source files in one of the following programs you will be able to submit the graphics without converting to a PS, EPS, TIFF, PDF, or PNG file: Microsoft Word, Microsoft PowerPoint, or Microsoft Excel.</w:t>
       </w:r>
       <w:r>
         <w:t xml:space="preserve"> Though it is not required, it is recommended that these files be saved in PDF format rather than DOC</w:t>
@@ -1451,7 +1468,7 @@
     </w:p>
     <w:p>
       <w:pPr>
-        <w:pStyle w:val="Heading2"/>
+        <w:pStyle w:val="Ttulo2"/>
       </w:pPr>
       <w:r>
         <w:t>Sizing of Graphics</w:t>
@@ -1475,12 +1492,23 @@
           <w:sz w:val="20"/>
           <w:szCs w:val="20"/>
         </w:rPr>
-        <w:t xml:space="preserve">Most charts, graphs, and tables are one column wide (3.5 inches / 88 millimeters / 21 picas) or page wide (7.16 inches / 181 millimeters / 43 picas). The maximum depth a graphic can be is 8.5 inches (216 millimeters / 54 picas). When choosing the depth of a graphic, please allow space for a caption. Figures can be sized between column and page widths if the author chooses, however it is recommended that figures are not sized less than column width unless when necessary. </w:t>
-      </w:r>
-    </w:p>
-    <w:p>
-      <w:pPr>
-        <w:pStyle w:val="Heading2"/>
+        <w:t xml:space="preserve">Most charts, graphs, and tables are one column wide (3.5 inches / 88 millimeters / 21 picas) or page wide (7.16 inches / 181 millimeters / 43 picas). The maximum depth a graphic can be is 8.5 inches (216 millimeters / 54 picas). When choosing the </w:t>
+      </w:r>
+      <w:r>
+        <w:rPr>
+          <w:rStyle w:val="BodyText2"/>
+          <w:rFonts w:ascii="Times" w:hAnsi="Times"/>
+          <w:color w:val="000000" w:themeColor="text1"/>
+          <w:sz w:val="20"/>
+          <w:szCs w:val="20"/>
+        </w:rPr>
+        <w:lastRenderedPageBreak/>
+        <w:t xml:space="preserve">depth of a graphic, please allow space for a caption. Figures can be sized between column and page widths if the author chooses, however it is recommended that figures are not sized less than column width unless when necessary. </w:t>
+      </w:r>
+    </w:p>
+    <w:p>
+      <w:pPr>
+        <w:pStyle w:val="Ttulo2"/>
         <w:rPr>
           <w:rStyle w:val="bodytype"/>
           <w:rFonts w:ascii="Arial" w:hAnsi="Arial" w:cs="Arial"/>
@@ -1561,8 +1589,9 @@
           <w:sz w:val="20"/>
           <w:szCs w:val="20"/>
         </w:rPr>
-        <w:t>dpi. Lineart, including tables should be a minimum of 600</w:t>
-      </w:r>
+        <w:t xml:space="preserve">dpi. </w:t>
+      </w:r>
+      <w:proofErr w:type="spellStart"/>
       <w:r>
         <w:rPr>
           <w:rStyle w:val="bodytype"/>
@@ -1571,8 +1600,9 @@
           <w:sz w:val="20"/>
           <w:szCs w:val="20"/>
         </w:rPr>
-        <w:t xml:space="preserve"> </w:t>
-      </w:r>
+        <w:t>Lineart</w:t>
+      </w:r>
+      <w:proofErr w:type="spellEnd"/>
       <w:r>
         <w:rPr>
           <w:rStyle w:val="bodytype"/>
@@ -1581,7 +1611,7 @@
           <w:sz w:val="20"/>
           <w:szCs w:val="20"/>
         </w:rPr>
-        <w:t>dpi.</w:t>
+        <w:t>, including tables should be a minimum of 600</w:t>
       </w:r>
       <w:r>
         <w:rPr>
@@ -1591,12 +1621,32 @@
           <w:sz w:val="20"/>
           <w:szCs w:val="20"/>
         </w:rPr>
+        <w:t xml:space="preserve"> </w:t>
+      </w:r>
+      <w:r>
+        <w:rPr>
+          <w:rStyle w:val="bodytype"/>
+          <w:rFonts w:ascii="Times" w:hAnsi="Times"/>
+          <w:color w:val="000000" w:themeColor="text1"/>
+          <w:sz w:val="20"/>
+          <w:szCs w:val="20"/>
+        </w:rPr>
+        <w:t>dpi.</w:t>
+      </w:r>
+      <w:r>
+        <w:rPr>
+          <w:rStyle w:val="bodytype"/>
+          <w:rFonts w:ascii="Times" w:hAnsi="Times"/>
+          <w:color w:val="000000" w:themeColor="text1"/>
+          <w:sz w:val="20"/>
+          <w:szCs w:val="20"/>
+        </w:rPr>
         <w:t xml:space="preserve">  </w:t>
       </w:r>
     </w:p>
     <w:p>
       <w:pPr>
-        <w:pStyle w:val="Heading2"/>
+        <w:pStyle w:val="Ttulo2"/>
         <w:rPr>
           <w:rStyle w:val="bodytype"/>
           <w:rFonts w:ascii="Arial" w:hAnsi="Arial" w:cs="Arial"/>
@@ -1679,7 +1729,7 @@
     </w:p>
     <w:p>
       <w:pPr>
-        <w:pStyle w:val="Heading2"/>
+        <w:pStyle w:val="Ttulo2"/>
         <w:rPr>
           <w:rStyle w:val="bodytype"/>
           <w:rFonts w:ascii="Arial" w:hAnsi="Arial" w:cs="Arial"/>
@@ -1790,8 +1840,9 @@
           <w:sz w:val="20"/>
           <w:szCs w:val="20"/>
         </w:rPr>
-        <w:t>All color figures should be generated in RGB or CMYK color space. Grayscale images should be submitted in Grayscale color space. Lineart may be provided in grayscale OR bitmap color</w:t>
-      </w:r>
+        <w:t xml:space="preserve">All color figures should be generated in RGB or CMYK color space. Grayscale images should be submitted in Grayscale color space. </w:t>
+      </w:r>
+      <w:proofErr w:type="spellStart"/>
       <w:r>
         <w:rPr>
           <w:rStyle w:val="BodyText2"/>
@@ -1800,8 +1851,9 @@
           <w:sz w:val="20"/>
           <w:szCs w:val="20"/>
         </w:rPr>
-        <w:t xml:space="preserve"> </w:t>
-      </w:r>
+        <w:t>Lineart</w:t>
+      </w:r>
+      <w:proofErr w:type="spellEnd"/>
       <w:r>
         <w:rPr>
           <w:rStyle w:val="BodyText2"/>
@@ -1810,7 +1862,7 @@
           <w:sz w:val="20"/>
           <w:szCs w:val="20"/>
         </w:rPr>
-        <w:t>space. Note that “bitmap color</w:t>
+        <w:t xml:space="preserve"> may be provided in grayscale OR bitmap color</w:t>
       </w:r>
       <w:r>
         <w:rPr>
@@ -1830,7 +1882,7 @@
           <w:sz w:val="20"/>
           <w:szCs w:val="20"/>
         </w:rPr>
-        <w:t xml:space="preserve">space” and “bitmap file format” are not the same thing. When bitmap color space is selected, </w:t>
+        <w:t>space. Note that “bitmap color</w:t>
       </w:r>
       <w:r>
         <w:rPr>
@@ -1840,7 +1892,7 @@
           <w:sz w:val="20"/>
           <w:szCs w:val="20"/>
         </w:rPr>
-        <w:t>.</w:t>
+        <w:t xml:space="preserve"> </w:t>
       </w:r>
       <w:r>
         <w:rPr>
@@ -1850,7 +1902,7 @@
           <w:sz w:val="20"/>
           <w:szCs w:val="20"/>
         </w:rPr>
-        <w:t>TIF/</w:t>
+        <w:t xml:space="preserve">space” and “bitmap file format” are not the same thing. When bitmap color space is selected, </w:t>
       </w:r>
       <w:r>
         <w:rPr>
@@ -1870,19 +1922,9 @@
           <w:sz w:val="20"/>
           <w:szCs w:val="20"/>
         </w:rPr>
-        <w:t>TIFF is the recommended file format.</w:t>
-      </w:r>
-    </w:p>
-    <w:p>
-      <w:pPr>
-        <w:pStyle w:val="Heading2"/>
-      </w:pPr>
-      <w:r>
-        <w:t>Accepted Fonts Within Figures</w:t>
-      </w:r>
-    </w:p>
-    <w:p>
-      <w:pPr>
+        <w:t>TIF/</w:t>
+      </w:r>
+      <w:r>
         <w:rPr>
           <w:rStyle w:val="BodyText2"/>
           <w:rFonts w:ascii="Times" w:hAnsi="Times"/>
@@ -1890,7 +1932,8 @@
           <w:sz w:val="20"/>
           <w:szCs w:val="20"/>
         </w:rPr>
-      </w:pPr>
+        <w:t>.</w:t>
+      </w:r>
       <w:r>
         <w:rPr>
           <w:rStyle w:val="BodyText2"/>
@@ -1899,9 +1942,19 @@
           <w:sz w:val="20"/>
           <w:szCs w:val="20"/>
         </w:rPr>
-        <w:t xml:space="preserve">When preparing your graphics IEEE suggests that you use of one of the following Open Type fonts: Times New Roman, Helvetica, </w:t>
-      </w:r>
-      <w:r>
+        <w:t>TIFF is the recommended file format.</w:t>
+      </w:r>
+    </w:p>
+    <w:p>
+      <w:pPr>
+        <w:pStyle w:val="Ttulo2"/>
+      </w:pPr>
+      <w:r>
+        <w:t>Accepted Fonts Within Figures</w:t>
+      </w:r>
+    </w:p>
+    <w:p>
+      <w:pPr>
         <w:rPr>
           <w:rStyle w:val="BodyText2"/>
           <w:rFonts w:ascii="Times" w:hAnsi="Times"/>
@@ -1909,8 +1962,7 @@
           <w:sz w:val="20"/>
           <w:szCs w:val="20"/>
         </w:rPr>
-        <w:t xml:space="preserve">Arial, </w:t>
-      </w:r>
+      </w:pPr>
       <w:r>
         <w:rPr>
           <w:rStyle w:val="BodyText2"/>
@@ -1919,7 +1971,7 @@
           <w:sz w:val="20"/>
           <w:szCs w:val="20"/>
         </w:rPr>
-        <w:t xml:space="preserve">Cambria, and </w:t>
+        <w:t xml:space="preserve">When preparing your graphics IEEE suggests that you use of one of the following Open Type fonts: Times New Roman, Helvetica, </w:t>
       </w:r>
       <w:r>
         <w:rPr>
@@ -1929,6 +1981,26 @@
           <w:sz w:val="20"/>
           <w:szCs w:val="20"/>
         </w:rPr>
+        <w:t xml:space="preserve">Arial, </w:t>
+      </w:r>
+      <w:r>
+        <w:rPr>
+          <w:rStyle w:val="BodyText2"/>
+          <w:rFonts w:ascii="Times" w:hAnsi="Times"/>
+          <w:color w:val="000000" w:themeColor="text1"/>
+          <w:sz w:val="20"/>
+          <w:szCs w:val="20"/>
+        </w:rPr>
+        <w:t xml:space="preserve">Cambria, and </w:t>
+      </w:r>
+      <w:r>
+        <w:rPr>
+          <w:rStyle w:val="BodyText2"/>
+          <w:rFonts w:ascii="Times" w:hAnsi="Times"/>
+          <w:color w:val="000000" w:themeColor="text1"/>
+          <w:sz w:val="20"/>
+          <w:szCs w:val="20"/>
+        </w:rPr>
         <w:t>Symbol. If you are supplying EPS, PS, or PDF files all fonts must be embedded. Some fonts may only be native to your operating system; without the fonts embedded, parts of the graphic may be distorted or missing.</w:t>
       </w:r>
     </w:p>
@@ -1951,23 +2023,22 @@
     </w:p>
     <w:p>
       <w:pPr>
-        <w:pStyle w:val="Heading2"/>
-      </w:pPr>
-      <w:r>
-        <w:lastRenderedPageBreak/>
+        <w:pStyle w:val="Ttulo2"/>
+      </w:pPr>
+      <w:r>
         <w:t>Using Labels Within Figures</w:t>
       </w:r>
     </w:p>
     <w:p>
       <w:pPr>
-        <w:pStyle w:val="Heading3"/>
-        <w:rPr>
-          <w:rStyle w:val="Heading2Char"/>
-        </w:rPr>
-      </w:pPr>
-      <w:r>
-        <w:rPr>
-          <w:rStyle w:val="Heading2Char"/>
+        <w:pStyle w:val="Ttulo3"/>
+        <w:rPr>
+          <w:rStyle w:val="Ttulo2Car"/>
+        </w:rPr>
+      </w:pPr>
+      <w:r>
+        <w:rPr>
+          <w:rStyle w:val="Ttulo2Car"/>
         </w:rPr>
         <w:t xml:space="preserve">Figure Axis labels </w:t>
       </w:r>
@@ -2004,13 +2075,14 @@
       </w:r>
       <w:r>
         <w:rPr>
+          <w:noProof/>
           <w:position w:val="-2"/>
         </w:rPr>
         <w:object w:dxaOrig="100" w:dyaOrig="120" w14:anchorId="437EF274">
-          <v:shape id="_x0000_i1026" type="#_x0000_t75" style="width:6.5pt;height:6.5pt" o:ole="" fillcolor="window">
+          <v:shape id="_x0000_i1025" type="#_x0000_t75" alt="" style="width:7pt;height:6pt;mso-width-percent:0;mso-height-percent:0;mso-width-percent:0;mso-height-percent:0" o:ole="" fillcolor="window">
             <v:imagedata r:id="rId15" o:title=""/>
           </v:shape>
-          <o:OLEObject Type="Embed" ProgID="Equation.3" ShapeID="_x0000_i1026" DrawAspect="Content" ObjectID="_1647428354" r:id="rId16"/>
+          <o:OLEObject Type="Embed" ProgID="Equation.3" ShapeID="_x0000_i1025" DrawAspect="Content" ObjectID="_1740817961" r:id="rId16"/>
         </w:object>
       </w:r>
       <w:r>
@@ -2089,7 +2161,7 @@
     </w:p>
     <w:p>
       <w:pPr>
-        <w:pStyle w:val="FootnoteText"/>
+        <w:pStyle w:val="Textonotapie"/>
         <w:rPr>
           <w:rFonts w:ascii="Arial" w:hAnsi="Arial" w:cs="Arial"/>
         </w:rPr>
@@ -2119,7 +2191,15 @@
         <w:sym w:font="Symbol" w:char="F0B4"/>
       </w:r>
       <w:r>
-        <w:t xml:space="preserve"> 1000” because the reader would not know whether the top axis label in Fig. 1 meant 16000 A/m </w:t>
+        <w:t xml:space="preserve"> 1000” because the reader would not know whether the top axis label in Fig. 1 meant 16000 A/</w:t>
+      </w:r>
+      <w:proofErr w:type="gramStart"/>
+      <w:r>
+        <w:t>m</w:t>
+      </w:r>
+      <w:proofErr w:type="gramEnd"/>
+      <w:r>
+        <w:t xml:space="preserve"> </w:t>
       </w:r>
     </w:p>
     <w:p>
@@ -2133,34 +2213,50 @@
         <w:t>o</w:t>
       </w:r>
       <w:r>
-        <w:t>r 0.016 A/m. Figure labels should be legible, approximately 8 to 10 point type.</w:t>
-      </w:r>
-    </w:p>
-    <w:p>
-      <w:pPr>
-        <w:pStyle w:val="Heading3"/>
-        <w:rPr>
-          <w:rStyle w:val="Heading2Char"/>
-        </w:rPr>
-      </w:pPr>
-      <w:r>
-        <w:rPr>
-          <w:rStyle w:val="Heading2Char"/>
+        <w:t xml:space="preserve">r 0.016 A/m. Figure labels should be legible, approximately </w:t>
+      </w:r>
+      <w:proofErr w:type="gramStart"/>
+      <w:r>
+        <w:t>8 to 10 point</w:t>
+      </w:r>
+      <w:proofErr w:type="gramEnd"/>
+      <w:r>
+        <w:t xml:space="preserve"> type.</w:t>
+      </w:r>
+    </w:p>
+    <w:p>
+      <w:pPr>
+        <w:pStyle w:val="Ttulo3"/>
+        <w:rPr>
+          <w:rStyle w:val="Ttulo2Car"/>
+        </w:rPr>
+      </w:pPr>
+      <w:r>
+        <w:rPr>
+          <w:rStyle w:val="Ttulo2Car"/>
         </w:rPr>
         <w:t>Subfigure Labels in Multipart Figures and Tables</w:t>
       </w:r>
     </w:p>
     <w:p>
       <w:r>
-        <w:t xml:space="preserve">Multipart figures should be combined and labeled before final submission. Labels should appear centered below each subfigure in 8 point Times New Roman font in the format of (a) (b) (c). </w:t>
-      </w:r>
-      <w:r>
-        <w:t xml:space="preserve"> </w:t>
-      </w:r>
-    </w:p>
-    <w:p>
-      <w:pPr>
-        <w:pStyle w:val="Heading2"/>
+        <w:t xml:space="preserve">Multipart figures should be combined and labeled before final submission. Labels should appear centered below each subfigure in </w:t>
+      </w:r>
+      <w:proofErr w:type="gramStart"/>
+      <w:r>
+        <w:t>8 point</w:t>
+      </w:r>
+      <w:proofErr w:type="gramEnd"/>
+      <w:r>
+        <w:t xml:space="preserve"> Times New Roman font in the format of (a) (b) (c). </w:t>
+      </w:r>
+      <w:r>
+        <w:t xml:space="preserve"> </w:t>
+      </w:r>
+    </w:p>
+    <w:p>
+      <w:pPr>
+        <w:pStyle w:val="Ttulo2"/>
       </w:pPr>
       <w:r>
         <w:t>File Naming</w:t>
@@ -2187,8 +2283,9 @@
           <w:szCs w:val="20"/>
         </w:rPr>
         <w:tab/>
-        <w:t>Figures (line</w:t>
-      </w:r>
+        <w:t>Figures (</w:t>
+      </w:r>
+      <w:proofErr w:type="spellStart"/>
       <w:r>
         <w:rPr>
           <w:rStyle w:val="BodyText2"/>
@@ -2197,8 +2294,19 @@
           <w:sz w:val="20"/>
           <w:szCs w:val="20"/>
         </w:rPr>
+        <w:t>line</w:t>
+      </w:r>
+      <w:r>
+        <w:rPr>
+          <w:rStyle w:val="BodyText2"/>
+          <w:rFonts w:ascii="Times" w:hAnsi="Times"/>
+          <w:color w:val="000000" w:themeColor="text1"/>
+          <w:sz w:val="20"/>
+          <w:szCs w:val="20"/>
+        </w:rPr>
         <w:t>art</w:t>
       </w:r>
+      <w:proofErr w:type="spellEnd"/>
       <w:r>
         <w:rPr>
           <w:rStyle w:val="BodyText2"/>
@@ -2356,10 +2464,9 @@
     </w:p>
     <w:p>
       <w:pPr>
-        <w:pStyle w:val="Heading2"/>
-      </w:pPr>
-      <w:r>
-        <w:lastRenderedPageBreak/>
+        <w:pStyle w:val="Ttulo2"/>
+      </w:pPr>
+      <w:r>
         <w:t>Referencing a Figure or Table Within Your Paper</w:t>
       </w:r>
     </w:p>
@@ -2406,7 +2513,7 @@
     </w:p>
     <w:p>
       <w:pPr>
-        <w:pStyle w:val="Heading2"/>
+        <w:pStyle w:val="Ttulo2"/>
       </w:pPr>
       <w:r>
         <w:t>Checking Your Figures: The IEEE Graphics Checker</w:t>
@@ -2419,13 +2526,25 @@
       <w:hyperlink r:id="rId18" w:history="1">
         <w:r>
           <w:rPr>
-            <w:rStyle w:val="Hyperlink"/>
+            <w:rStyle w:val="Hipervnculo"/>
           </w:rPr>
           <w:t>http://graphicsqc.ieee.org/</w:t>
         </w:r>
       </w:hyperlink>
       <w:r>
-        <w:t>, allows authors to upload their graphics in order to check that each file is the correct file format, resolution, size and colorspace; that no fonts are missing or corrupt; that figures are not compiled in layers or have transparency, and that they are named according to the IEEE Transactions and Journals naming convention. At the end of this automated process, authors are provided with a detailed report on each graphic within the web applet, as well as by email.</w:t>
+        <w:t xml:space="preserve">, allows authors to upload their graphics in order to check that each file is the correct file </w:t>
+      </w:r>
+      <w:r>
+        <w:lastRenderedPageBreak/>
+        <w:t xml:space="preserve">format, resolution, size and </w:t>
+      </w:r>
+      <w:proofErr w:type="spellStart"/>
+      <w:r>
+        <w:t>colorspace</w:t>
+      </w:r>
+      <w:proofErr w:type="spellEnd"/>
+      <w:r>
+        <w:t>; that no fonts are missing or corrupt; that figures are not compiled in layers or have transparency, and that they are named according to the IEEE Transactions and Journals naming convention. At the end of this automated process, authors are provided with a detailed report on each graphic within the web applet, as well as by email.</w:t>
       </w:r>
     </w:p>
     <w:p>
@@ -2447,7 +2566,7 @@
       <w:hyperlink r:id="rId19" w:history="1">
         <w:r>
           <w:rPr>
-            <w:rStyle w:val="Hyperlink"/>
+            <w:rStyle w:val="Hipervnculo"/>
           </w:rPr>
           <w:t>graphics@ieee.org</w:t>
         </w:r>
@@ -2458,7 +2577,7 @@
     </w:p>
     <w:p>
       <w:pPr>
-        <w:pStyle w:val="Heading2"/>
+        <w:pStyle w:val="Ttulo2"/>
       </w:pPr>
       <w:r>
         <w:t>Submitting Your Graphics</w:t>
@@ -2499,18 +2618,34 @@
         <w:t>each</w:t>
       </w:r>
       <w:r>
-        <w:t xml:space="preserve"> figure; place table titles above the tables. Please do not include ca</w:t>
-      </w:r>
-      <w:r>
-        <w:t xml:space="preserve">ptions as part of the figures, </w:t>
-      </w:r>
-      <w:r>
-        <w:t>or put them in “text boxes” linked to the figures. Also, do not place borders around the outside of your figures.</w:t>
-      </w:r>
-    </w:p>
-    <w:p>
-      <w:pPr>
-        <w:pStyle w:val="Heading2"/>
+        <w:t xml:space="preserve"> </w:t>
+      </w:r>
+      <w:proofErr w:type="gramStart"/>
+      <w:r>
+        <w:t>figure;</w:t>
+      </w:r>
+      <w:proofErr w:type="gramEnd"/>
+      <w:r>
+        <w:t xml:space="preserve"> place table titles above the tables. Please do not include ca</w:t>
+      </w:r>
+      <w:r>
+        <w:t xml:space="preserve">ptions as part of the </w:t>
+      </w:r>
+      <w:proofErr w:type="gramStart"/>
+      <w:r>
+        <w:t xml:space="preserve">figures, </w:t>
+      </w:r>
+      <w:r>
+        <w:t>or</w:t>
+      </w:r>
+      <w:proofErr w:type="gramEnd"/>
+      <w:r>
+        <w:t xml:space="preserve"> put them in “text boxes” linked to the figures. Also, do not place borders around the outside of your figures.</w:t>
+      </w:r>
+    </w:p>
+    <w:p>
+      <w:pPr>
+        <w:pStyle w:val="Ttulo2"/>
         <w:rPr>
           <w:rStyle w:val="BodyText2"/>
           <w:rFonts w:ascii="Arial" w:hAnsi="Arial" w:cs="Arial"/>
@@ -2606,7 +2741,7 @@
     </w:p>
     <w:p>
       <w:pPr>
-        <w:pStyle w:val="Heading1"/>
+        <w:pStyle w:val="Ttulo1"/>
       </w:pPr>
       <w:r>
         <w:t>Conclusion</w:t>
@@ -2651,11 +2786,7 @@
         <w:t>knowledgment.</w:t>
       </w:r>
       <w:r>
-        <w:t xml:space="preserve">  </w:t>
-      </w:r>
-      <w:r>
-        <w:lastRenderedPageBreak/>
-        <w:t xml:space="preserve">If an appendix is not critical to the main message of the manuscript and is included only for thoroughness or for reader reference, then consider submitting appendices as supplementary materials.  Supplementary files are available to readers through IEEE </w:t>
+        <w:t xml:space="preserve">  If an appendix is not critical to the main message of the manuscript and is included only for thoroughness or for reader reference, then consider submitting appendices as supplementary materials.  Supplementary files are available to readers through IEEE </w:t>
       </w:r>
       <w:r>
         <w:rPr>
@@ -2676,7 +2807,15 @@
         <w:t xml:space="preserve">at no additional cost to the authors but they do not appear in print versions.  </w:t>
       </w:r>
       <w:r>
-        <w:t>Supplementary files must be uploaded in ScholarOne as supporting documents but in final files of papers accepted for publication as Multimedia.  Please refer readers to the supplementary files where appropriate within the manuscript text</w:t>
+        <w:t xml:space="preserve">Supplementary files must be uploaded in </w:t>
+      </w:r>
+      <w:proofErr w:type="spellStart"/>
+      <w:r>
+        <w:t>ScholarOne</w:t>
+      </w:r>
+      <w:proofErr w:type="spellEnd"/>
+      <w:r>
+        <w:t xml:space="preserve"> as supporting documents but in final files of papers accepted for publication as Multimedia.  Please refer readers to the supplementary files where appropriate within the manuscript text</w:t>
       </w:r>
       <w:r>
         <w:t xml:space="preserve"> using footnotes</w:t>
@@ -2686,7 +2825,7 @@
       </w:r>
       <w:r>
         <w:rPr>
-          <w:rStyle w:val="FootnoteReference"/>
+          <w:rStyle w:val="Refdenotaalpie"/>
         </w:rPr>
         <w:footnoteReference w:id="2"/>
       </w:r>
@@ -2707,7 +2846,23 @@
         </w:rPr>
       </w:pPr>
       <w:r>
-        <w:t xml:space="preserve">The preferred spelling of the word “acknowledgment” in American English is without an “e” after the “g.” Use the singular heading even if you have many acknowledgments. Avoid expressions such as “One of us (S.B.A.) would like to thank ... .” Instead, write “F. A. Author thanks ... .” </w:t>
+        <w:t xml:space="preserve">The preferred spelling of the word “acknowledgment” in American English is without an “e” after the “g.” Use the singular heading even if you have many acknowledgments. Avoid expressions such as “One of us (S.B.A.) would like to thank </w:t>
+      </w:r>
+      <w:proofErr w:type="gramStart"/>
+      <w:r>
+        <w:t>... .</w:t>
+      </w:r>
+      <w:proofErr w:type="gramEnd"/>
+      <w:r>
+        <w:t xml:space="preserve">” Instead, write “F. A. Author thanks </w:t>
+      </w:r>
+      <w:proofErr w:type="gramStart"/>
+      <w:r>
+        <w:t>... .</w:t>
+      </w:r>
+      <w:proofErr w:type="gramEnd"/>
+      <w:r>
+        <w:t xml:space="preserve">” </w:t>
       </w:r>
       <w:r>
         <w:rPr>
@@ -2741,7 +2896,7 @@
     </w:p>
     <w:p>
       <w:pPr>
-        <w:pStyle w:val="Heading2"/>
+        <w:pStyle w:val="Ttulo2"/>
         <w:numPr>
           <w:ilvl w:val="0"/>
           <w:numId w:val="29"/>
@@ -2816,7 +2971,15 @@
         <w:t xml:space="preserve"> the reference number. Do not use “Ref.” or “reference</w:t>
       </w:r>
       <w:r>
-        <w:t xml:space="preserve">” except at the beginning of a sentence: “Reference [3] shows ... .” Please do not use automatic endnotes in </w:t>
+        <w:t xml:space="preserve">” except at the beginning of a sentence: “Reference [3] shows </w:t>
+      </w:r>
+      <w:proofErr w:type="gramStart"/>
+      <w:r>
+        <w:t>... .</w:t>
+      </w:r>
+      <w:proofErr w:type="gramEnd"/>
+      <w:r>
+        <w:t xml:space="preserve">” Please do not use automatic endnotes in </w:t>
       </w:r>
       <w:r>
         <w:rPr>
@@ -2920,11 +3083,7 @@
         <w:t>.</w:t>
       </w:r>
       <w:r>
-        <w:t xml:space="preserve"> For a complete discussion of references </w:t>
-      </w:r>
-      <w:r>
-        <w:lastRenderedPageBreak/>
-        <w:t xml:space="preserve">and their formats, see “The IEEE Style Manual,” available as a PDF link off the </w:t>
+        <w:t xml:space="preserve"> For a complete discussion of references and their formats, see “The IEEE Style Manual,” available as a PDF link off the </w:t>
       </w:r>
       <w:r>
         <w:rPr>
@@ -2939,9 +3098,10 @@
     </w:p>
     <w:p>
       <w:pPr>
-        <w:pStyle w:val="Heading2"/>
-      </w:pPr>
-      <w:r>
+        <w:pStyle w:val="Ttulo2"/>
+      </w:pPr>
+      <w:r>
+        <w:lastRenderedPageBreak/>
         <w:t>Footnotes</w:t>
       </w:r>
     </w:p>
@@ -2993,7 +3153,7 @@
                         </a:ln>
                         <a:extLst>
                           <a:ext uri="{91240B29-F687-4f45-9708-019B960494DF}">
-                            <a14:hiddenLine xmlns:a14="http://schemas.microsoft.com/office/drawing/2010/main" xmlns:w="http://schemas.openxmlformats.org/wordprocessingml/2006/main" xmlns:w10="urn:schemas-microsoft-com:office:word" xmlns:v="urn:schemas-microsoft-com:vml" xmlns:o="urn:schemas-microsoft-com:office:office" xmlns:mv="urn:schemas-microsoft-com:mac:vml" xmlns:mo="http://schemas.microsoft.com/office/mac/office/2008/main" xmlns="" xmlns:w16cid="http://schemas.microsoft.com/office/word/2016/wordml/cid" xmlns:am3d="http://schemas.microsoft.com/office/drawing/2017/model3d" xmlns:aink="http://schemas.microsoft.com/office/drawing/2016/ink" xmlns:cx8="http://schemas.microsoft.com/office/drawing/2016/5/14/chartex" xmlns:cx7="http://schemas.microsoft.com/office/drawing/2016/5/13/chartex" xmlns:cx6="http://schemas.microsoft.com/office/drawing/2016/5/12/chartex" xmlns:cx5="http://schemas.microsoft.com/office/drawing/2016/5/11/chartex" xmlns:cx4="http://schemas.microsoft.com/office/drawing/2016/5/10/chartex" xmlns:cx3="http://schemas.microsoft.com/office/drawing/2016/5/9/chartex" xmlns:cx2="http://schemas.microsoft.com/office/drawing/2015/10/21/chartex" xmlns:cx1="http://schemas.microsoft.com/office/drawing/2015/9/8/chartex" w="9525">
+                            <a14:hiddenLine xmlns="" xmlns:mo="http://schemas.microsoft.com/office/mac/office/2008/main" xmlns:mv="urn:schemas-microsoft-com:mac:vml" xmlns:o="urn:schemas-microsoft-com:office:office" xmlns:v="urn:schemas-microsoft-com:vml" xmlns:w10="urn:schemas-microsoft-com:office:word" xmlns:w="http://schemas.openxmlformats.org/wordprocessingml/2006/main" xmlns:a14="http://schemas.microsoft.com/office/drawing/2010/main" w="9525">
                               <a:solidFill>
                                 <a:srgbClr val="000000"/>
                               </a:solidFill>
@@ -4585,7 +4745,7 @@
                           </w:tbl>
                           <w:p>
                             <w:pPr>
-                              <w:pStyle w:val="FootnoteText"/>
+                              <w:pStyle w:val="Textonotapie"/>
                               <w:ind w:firstLine="0"/>
                               <w:rPr>
                                 <w:rFonts w:ascii="Arial" w:hAnsi="Arial" w:cs="Arial"/>
@@ -4600,7 +4760,7 @@
                           </w:p>
                           <w:p>
                             <w:pPr>
-                              <w:pStyle w:val="FootnoteText"/>
+                              <w:pStyle w:val="Textonotapie"/>
                               <w:ind w:firstLine="0"/>
                               <w:rPr>
                                 <w:rFonts w:ascii="Arial" w:hAnsi="Arial" w:cs="Arial"/>
@@ -4643,7 +4803,7 @@
                 <v:stroke joinstyle="miter"/>
                 <v:path gradientshapeok="t" o:connecttype="rect"/>
               </v:shapetype>
-              <v:shape id="Text Box 2" o:spid="_x0000_s1026" type="#_x0000_t202" style="position:absolute;left:0;text-align:left;margin-left:-2.3pt;margin-top:106.1pt;width:265.5pt;height:399.5pt;z-index:251664384;visibility:visible;mso-wrap-style:square;mso-width-percent:0;mso-height-percent:0;mso-wrap-distance-left:9pt;mso-wrap-distance-top:0;mso-wrap-distance-right:9pt;mso-wrap-distance-bottom:0;mso-position-horizontal:absolute;mso-position-horizontal-relative:margin;mso-position-vertical:absolute;mso-position-vertical-relative:margin;mso-width-percent:0;mso-height-percent:0;mso-width-relative:page;mso-height-relative:page;v-text-anchor:top" o:gfxdata="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" o:allowincell="f" stroked="f">
+              <v:shape id="Text Box 2" o:spid="_x0000_s1026" type="#_x0000_t202" style="position:absolute;left:0;text-align:left;margin-left:-2.3pt;margin-top:106.1pt;width:265.5pt;height:399.5pt;z-index:251664384;visibility:visible;mso-wrap-style:square;mso-width-percent:0;mso-height-percent:0;mso-wrap-distance-left:9pt;mso-wrap-distance-top:0;mso-wrap-distance-right:9pt;mso-wrap-distance-bottom:0;mso-position-horizontal:absolute;mso-position-horizontal-relative:margin;mso-position-vertical:absolute;mso-position-vertical-relative:margin;mso-width-percent:0;mso-height-percent:0;mso-width-relative:page;mso-height-relative:page;v-text-anchor:top" o:gfxdata="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" o:allowincell="f" stroked="f">
                 <v:textbox inset="0,0,0,0">
                   <w:txbxContent>
                     <w:p>
@@ -6225,7 +6385,7 @@
                     </w:tbl>
                     <w:p>
                       <w:pPr>
-                        <w:pStyle w:val="FootnoteText"/>
+                        <w:pStyle w:val="Textonotapie"/>
                         <w:ind w:firstLine="0"/>
                         <w:rPr>
                           <w:rFonts w:ascii="Arial" w:hAnsi="Arial" w:cs="Arial"/>
@@ -6240,7 +6400,7 @@
                     </w:p>
                     <w:p>
                       <w:pPr>
-                        <w:pStyle w:val="FootnoteText"/>
+                        <w:pStyle w:val="Textonotapie"/>
                         <w:ind w:firstLine="0"/>
                         <w:rPr>
                           <w:rFonts w:ascii="Arial" w:hAnsi="Arial" w:cs="Arial"/>
@@ -6273,7 +6433,7 @@
       </w:r>
       <w:r>
         <w:rPr>
-          <w:rStyle w:val="FootnoteReference"/>
+          <w:rStyle w:val="Refdenotaalpie"/>
         </w:rPr>
         <w:footnoteReference w:id="3"/>
       </w:r>
@@ -6312,17 +6472,9 @@
           <w:i/>
           <w:iCs/>
         </w:rPr>
-        <w:t>Title of His Published Book, x</w:t>
-      </w:r>
-      <w:r>
-        <w:t>th ed. City of Publisher, Country if not</w:t>
-      </w:r>
-      <w:r>
-        <w:t xml:space="preserve"> </w:t>
-      </w:r>
-      <w:r>
-        <w:t xml:space="preserve">USA: Abbrev. of Publisher, year, ch. </w:t>
-      </w:r>
+        <w:t xml:space="preserve">Title of His Published Book, </w:t>
+      </w:r>
+      <w:proofErr w:type="spellStart"/>
       <w:r>
         <w:rPr>
           <w:rFonts w:ascii="TimesNewRomanPS-ItalicMT" w:hAnsi="TimesNewRomanPS-ItalicMT" w:cs="TimesNewRomanPS-ItalicMT"/>
@@ -6332,7 +6484,25 @@
         <w:t>x</w:t>
       </w:r>
       <w:r>
-        <w:t xml:space="preserve">, sec. </w:t>
+        <w:t>th</w:t>
+      </w:r>
+      <w:proofErr w:type="spellEnd"/>
+      <w:r>
+        <w:t xml:space="preserve"> ed. City of Publisher, Country if not</w:t>
+      </w:r>
+      <w:r>
+        <w:t xml:space="preserve"> </w:t>
+      </w:r>
+      <w:r>
+        <w:t xml:space="preserve">USA: Abbrev. of Publisher, year, </w:t>
+      </w:r>
+      <w:proofErr w:type="spellStart"/>
+      <w:r>
+        <w:t>ch.</w:t>
+      </w:r>
+      <w:proofErr w:type="spellEnd"/>
+      <w:r>
+        <w:t xml:space="preserve"> </w:t>
       </w:r>
       <w:r>
         <w:rPr>
@@ -6343,7 +6513,7 @@
         <w:t>x</w:t>
       </w:r>
       <w:r>
-        <w:t xml:space="preserve">, pp. </w:t>
+        <w:t xml:space="preserve">, sec. </w:t>
       </w:r>
       <w:r>
         <w:rPr>
@@ -6351,6 +6521,17 @@
           <w:i/>
           <w:iCs/>
         </w:rPr>
+        <w:t>x</w:t>
+      </w:r>
+      <w:r>
+        <w:t xml:space="preserve">, pp. </w:t>
+      </w:r>
+      <w:r>
+        <w:rPr>
+          <w:rFonts w:ascii="TimesNewRomanPS-ItalicMT" w:hAnsi="TimesNewRomanPS-ItalicMT" w:cs="TimesNewRomanPS-ItalicMT"/>
+          <w:i/>
+          <w:iCs/>
+        </w:rPr>
         <w:t>xxx–xxx.</w:t>
       </w:r>
     </w:p>
@@ -6519,6 +6700,7 @@
       <w:r>
         <w:t xml:space="preserve">in </w:t>
       </w:r>
+      <w:proofErr w:type="gramStart"/>
       <w:r>
         <w:rPr>
           <w:i/>
@@ -6552,6 +6734,7 @@
       <w:r>
         <w:t>2</w:t>
       </w:r>
+      <w:proofErr w:type="gramEnd"/>
       <w:r>
         <w:rPr>
           <w:spacing w:val="-1"/>
@@ -6594,6 +6777,7 @@
         </w:rPr>
         <w:t xml:space="preserve"> </w:t>
       </w:r>
+      <w:proofErr w:type="gramStart"/>
       <w:r>
         <w:rPr>
           <w:spacing w:val="-1"/>
@@ -6610,7 +6794,11 @@
         <w:t xml:space="preserve"> </w:t>
       </w:r>
       <w:r>
-        <w:t xml:space="preserve">J. </w:t>
+        <w:t>J.</w:t>
+      </w:r>
+      <w:proofErr w:type="gramEnd"/>
+      <w:r>
+        <w:t xml:space="preserve"> </w:t>
       </w:r>
       <w:r>
         <w:rPr>
@@ -6618,6 +6806,7 @@
         </w:rPr>
         <w:t xml:space="preserve"> </w:t>
       </w:r>
+      <w:proofErr w:type="gramStart"/>
       <w:r>
         <w:t>Pet</w:t>
       </w:r>
@@ -6649,7 +6838,11 @@
         <w:t>d</w:t>
       </w:r>
       <w:r>
-        <w:t xml:space="preserve">. </w:t>
+        <w:t>.</w:t>
+      </w:r>
+      <w:proofErr w:type="gramEnd"/>
+      <w:r>
+        <w:t xml:space="preserve"> </w:t>
       </w:r>
       <w:r>
         <w:rPr>
@@ -6657,6 +6850,7 @@
         </w:rPr>
         <w:t xml:space="preserve"> </w:t>
       </w:r>
+      <w:proofErr w:type="gramStart"/>
       <w:r>
         <w:t>N</w:t>
       </w:r>
@@ -6693,6 +6887,7 @@
         </w:rPr>
         <w:t>k</w:t>
       </w:r>
+      <w:proofErr w:type="gramEnd"/>
       <w:r>
         <w:t>: McGraw-Hill,</w:t>
       </w:r>
@@ -7059,7 +7254,6 @@
     <w:p/>
     <w:p>
       <w:r>
-        <w:lastRenderedPageBreak/>
         <w:t>Basic format for periodicals:</w:t>
       </w:r>
     </w:p>
@@ -7076,27 +7270,29 @@
           <w:i/>
           <w:iCs/>
         </w:rPr>
-        <w:t>Abbrev. Title of Periodical</w:t>
-      </w:r>
-      <w:r>
-        <w:t xml:space="preserve">, </w:t>
-      </w:r>
-      <w:r>
-        <w:t xml:space="preserve"> </w:t>
-      </w:r>
-      <w:r>
-        <w:t xml:space="preserve">vol. </w:t>
-      </w:r>
+        <w:t xml:space="preserve">Abbrev. Title of </w:t>
+      </w:r>
+      <w:proofErr w:type="gramStart"/>
       <w:r>
         <w:rPr>
           <w:rFonts w:ascii="TimesNewRomanPS-ItalicMT" w:hAnsi="TimesNewRomanPS-ItalicMT" w:cs="TimesNewRomanPS-ItalicMT"/>
           <w:i/>
           <w:iCs/>
         </w:rPr>
-        <w:t xml:space="preserve">x, </w:t>
-      </w:r>
-      <w:r>
-        <w:t xml:space="preserve">no. </w:t>
+        <w:t>Periodical</w:t>
+      </w:r>
+      <w:r>
+        <w:t xml:space="preserve">, </w:t>
+      </w:r>
+      <w:r>
+        <w:t xml:space="preserve"> </w:t>
+      </w:r>
+      <w:r>
+        <w:t>vol.</w:t>
+      </w:r>
+      <w:proofErr w:type="gramEnd"/>
+      <w:r>
+        <w:t xml:space="preserve"> </w:t>
       </w:r>
       <w:r>
         <w:rPr>
@@ -7107,7 +7303,7 @@
         <w:t xml:space="preserve">x, </w:t>
       </w:r>
       <w:r>
-        <w:t>pp</w:t>
+        <w:t xml:space="preserve">no. </w:t>
       </w:r>
       <w:r>
         <w:rPr>
@@ -7115,119 +7311,10 @@
           <w:i/>
           <w:iCs/>
         </w:rPr>
-        <w:t xml:space="preserve">. xxx-xxx, </w:t>
-      </w:r>
-      <w:r>
-        <w:t>Abbrev. Month, year.</w:t>
-      </w:r>
-    </w:p>
-    <w:p>
-      <w:r>
-        <w:t>E</w:t>
-      </w:r>
-      <w:r>
-        <w:t>xamples</w:t>
-      </w:r>
-      <w:r>
-        <w:t>:</w:t>
-      </w:r>
-    </w:p>
-    <w:p>
-      <w:pPr>
-        <w:pStyle w:val="References"/>
-      </w:pPr>
-      <w:r>
-        <w:t xml:space="preserve">J. U. Duncombe, “Infrared navigation—Part I: An assessment </w:t>
-      </w:r>
-      <w:r>
-        <w:br/>
-      </w:r>
-      <w:r>
-        <w:t xml:space="preserve">of feasibility,” </w:t>
-      </w:r>
-      <w:r>
-        <w:rPr>
-          <w:i/>
-        </w:rPr>
-        <w:t>IEEE Trans. Electron Devices</w:t>
-      </w:r>
-      <w:r>
-        <w:t xml:space="preserve">, vol. ED-11, </w:t>
-      </w:r>
-      <w:r>
-        <w:t xml:space="preserve">no. 1, </w:t>
-      </w:r>
-      <w:r>
-        <w:t>pp. 34–39, Jan. 1959.</w:t>
-      </w:r>
-    </w:p>
-    <w:p>
-      <w:pPr>
-        <w:pStyle w:val="References"/>
-      </w:pPr>
-      <w:r>
-        <w:t>E. P. Wigner, “Theory of traveling-wave optical laser,”</w:t>
-      </w:r>
-      <w:r>
-        <w:t xml:space="preserve"> </w:t>
-      </w:r>
-      <w:r>
-        <w:rPr>
-          <w:i/>
-        </w:rPr>
-        <w:t>Phys. Rev</w:t>
-      </w:r>
-      <w:r>
-        <w:t xml:space="preserve">., </w:t>
-      </w:r>
-      <w:r>
-        <w:br/>
-      </w:r>
-      <w:r>
-        <w:t>vol. 134, pp. A635–A646, Dec. 1965.</w:t>
-      </w:r>
-    </w:p>
-    <w:p>
-      <w:pPr>
-        <w:pStyle w:val="References"/>
-      </w:pPr>
-      <w:r>
-        <w:t xml:space="preserve">E. H. Miller, “A note on reflector arrays,” </w:t>
-      </w:r>
-      <w:r>
-        <w:rPr>
-          <w:i/>
-        </w:rPr>
-        <w:t>IEEE Trans.</w:t>
-      </w:r>
-      <w:r>
-        <w:rPr>
-          <w:i/>
-        </w:rPr>
-        <w:t xml:space="preserve"> </w:t>
-      </w:r>
-      <w:r>
-        <w:rPr>
-          <w:i/>
-        </w:rPr>
-        <w:t>Antennas Propagat</w:t>
-      </w:r>
-      <w:r>
-        <w:t>., to be published.</w:t>
-      </w:r>
-    </w:p>
-    <w:p/>
-    <w:p>
-      <w:r>
-        <w:t>Basic format for reports:</w:t>
-      </w:r>
-    </w:p>
-    <w:p>
-      <w:pPr>
-        <w:pStyle w:val="References"/>
-      </w:pPr>
-      <w:r>
-        <w:t xml:space="preserve">J. K. Author, “Title of report,” Abbrev. Name of Co., City of Co., Abbrev. State, Rep. </w:t>
+        <w:t xml:space="preserve">x, </w:t>
+      </w:r>
+      <w:r>
+        <w:t>pp</w:t>
       </w:r>
       <w:r>
         <w:rPr>
@@ -7235,15 +7322,21 @@
           <w:i/>
           <w:iCs/>
         </w:rPr>
-        <w:t>xxx</w:t>
-      </w:r>
-      <w:r>
-        <w:t>, year.</w:t>
-      </w:r>
-    </w:p>
-    <w:p>
-      <w:r>
-        <w:t>Examples:</w:t>
+        <w:t xml:space="preserve">. xxx-xxx, </w:t>
+      </w:r>
+      <w:r>
+        <w:t>Abbrev. Month, year.</w:t>
+      </w:r>
+    </w:p>
+    <w:p>
+      <w:r>
+        <w:t>E</w:t>
+      </w:r>
+      <w:r>
+        <w:t>xamples</w:t>
+      </w:r>
+      <w:r>
+        <w:t>:</w:t>
       </w:r>
     </w:p>
     <w:p>
@@ -7251,13 +7344,28 @@
         <w:pStyle w:val="References"/>
       </w:pPr>
       <w:r>
-        <w:t>E. E. Reber, R. L. Michell, and C. J. Carter, “Oxygen absorption in the earth’s atmosphere,” Aerospace Corp., Los</w:t>
-      </w:r>
-      <w:r>
-        <w:t xml:space="preserve"> </w:t>
-      </w:r>
-      <w:r>
-        <w:t>Angeles, CA, Tech. Rep. TR-0200 (4230-46)-3, Nov. 1988.</w:t>
+        <w:t xml:space="preserve">J. U. Duncombe, “Infrared navigation—Part I: An assessment </w:t>
+      </w:r>
+      <w:r>
+        <w:br/>
+      </w:r>
+      <w:r>
+        <w:t xml:space="preserve">of feasibility,” </w:t>
+      </w:r>
+      <w:r>
+        <w:rPr>
+          <w:i/>
+        </w:rPr>
+        <w:t>IEEE Trans. Electron Devices</w:t>
+      </w:r>
+      <w:r>
+        <w:t xml:space="preserve">, vol. ED-11, </w:t>
+      </w:r>
+      <w:r>
+        <w:t xml:space="preserve">no. 1, </w:t>
+      </w:r>
+      <w:r>
+        <w:t>pp. 34–39, Jan. 1959.</w:t>
       </w:r>
     </w:p>
     <w:p>
@@ -7265,45 +7373,157 @@
         <w:pStyle w:val="References"/>
       </w:pPr>
       <w:r>
-        <w:t>J. H. Davis and J. R. Cogdell, “Calibration program for the 16-foot antenna,” Elect. Eng. Res. Lab., Univ. Texas, Austin, Tech. Memo. NGL-006-69-3, Nov. 15, 1987.</w:t>
+        <w:t>E. P. Wigner, “Theory of traveling-wave optical laser,”</w:t>
+      </w:r>
+      <w:r>
+        <w:t xml:space="preserve"> </w:t>
+      </w:r>
+      <w:r>
+        <w:rPr>
+          <w:i/>
+        </w:rPr>
+        <w:t>Phys. Rev</w:t>
+      </w:r>
+      <w:r>
+        <w:t xml:space="preserve">., </w:t>
+      </w:r>
+      <w:r>
+        <w:br/>
+      </w:r>
+      <w:r>
+        <w:t>vol. 134, pp. A635–A646, Dec. 1965.</w:t>
+      </w:r>
+    </w:p>
+    <w:p>
+      <w:pPr>
+        <w:pStyle w:val="References"/>
+      </w:pPr>
+      <w:r>
+        <w:t xml:space="preserve">E. H. Miller, “A note on reflector arrays,” </w:t>
+      </w:r>
+      <w:r>
+        <w:rPr>
+          <w:i/>
+        </w:rPr>
+        <w:t>IEEE Trans.</w:t>
+      </w:r>
+      <w:r>
+        <w:rPr>
+          <w:i/>
+        </w:rPr>
+        <w:t xml:space="preserve"> </w:t>
+      </w:r>
+      <w:r>
+        <w:rPr>
+          <w:i/>
+        </w:rPr>
+        <w:t xml:space="preserve">Antennas </w:t>
+      </w:r>
+      <w:proofErr w:type="spellStart"/>
+      <w:r>
+        <w:rPr>
+          <w:i/>
+        </w:rPr>
+        <w:t>Propagat</w:t>
+      </w:r>
+      <w:proofErr w:type="spellEnd"/>
+      <w:r>
+        <w:t>., to be published.</w:t>
       </w:r>
     </w:p>
     <w:p/>
     <w:p>
       <w:r>
-        <w:t>Basic format for handbooks:</w:t>
+        <w:t>Basic format for reports:</w:t>
       </w:r>
     </w:p>
     <w:p>
       <w:pPr>
         <w:pStyle w:val="References"/>
+      </w:pPr>
+      <w:r>
+        <w:t xml:space="preserve">J. K. Author, “Title of report,” Abbrev. Name of Co., City of Co., Abbrev. State, Rep. </w:t>
+      </w:r>
+      <w:r>
         <w:rPr>
           <w:rFonts w:ascii="TimesNewRomanPS-ItalicMT" w:hAnsi="TimesNewRomanPS-ItalicMT" w:cs="TimesNewRomanPS-ItalicMT"/>
           <w:i/>
           <w:iCs/>
         </w:rPr>
-      </w:pPr>
-      <w:r>
+        <w:t>xxx</w:t>
+      </w:r>
+      <w:r>
+        <w:t>, year.</w:t>
+      </w:r>
+    </w:p>
+    <w:p>
+      <w:r>
+        <w:t>Examples:</w:t>
+      </w:r>
+    </w:p>
+    <w:p>
+      <w:pPr>
+        <w:pStyle w:val="References"/>
+      </w:pPr>
+      <w:r>
+        <w:t xml:space="preserve">E. E. </w:t>
+      </w:r>
+      <w:proofErr w:type="spellStart"/>
+      <w:r>
+        <w:t>Reber</w:t>
+      </w:r>
+      <w:proofErr w:type="spellEnd"/>
+      <w:r>
+        <w:t>, R. L. Michell, and C. J. Carter, “Oxygen absorption in the earth’s atmosphere,” Aerospace Corp., Los</w:t>
+      </w:r>
+      <w:r>
+        <w:t xml:space="preserve"> </w:t>
+      </w:r>
+      <w:r>
+        <w:t>Angeles, CA, Tech. Rep. TR-0200 (4230-46)-3, Nov. 1988.</w:t>
+      </w:r>
+    </w:p>
+    <w:p>
+      <w:pPr>
+        <w:pStyle w:val="References"/>
+      </w:pPr>
+      <w:r>
+        <w:t xml:space="preserve">J. H. Davis and J. R. </w:t>
+      </w:r>
+      <w:proofErr w:type="spellStart"/>
+      <w:r>
+        <w:t>Cogdell</w:t>
+      </w:r>
+      <w:proofErr w:type="spellEnd"/>
+      <w:r>
+        <w:t>, “Calibration program for the 16-foot antenna,” Elect. Eng. Res. Lab., Univ. Texas, Austin, Tech. Memo. NGL-006-69-3, Nov. 15, 1987.</w:t>
+      </w:r>
+    </w:p>
+    <w:p/>
+    <w:p>
+      <w:r>
+        <w:t>Basic format for handbooks:</w:t>
+      </w:r>
+    </w:p>
+    <w:p>
+      <w:pPr>
+        <w:pStyle w:val="References"/>
         <w:rPr>
           <w:rFonts w:ascii="TimesNewRomanPS-ItalicMT" w:hAnsi="TimesNewRomanPS-ItalicMT" w:cs="TimesNewRomanPS-ItalicMT"/>
           <w:i/>
           <w:iCs/>
         </w:rPr>
-        <w:t>Name of Manual/Handbook</w:t>
-      </w:r>
-      <w:r>
-        <w:t xml:space="preserve">, </w:t>
-      </w:r>
+      </w:pPr>
       <w:r>
         <w:rPr>
           <w:rFonts w:ascii="TimesNewRomanPS-ItalicMT" w:hAnsi="TimesNewRomanPS-ItalicMT" w:cs="TimesNewRomanPS-ItalicMT"/>
           <w:i/>
           <w:iCs/>
         </w:rPr>
-        <w:t xml:space="preserve">x </w:t>
-      </w:r>
-      <w:r>
-        <w:t xml:space="preserve">ed., Abbrev. Name of Co., City of Co., Abbrev. State, year, pp. </w:t>
+        <w:t>Name of Manual/Handbook</w:t>
+      </w:r>
+      <w:r>
+        <w:t xml:space="preserve">, </w:t>
       </w:r>
       <w:r>
         <w:rPr>
@@ -7311,28 +7531,23 @@
           <w:i/>
           <w:iCs/>
         </w:rPr>
-        <w:t>xxx-xxx.</w:t>
-      </w:r>
-    </w:p>
-    <w:p>
-      <w:r>
-        <w:t>Examples:</w:t>
-      </w:r>
-    </w:p>
-    <w:p>
-      <w:pPr>
-        <w:pStyle w:val="References"/>
-      </w:pPr>
+        <w:t xml:space="preserve">x </w:t>
+      </w:r>
+      <w:r>
+        <w:t xml:space="preserve">ed., Abbrev. Name of Co., City of Co., Abbrev. State, year, pp. </w:t>
+      </w:r>
       <w:r>
         <w:rPr>
           <w:rFonts w:ascii="TimesNewRomanPS-ItalicMT" w:hAnsi="TimesNewRomanPS-ItalicMT" w:cs="TimesNewRomanPS-ItalicMT"/>
           <w:i/>
           <w:iCs/>
         </w:rPr>
-        <w:t>Transmission Systems for Communications</w:t>
-      </w:r>
-      <w:r>
-        <w:t>, 3rd ed., Western Electric Co., Winston-Salem, NC, 1985, pp. 44–60.</w:t>
+        <w:t>xxx-xxx.</w:t>
+      </w:r>
+    </w:p>
+    <w:p>
+      <w:r>
+        <w:t>Examples:</w:t>
       </w:r>
     </w:p>
     <w:p>
@@ -7345,6 +7560,22 @@
           <w:i/>
           <w:iCs/>
         </w:rPr>
+        <w:t>Transmission Systems for Communications</w:t>
+      </w:r>
+      <w:r>
+        <w:t>, 3rd ed., Western Electric Co., Winston-Salem, NC, 1985, pp. 44–60.</w:t>
+      </w:r>
+    </w:p>
+    <w:p>
+      <w:pPr>
+        <w:pStyle w:val="References"/>
+      </w:pPr>
+      <w:r>
+        <w:rPr>
+          <w:rFonts w:ascii="TimesNewRomanPS-ItalicMT" w:hAnsi="TimesNewRomanPS-ItalicMT" w:cs="TimesNewRomanPS-ItalicMT"/>
+          <w:i/>
+          <w:iCs/>
+        </w:rPr>
         <w:t>Motorola Semiconductor Data Manual</w:t>
       </w:r>
       <w:r>
@@ -7393,6 +7624,7 @@
       <w:r>
         <w:t>(</w:t>
       </w:r>
+      <w:proofErr w:type="gramStart"/>
       <w:r>
         <w:rPr>
           <w:spacing w:val="-1"/>
@@ -7400,7 +7632,11 @@
         <w:t>y</w:t>
       </w:r>
       <w:r>
-        <w:t>ear,</w:t>
+        <w:t>ear</w:t>
+      </w:r>
+      <w:proofErr w:type="gramEnd"/>
+      <w:r>
+        <w:t>,</w:t>
       </w:r>
       <w:r>
         <w:rPr>
@@ -7848,7 +8084,15 @@
         <w:t>r</w:t>
       </w:r>
       <w:r>
-        <w:t xml:space="preserve">. (year, </w:t>
+        <w:t>. (</w:t>
+      </w:r>
+      <w:proofErr w:type="gramStart"/>
+      <w:r>
+        <w:t>year</w:t>
+      </w:r>
+      <w:proofErr w:type="gramEnd"/>
+      <w:r>
+        <w:t xml:space="preserve">, </w:t>
       </w:r>
       <w:r>
         <w:rPr>
@@ -8089,7 +8333,11 @@
         <w:t>m</w:t>
       </w:r>
       <w:r>
-        <w:t>ar. (1</w:t>
+        <w:t>ar. (</w:t>
+      </w:r>
+      <w:proofErr w:type="gramStart"/>
+      <w:r>
+        <w:t>1</w:t>
       </w:r>
       <w:r>
         <w:rPr>
@@ -8125,7 +8373,14 @@
         <w:rPr>
           <w:spacing w:val="-1"/>
         </w:rPr>
-        <w:t>.)</w:t>
+        <w:t>.</w:t>
+      </w:r>
+      <w:proofErr w:type="gramEnd"/>
+      <w:r>
+        <w:rPr>
+          <w:spacing w:val="-1"/>
+        </w:rPr>
+        <w:t>)</w:t>
       </w:r>
       <w:r>
         <w:t xml:space="preserve">. </w:t>
@@ -8136,6 +8391,7 @@
         </w:rPr>
         <w:t xml:space="preserve"> </w:t>
       </w:r>
+      <w:proofErr w:type="gramStart"/>
       <w:r>
         <w:t xml:space="preserve">On </w:t>
       </w:r>
@@ -8155,7 +8411,11 @@
         <w:t>h</w:t>
       </w:r>
       <w:r>
-        <w:t xml:space="preserve">e  use </w:t>
+        <w:t>e</w:t>
+      </w:r>
+      <w:proofErr w:type="gramEnd"/>
+      <w:r>
+        <w:t xml:space="preserve">  use </w:t>
       </w:r>
       <w:r>
         <w:rPr>
@@ -8726,6 +8986,7 @@
         </w:rPr>
         <w:t>(</w:t>
       </w:r>
+      <w:proofErr w:type="gramStart"/>
       <w:r>
         <w:rPr>
           <w:spacing w:val="-1"/>
@@ -8738,6 +8999,7 @@
         </w:rPr>
         <w:t>ear</w:t>
       </w:r>
+      <w:proofErr w:type="gramEnd"/>
       <w:r>
         <w:t>,</w:t>
       </w:r>
@@ -8952,6 +9214,7 @@
       <w:pPr>
         <w:pStyle w:val="References"/>
       </w:pPr>
+      <w:proofErr w:type="gramStart"/>
       <w:r>
         <w:t>P</w:t>
       </w:r>
@@ -9009,6 +9272,7 @@
         </w:rPr>
         <w:t>.</w:t>
       </w:r>
+      <w:proofErr w:type="gramEnd"/>
       <w:r>
         <w:t xml:space="preserve">, </w:t>
       </w:r>
@@ -9048,6 +9312,7 @@
         </w:rPr>
         <w:t xml:space="preserve"> </w:t>
       </w:r>
+      <w:proofErr w:type="gramStart"/>
       <w:r>
         <w:t>Inte</w:t>
       </w:r>
@@ -9091,7 +9356,11 @@
         <w:t>e</w:t>
       </w:r>
       <w:r>
-        <w:t>s dep</w:t>
+        <w:t>s</w:t>
+      </w:r>
+      <w:proofErr w:type="gramEnd"/>
+      <w:r>
+        <w:t xml:space="preserve"> dep</w:t>
       </w:r>
       <w:r>
         <w:rPr>
@@ -9378,126 +9647,126 @@
       <w:hyperlink r:id="rId22" w:history="1">
         <w:r>
           <w:rPr>
-            <w:rStyle w:val="Hyperlink"/>
+            <w:rStyle w:val="Hipervnculo"/>
           </w:rPr>
           <w:t>htt</w:t>
         </w:r>
         <w:r>
           <w:rPr>
-            <w:rStyle w:val="Hyperlink"/>
+            <w:rStyle w:val="Hipervnculo"/>
             <w:spacing w:val="1"/>
           </w:rPr>
           <w:t>p</w:t>
         </w:r>
         <w:r>
           <w:rPr>
-            <w:rStyle w:val="Hyperlink"/>
+            <w:rStyle w:val="Hipervnculo"/>
           </w:rPr>
           <w:t>://ho</w:t>
         </w:r>
         <w:r>
           <w:rPr>
-            <w:rStyle w:val="Hyperlink"/>
+            <w:rStyle w:val="Hipervnculo"/>
             <w:spacing w:val="-2"/>
           </w:rPr>
           <w:t>m</w:t>
         </w:r>
         <w:r>
           <w:rPr>
-            <w:rStyle w:val="Hyperlink"/>
+            <w:rStyle w:val="Hipervnculo"/>
           </w:rPr>
           <w:t>e.p</w:t>
         </w:r>
         <w:r>
           <w:rPr>
-            <w:rStyle w:val="Hyperlink"/>
+            <w:rStyle w:val="Hipervnculo"/>
             <w:spacing w:val="-1"/>
           </w:rPr>
           <w:t>r</w:t>
         </w:r>
         <w:r>
           <w:rPr>
-            <w:rStyle w:val="Hyperlink"/>
+            <w:rStyle w:val="Hipervnculo"/>
           </w:rPr>
           <w:t>ocess.</w:t>
         </w:r>
         <w:r>
           <w:rPr>
-            <w:rStyle w:val="Hyperlink"/>
+            <w:rStyle w:val="Hipervnculo"/>
             <w:spacing w:val="-1"/>
           </w:rPr>
           <w:t>c</w:t>
         </w:r>
         <w:r>
           <w:rPr>
-            <w:rStyle w:val="Hyperlink"/>
+            <w:rStyle w:val="Hipervnculo"/>
             <w:spacing w:val="1"/>
           </w:rPr>
           <w:t>o</w:t>
         </w:r>
         <w:r>
           <w:rPr>
-            <w:rStyle w:val="Hyperlink"/>
+            <w:rStyle w:val="Hipervnculo"/>
             <w:spacing w:val="-2"/>
           </w:rPr>
           <w:t>m</w:t>
         </w:r>
         <w:r>
           <w:rPr>
-            <w:rStyle w:val="Hyperlink"/>
+            <w:rStyle w:val="Hipervnculo"/>
           </w:rPr>
           <w:t>/Int</w:t>
         </w:r>
         <w:r>
           <w:rPr>
-            <w:rStyle w:val="Hyperlink"/>
+            <w:rStyle w:val="Hipervnculo"/>
             <w:spacing w:val="1"/>
           </w:rPr>
           <w:t>r</w:t>
         </w:r>
         <w:r>
           <w:rPr>
-            <w:rStyle w:val="Hyperlink"/>
+            <w:rStyle w:val="Hipervnculo"/>
           </w:rPr>
           <w:t>anets/</w:t>
         </w:r>
         <w:r>
           <w:rPr>
-            <w:rStyle w:val="Hyperlink"/>
+            <w:rStyle w:val="Hipervnculo"/>
             <w:spacing w:val="-1"/>
           </w:rPr>
           <w:t>w</w:t>
         </w:r>
         <w:r>
           <w:rPr>
-            <w:rStyle w:val="Hyperlink"/>
+            <w:rStyle w:val="Hipervnculo"/>
             <w:spacing w:val="1"/>
           </w:rPr>
           <w:t>p</w:t>
         </w:r>
         <w:r>
           <w:rPr>
-            <w:rStyle w:val="Hyperlink"/>
+            <w:rStyle w:val="Hipervnculo"/>
             <w:spacing w:val="-1"/>
           </w:rPr>
           <w:t>2</w:t>
         </w:r>
         <w:r>
           <w:rPr>
-            <w:rStyle w:val="Hyperlink"/>
+            <w:rStyle w:val="Hipervnculo"/>
           </w:rPr>
           <w:t>.h</w:t>
         </w:r>
         <w:r>
           <w:rPr>
-            <w:rStyle w:val="Hyperlink"/>
+            <w:rStyle w:val="Hipervnculo"/>
             <w:spacing w:val="-2"/>
           </w:rPr>
           <w:t>t</w:t>
         </w:r>
         <w:r>
           <w:rPr>
-            <w:rStyle w:val="Hyperlink"/>
+            <w:rStyle w:val="Hipervnculo"/>
           </w:rPr>
           <w:t>p</w:t>
         </w:r>
@@ -9611,14 +9880,19 @@
         <w:t>h</w:t>
       </w:r>
       <w:r>
-        <w:t xml:space="preserve">or.   (year,  </w:t>
-      </w:r>
-      <w:r>
-        <w:rPr>
-          <w:spacing w:val="1"/>
-        </w:rPr>
-        <w:t xml:space="preserve"> </w:t>
-      </w:r>
+        <w:t>or.   (</w:t>
+      </w:r>
+      <w:proofErr w:type="gramStart"/>
+      <w:r>
+        <w:t xml:space="preserve">year,  </w:t>
+      </w:r>
+      <w:r>
+        <w:rPr>
+          <w:spacing w:val="1"/>
+        </w:rPr>
+        <w:t xml:space="preserve"> </w:t>
+      </w:r>
+      <w:proofErr w:type="gramEnd"/>
       <w:r>
         <w:rPr>
           <w:spacing w:val="-2"/>
@@ -9691,6 +9965,7 @@
         </w:rPr>
         <w:t xml:space="preserve"> </w:t>
       </w:r>
+      <w:proofErr w:type="gramStart"/>
       <w:r>
         <w:t>y</w:t>
       </w:r>
@@ -9703,6 +9978,7 @@
       <w:r>
         <w:t>.</w:t>
       </w:r>
+      <w:proofErr w:type="gramEnd"/>
       <w:r>
         <w:rPr>
           <w:spacing w:val="49"/>
@@ -9718,12 +9994,14 @@
         </w:rPr>
         <w:t xml:space="preserve"> </w:t>
       </w:r>
+      <w:proofErr w:type="spellStart"/>
       <w:r>
         <w:rPr>
           <w:spacing w:val="14"/>
         </w:rPr>
         <w:t>ity</w:t>
       </w:r>
+      <w:proofErr w:type="spellEnd"/>
       <w:r>
         <w:t>,</w:t>
       </w:r>
@@ -9915,7 +10193,6 @@
         <w:rPr>
           <w:spacing w:val="1"/>
         </w:rPr>
-        <w:lastRenderedPageBreak/>
         <w:t xml:space="preserve">   </w:t>
       </w:r>
       <w:r>
@@ -9963,12 +10240,14 @@
         </w:rPr>
         <w:t xml:space="preserve"> </w:t>
       </w:r>
+      <w:proofErr w:type="spellStart"/>
       <w:r>
         <w:rPr>
           <w:spacing w:val="26"/>
         </w:rPr>
         <w:t>een</w:t>
       </w:r>
+      <w:proofErr w:type="spellEnd"/>
       <w:r>
         <w:t xml:space="preserve">. </w:t>
       </w:r>
@@ -9982,7 +10261,14 @@
         <w:rPr>
           <w:spacing w:val="26"/>
         </w:rPr>
-        <w:t>(199</w:t>
+        <w:t>(</w:t>
+      </w:r>
+      <w:proofErr w:type="gramStart"/>
+      <w:r>
+        <w:rPr>
+          <w:spacing w:val="26"/>
+        </w:rPr>
+        <w:t>199</w:t>
       </w:r>
       <w:r>
         <w:t>6</w:t>
@@ -9994,7 +10280,11 @@
         <w:t xml:space="preserve"> </w:t>
       </w:r>
       <w:r>
-        <w:t xml:space="preserve">, </w:t>
+        <w:t>,</w:t>
+      </w:r>
+      <w:proofErr w:type="gramEnd"/>
+      <w:r>
+        <w:t xml:space="preserve"> </w:t>
       </w:r>
       <w:r>
         <w:rPr>
@@ -10041,6 +10331,7 @@
         </w:rPr>
         <w:t xml:space="preserve"> </w:t>
       </w:r>
+      <w:proofErr w:type="gramStart"/>
       <w:r>
         <w:rPr>
           <w:spacing w:val="26"/>
@@ -10065,6 +10356,7 @@
       <w:r>
         <w:t>n</w:t>
       </w:r>
+      <w:proofErr w:type="gramEnd"/>
       <w:r>
         <w:rPr>
           <w:spacing w:val="-23"/>
@@ -10146,6 +10438,7 @@
         </w:rPr>
         <w:t>-</w:t>
       </w:r>
+      <w:proofErr w:type="spellStart"/>
       <w:r>
         <w:t>t</w:t>
       </w:r>
@@ -10164,6 +10457,7 @@
         </w:rPr>
         <w:t>ure</w:t>
       </w:r>
+      <w:proofErr w:type="spellEnd"/>
       <w:r>
         <w:t xml:space="preserve">: </w:t>
       </w:r>
@@ -10191,6 +10485,7 @@
         </w:rPr>
         <w:t xml:space="preserve"> </w:t>
       </w:r>
+      <w:proofErr w:type="spellStart"/>
       <w:r>
         <w:rPr>
           <w:spacing w:val="24"/>
@@ -10200,6 +10495,7 @@
       <w:r>
         <w:t>i</w:t>
       </w:r>
+      <w:proofErr w:type="spellEnd"/>
       <w:r>
         <w:rPr>
           <w:spacing w:val="-28"/>
@@ -10221,9 +10517,11 @@
         </w:rPr>
         <w:t xml:space="preserve"> </w:t>
       </w:r>
+      <w:proofErr w:type="spellStart"/>
       <w:r>
         <w:t>i</w:t>
       </w:r>
+      <w:proofErr w:type="spellEnd"/>
       <w:r>
         <w:rPr>
           <w:spacing w:val="-28"/>
@@ -10287,9 +10585,11 @@
         </w:rPr>
         <w:t xml:space="preserve"> </w:t>
       </w:r>
+      <w:proofErr w:type="spellStart"/>
       <w:r>
         <w:t>i</w:t>
       </w:r>
+      <w:proofErr w:type="spellEnd"/>
       <w:r>
         <w:rPr>
           <w:spacing w:val="-26"/>
@@ -10311,9 +10611,11 @@
         </w:rPr>
         <w:t xml:space="preserve"> </w:t>
       </w:r>
+      <w:proofErr w:type="spellStart"/>
       <w:r>
         <w:t>i</w:t>
       </w:r>
+      <w:proofErr w:type="spellEnd"/>
       <w:r>
         <w:rPr>
           <w:spacing w:val="-26"/>
@@ -10356,6 +10658,7 @@
         </w:rPr>
         <w:t xml:space="preserve"> </w:t>
       </w:r>
+      <w:proofErr w:type="spellStart"/>
       <w:r>
         <w:rPr>
           <w:spacing w:val="24"/>
@@ -10372,7 +10675,11 @@
         <w:t xml:space="preserve"> </w:t>
       </w:r>
       <w:r>
-        <w:t>w par</w:t>
+        <w:t>w</w:t>
+      </w:r>
+      <w:proofErr w:type="spellEnd"/>
+      <w:r>
+        <w:t xml:space="preserve"> par</w:t>
       </w:r>
       <w:r>
         <w:rPr>
@@ -10646,6 +10953,7 @@
           <w:iCs/>
           <w:spacing w:val="-1"/>
         </w:rPr>
+        <w:lastRenderedPageBreak/>
         <w:t xml:space="preserve">Basic format </w:t>
       </w:r>
       <w:r>
@@ -11622,7 +11930,15 @@
         <w:pStyle w:val="References"/>
       </w:pPr>
       <w:r>
-        <w:t xml:space="preserve">Name of the invention, by inventor’s name. (year, month day). </w:t>
+        <w:t>Name of the invention, by inventor’s name. (</w:t>
+      </w:r>
+      <w:proofErr w:type="gramStart"/>
+      <w:r>
+        <w:t>year</w:t>
+      </w:r>
+      <w:proofErr w:type="gramEnd"/>
+      <w:r>
+        <w:t xml:space="preserve">, month day). </w:t>
       </w:r>
       <w:r>
         <w:rPr>
@@ -11764,13 +12080,23 @@
       <w:r>
         <w:t xml:space="preserve">, City of Conf., Abbrev. State (if given), year, pp. </w:t>
       </w:r>
+      <w:proofErr w:type="spellStart"/>
       <w:r>
         <w:rPr>
           <w:rFonts w:ascii="TimesNewRomanPS-ItalicMT" w:hAnsi="TimesNewRomanPS-ItalicMT" w:cs="TimesNewRomanPS-ItalicMT"/>
           <w:i/>
           <w:iCs/>
         </w:rPr>
-        <w:t>xxxxxx.</w:t>
+        <w:t>xxxxxx</w:t>
+      </w:r>
+      <w:proofErr w:type="spellEnd"/>
+      <w:r>
+        <w:rPr>
+          <w:rFonts w:ascii="TimesNewRomanPS-ItalicMT" w:hAnsi="TimesNewRomanPS-ItalicMT" w:cs="TimesNewRomanPS-ItalicMT"/>
+          <w:i/>
+          <w:iCs/>
+        </w:rPr>
+        <w:t>.</w:t>
       </w:r>
     </w:p>
     <w:p>
@@ -11924,7 +12250,11 @@
         <w:t>a</w:t>
       </w:r>
       <w:r>
-        <w:t>s- s</w:t>
+        <w:t xml:space="preserve">s- </w:t>
+      </w:r>
+      <w:proofErr w:type="spellStart"/>
+      <w:r>
+        <w:t>s</w:t>
       </w:r>
       <w:r>
         <w:rPr>
@@ -11935,6 +12265,7 @@
       <w:r>
         <w:t>vely</w:t>
       </w:r>
+      <w:proofErr w:type="spellEnd"/>
       <w:r>
         <w:rPr>
           <w:spacing w:val="1"/>
@@ -12316,6 +12647,7 @@
         </w:rPr>
         <w:t xml:space="preserve"> </w:t>
       </w:r>
+      <w:proofErr w:type="spellStart"/>
       <w:r>
         <w:rPr>
           <w:spacing w:val="-1"/>
@@ -12352,6 +12684,7 @@
       <w:r>
         <w:t>d</w:t>
       </w:r>
+      <w:proofErr w:type="spellEnd"/>
       <w:r>
         <w:rPr>
           <w:spacing w:val="20"/>
@@ -12928,427 +13261,442 @@
           <w:i/>
           <w:iCs/>
         </w:rPr>
-        <w:t>x xxx xxx</w:t>
-      </w:r>
-      <w:r>
-        <w:t>, Abbrev. Month, day, year.</w:t>
-      </w:r>
-    </w:p>
-    <w:p>
-      <w:pPr>
-        <w:rPr>
-          <w:color w:val="000000"/>
-        </w:rPr>
-      </w:pPr>
-      <w:r>
-        <w:t>Example:</w:t>
-      </w:r>
-    </w:p>
-    <w:p>
-      <w:pPr>
-        <w:pStyle w:val="References"/>
-      </w:pPr>
-      <w:r>
-        <w:t xml:space="preserve">G. </w:t>
-      </w:r>
-      <w:r>
-        <w:rPr>
-          <w:spacing w:val="-2"/>
-        </w:rPr>
-        <w:t>B</w:t>
-      </w:r>
-      <w:r>
-        <w:t>randli and M. Di</w:t>
-      </w:r>
-      <w:r>
-        <w:rPr>
-          <w:spacing w:val="-1"/>
-        </w:rPr>
-        <w:t>c</w:t>
-      </w:r>
-      <w:r>
-        <w:rPr>
-          <w:spacing w:val="1"/>
-        </w:rPr>
-        <w:t>k</w:t>
-      </w:r>
-      <w:r>
-        <w:t>, “</w:t>
-      </w:r>
-      <w:r>
-        <w:rPr>
-          <w:spacing w:val="1"/>
-        </w:rPr>
-        <w:t>A</w:t>
-      </w:r>
-      <w:r>
-        <w:t>l</w:t>
-      </w:r>
-      <w:r>
-        <w:rPr>
-          <w:spacing w:val="-2"/>
-        </w:rPr>
-        <w:t>t</w:t>
-      </w:r>
-      <w:r>
-        <w:t>er</w:t>
-      </w:r>
-      <w:r>
-        <w:rPr>
-          <w:spacing w:val="1"/>
-        </w:rPr>
-        <w:t>n</w:t>
-      </w:r>
-      <w:r>
-        <w:t>ating</w:t>
-      </w:r>
-      <w:r>
-        <w:rPr>
-          <w:spacing w:val="1"/>
-        </w:rPr>
-        <w:t xml:space="preserve"> </w:t>
-      </w:r>
-      <w:r>
-        <w:t>c</w:t>
-      </w:r>
-      <w:r>
-        <w:rPr>
-          <w:spacing w:val="1"/>
-        </w:rPr>
-        <w:t>u</w:t>
-      </w:r>
-      <w:r>
-        <w:t>rrent fed power sup</w:t>
-      </w:r>
-      <w:r>
-        <w:rPr>
-          <w:spacing w:val="1"/>
-        </w:rPr>
-        <w:t>p</w:t>
-      </w:r>
-      <w:r>
-        <w:t>ly,”</w:t>
-      </w:r>
-      <w:r>
-        <w:rPr>
-          <w:spacing w:val="-1"/>
-        </w:rPr>
-        <w:t xml:space="preserve"> </w:t>
-      </w:r>
-      <w:r>
-        <w:rPr>
-          <w:spacing w:val="-1"/>
-        </w:rPr>
-        <w:br/>
-      </w:r>
-      <w:r>
-        <w:t>U</w:t>
-      </w:r>
-      <w:r>
-        <w:rPr>
-          <w:spacing w:val="-1"/>
-        </w:rPr>
-        <w:t>.</w:t>
-      </w:r>
-      <w:r>
-        <w:t>S.</w:t>
-      </w:r>
-      <w:r>
-        <w:rPr>
-          <w:spacing w:val="-1"/>
-        </w:rPr>
-        <w:t xml:space="preserve"> </w:t>
-      </w:r>
-      <w:r>
-        <w:t>Pate</w:t>
-      </w:r>
-      <w:r>
-        <w:rPr>
-          <w:spacing w:val="1"/>
-        </w:rPr>
-        <w:t>n</w:t>
-      </w:r>
-      <w:r>
-        <w:t>t 4 084 2</w:t>
-      </w:r>
-      <w:r>
-        <w:rPr>
-          <w:spacing w:val="1"/>
-        </w:rPr>
-        <w:t>1</w:t>
-      </w:r>
-      <w:r>
-        <w:t>7,</w:t>
-      </w:r>
-      <w:r>
-        <w:rPr>
-          <w:spacing w:val="-1"/>
-        </w:rPr>
-        <w:t xml:space="preserve"> </w:t>
-      </w:r>
-      <w:r>
-        <w:t>N</w:t>
-      </w:r>
-      <w:r>
-        <w:rPr>
-          <w:spacing w:val="-1"/>
-        </w:rPr>
-        <w:t>o</w:t>
-      </w:r>
-      <w:r>
-        <w:rPr>
-          <w:spacing w:val="1"/>
-        </w:rPr>
-        <w:t>v</w:t>
-      </w:r>
-      <w:r>
-        <w:t>.</w:t>
-      </w:r>
-      <w:r>
-        <w:rPr>
-          <w:spacing w:val="-1"/>
-        </w:rPr>
-        <w:t xml:space="preserve"> </w:t>
-      </w:r>
-      <w:r>
-        <w:t>4,</w:t>
-      </w:r>
-      <w:r>
-        <w:rPr>
-          <w:spacing w:val="-1"/>
-        </w:rPr>
-        <w:t xml:space="preserve"> </w:t>
-      </w:r>
-      <w:r>
-        <w:rPr>
-          <w:spacing w:val="1"/>
-        </w:rPr>
-        <w:t>1</w:t>
-      </w:r>
-      <w:r>
-        <w:rPr>
-          <w:spacing w:val="-1"/>
-        </w:rPr>
-        <w:t>9</w:t>
-      </w:r>
-      <w:r>
-        <w:rPr>
-          <w:spacing w:val="1"/>
-        </w:rPr>
-        <w:t>7</w:t>
-      </w:r>
-      <w:r>
-        <w:rPr>
-          <w:spacing w:val="-1"/>
-        </w:rPr>
-        <w:t>8</w:t>
-      </w:r>
-      <w:r>
-        <w:t>.</w:t>
-      </w:r>
-    </w:p>
-    <w:p>
-      <w:pPr>
-        <w:rPr>
-          <w:rFonts w:ascii="TimesNewRomanPS-ItalicMT" w:hAnsi="TimesNewRomanPS-ItalicMT" w:cs="TimesNewRomanPS-ItalicMT"/>
-        </w:rPr>
-      </w:pPr>
-      <w:r>
-        <w:rPr>
-          <w:rFonts w:ascii="TimesNewRomanPS-ItalicMT" w:hAnsi="TimesNewRomanPS-ItalicMT" w:cs="TimesNewRomanPS-ItalicMT"/>
-        </w:rPr>
-        <w:br/>
-      </w:r>
-      <w:r>
-        <w:rPr>
-          <w:rFonts w:ascii="TimesNewRomanPS-ItalicMT" w:hAnsi="TimesNewRomanPS-ItalicMT" w:cs="TimesNewRomanPS-ItalicMT"/>
-        </w:rPr>
-        <w:t xml:space="preserve">Basic </w:t>
-      </w:r>
-      <w:r>
-        <w:rPr>
-          <w:rFonts w:ascii="TimesNewRomanPS-ItalicMT" w:hAnsi="TimesNewRomanPS-ItalicMT" w:cs="TimesNewRomanPS-ItalicMT"/>
-        </w:rPr>
-        <w:t>f</w:t>
-      </w:r>
-      <w:r>
-        <w:rPr>
-          <w:rFonts w:ascii="TimesNewRomanPS-ItalicMT" w:hAnsi="TimesNewRomanPS-ItalicMT" w:cs="TimesNewRomanPS-ItalicMT"/>
-        </w:rPr>
-        <w:t>ormat</w:t>
-      </w:r>
-      <w:r>
-        <w:rPr>
-          <w:b/>
-        </w:rPr>
-        <w:t xml:space="preserve"> </w:t>
-      </w:r>
-      <w:r>
-        <w:t>for t</w:t>
-      </w:r>
-      <w:r>
-        <w:t xml:space="preserve">heses (M.S.) and </w:t>
-      </w:r>
-      <w:r>
-        <w:t>d</w:t>
-      </w:r>
-      <w:r>
-        <w:t>issertations (Ph.D.</w:t>
-      </w:r>
-      <w:r>
-        <w:t>):</w:t>
-      </w:r>
-    </w:p>
-    <w:p>
-      <w:pPr>
-        <w:pStyle w:val="References"/>
-      </w:pPr>
-      <w:r>
-        <w:t>J. K. Author, “Title of thesis,” M.S. thesis, Abbrev. Dept., Abbrev. Univ., City of Univ., Abbrev. State, year.</w:t>
-      </w:r>
-    </w:p>
-    <w:p>
-      <w:pPr>
-        <w:pStyle w:val="References"/>
-      </w:pPr>
-      <w:r>
-        <w:t>J. K. Author, “Title of dissertation,” Ph.D. dissertation, Abbrev. Dept., Abbrev. Univ., City of Univ., Abbrev. State,</w:t>
-      </w:r>
-      <w:r>
-        <w:t xml:space="preserve"> </w:t>
-      </w:r>
-      <w:r>
-        <w:t>year.</w:t>
-      </w:r>
-    </w:p>
-    <w:p>
-      <w:r>
-        <w:t>Examples:</w:t>
-      </w:r>
-    </w:p>
-    <w:p>
-      <w:pPr>
-        <w:pStyle w:val="References"/>
-      </w:pPr>
-      <w:r>
-        <w:t>J. O. Williams, “Narrow-band analyzer,” Ph.D. dissertation, Dept. Elect. Eng., Harvard Univ., Cambridge, MA,</w:t>
-      </w:r>
-      <w:r>
-        <w:t xml:space="preserve"> </w:t>
-      </w:r>
-      <w:r>
-        <w:t>1993.</w:t>
-      </w:r>
-    </w:p>
-    <w:p>
-      <w:pPr>
-        <w:pStyle w:val="References"/>
-      </w:pPr>
-      <w:r>
-        <w:t>N. Kawasaki, “Parametric study of thermal and chemical nonequilibrium nozzle flow,” M.S. thesis, Dept. Electron.</w:t>
-      </w:r>
-      <w:r>
-        <w:t xml:space="preserve"> </w:t>
-      </w:r>
-      <w:r>
-        <w:t>Eng., Osaka Univ., Osaka, Japan, 1993.</w:t>
-      </w:r>
-    </w:p>
-    <w:p>
-      <w:r>
-        <w:br/>
-      </w:r>
-      <w:r>
-        <w:t>Basic f</w:t>
-      </w:r>
-      <w:r>
-        <w:t xml:space="preserve">ormat </w:t>
-      </w:r>
-      <w:r>
-        <w:t>for the most common types of unpublished references</w:t>
-      </w:r>
-      <w:r>
-        <w:t>:</w:t>
-      </w:r>
-    </w:p>
-    <w:p>
-      <w:pPr>
-        <w:pStyle w:val="References"/>
-      </w:pPr>
-      <w:r>
-        <w:t>J. K. Author, private communication, Abbrev. Month, year.</w:t>
-      </w:r>
-    </w:p>
-    <w:p>
-      <w:pPr>
-        <w:pStyle w:val="References"/>
-      </w:pPr>
-      <w:r>
-        <w:t>J. K. Author, “Title of paper,” unpublished.</w:t>
-      </w:r>
-    </w:p>
-    <w:p>
-      <w:pPr>
-        <w:pStyle w:val="References"/>
-      </w:pPr>
-      <w:r>
-        <w:t>J. K. Author, “Title of paper,” to be published.</w:t>
-      </w:r>
-    </w:p>
-    <w:p>
-      <w:r>
-        <w:t>Examples:</w:t>
-      </w:r>
-    </w:p>
-    <w:p>
-      <w:pPr>
-        <w:pStyle w:val="References"/>
-      </w:pPr>
-      <w:r>
-        <w:t>A. Harrison, private communication, May 1995.</w:t>
-      </w:r>
-    </w:p>
-    <w:p>
-      <w:pPr>
-        <w:pStyle w:val="References"/>
-      </w:pPr>
-      <w:r>
-        <w:t>B. Smith, “An approach to graphs of linear forms,” unpublished.</w:t>
-      </w:r>
-    </w:p>
-    <w:p>
-      <w:pPr>
-        <w:pStyle w:val="References"/>
-      </w:pPr>
-      <w:r>
-        <w:t>A. Brahms, “Representation error for real numbers in binary computer arithmetic,” IEEE Computer Group</w:t>
-      </w:r>
-      <w:r>
-        <w:t xml:space="preserve"> </w:t>
-      </w:r>
-      <w:r>
-        <w:t>Repository, Paper R-67-85.</w:t>
-      </w:r>
-    </w:p>
-    <w:p/>
-    <w:p>
-      <w:r>
-        <w:t>Basic format for standards</w:t>
-      </w:r>
-      <w:r>
-        <w:t>:</w:t>
-      </w:r>
-    </w:p>
-    <w:p>
-      <w:pPr>
-        <w:pStyle w:val="References"/>
-      </w:pPr>
+        <w:t xml:space="preserve">x xxx </w:t>
+      </w:r>
+      <w:proofErr w:type="spellStart"/>
       <w:r>
         <w:rPr>
           <w:rFonts w:ascii="TimesNewRomanPS-ItalicMT" w:hAnsi="TimesNewRomanPS-ItalicMT" w:cs="TimesNewRomanPS-ItalicMT"/>
           <w:i/>
           <w:iCs/>
         </w:rPr>
+        <w:t>xxx</w:t>
+      </w:r>
+      <w:proofErr w:type="spellEnd"/>
+      <w:r>
+        <w:t>, Abbrev. Month, day, year.</w:t>
+      </w:r>
+    </w:p>
+    <w:p>
+      <w:pPr>
+        <w:rPr>
+          <w:color w:val="000000"/>
+        </w:rPr>
+      </w:pPr>
+      <w:r>
+        <w:t>Example:</w:t>
+      </w:r>
+    </w:p>
+    <w:p>
+      <w:pPr>
+        <w:pStyle w:val="References"/>
+      </w:pPr>
+      <w:r>
+        <w:t xml:space="preserve">G. </w:t>
+      </w:r>
+      <w:proofErr w:type="spellStart"/>
+      <w:r>
+        <w:rPr>
+          <w:spacing w:val="-2"/>
+        </w:rPr>
+        <w:t>B</w:t>
+      </w:r>
+      <w:r>
+        <w:t>randli</w:t>
+      </w:r>
+      <w:proofErr w:type="spellEnd"/>
+      <w:r>
+        <w:t xml:space="preserve"> and M. Di</w:t>
+      </w:r>
+      <w:r>
+        <w:rPr>
+          <w:spacing w:val="-1"/>
+        </w:rPr>
+        <w:t>c</w:t>
+      </w:r>
+      <w:r>
+        <w:rPr>
+          <w:spacing w:val="1"/>
+        </w:rPr>
+        <w:t>k</w:t>
+      </w:r>
+      <w:r>
+        <w:t>, “</w:t>
+      </w:r>
+      <w:r>
+        <w:rPr>
+          <w:spacing w:val="1"/>
+        </w:rPr>
+        <w:t>A</w:t>
+      </w:r>
+      <w:r>
+        <w:t>l</w:t>
+      </w:r>
+      <w:r>
+        <w:rPr>
+          <w:spacing w:val="-2"/>
+        </w:rPr>
+        <w:t>t</w:t>
+      </w:r>
+      <w:r>
+        <w:t>er</w:t>
+      </w:r>
+      <w:r>
+        <w:rPr>
+          <w:spacing w:val="1"/>
+        </w:rPr>
+        <w:t>n</w:t>
+      </w:r>
+      <w:r>
+        <w:t>ating</w:t>
+      </w:r>
+      <w:r>
+        <w:rPr>
+          <w:spacing w:val="1"/>
+        </w:rPr>
+        <w:t xml:space="preserve"> </w:t>
+      </w:r>
+      <w:r>
+        <w:t>c</w:t>
+      </w:r>
+      <w:r>
+        <w:rPr>
+          <w:spacing w:val="1"/>
+        </w:rPr>
+        <w:t>u</w:t>
+      </w:r>
+      <w:r>
+        <w:t>rrent fed power sup</w:t>
+      </w:r>
+      <w:r>
+        <w:rPr>
+          <w:spacing w:val="1"/>
+        </w:rPr>
+        <w:t>p</w:t>
+      </w:r>
+      <w:r>
+        <w:t>ly,”</w:t>
+      </w:r>
+      <w:r>
+        <w:rPr>
+          <w:spacing w:val="-1"/>
+        </w:rPr>
+        <w:t xml:space="preserve"> </w:t>
+      </w:r>
+      <w:r>
+        <w:rPr>
+          <w:spacing w:val="-1"/>
+        </w:rPr>
+        <w:br/>
+      </w:r>
+      <w:r>
+        <w:t>U</w:t>
+      </w:r>
+      <w:r>
+        <w:rPr>
+          <w:spacing w:val="-1"/>
+        </w:rPr>
+        <w:t>.</w:t>
+      </w:r>
+      <w:r>
+        <w:t>S.</w:t>
+      </w:r>
+      <w:r>
+        <w:rPr>
+          <w:spacing w:val="-1"/>
+        </w:rPr>
+        <w:t xml:space="preserve"> </w:t>
+      </w:r>
+      <w:r>
+        <w:t>Pate</w:t>
+      </w:r>
+      <w:r>
+        <w:rPr>
+          <w:spacing w:val="1"/>
+        </w:rPr>
+        <w:t>n</w:t>
+      </w:r>
+      <w:r>
+        <w:t>t 4 084 2</w:t>
+      </w:r>
+      <w:r>
+        <w:rPr>
+          <w:spacing w:val="1"/>
+        </w:rPr>
+        <w:t>1</w:t>
+      </w:r>
+      <w:r>
+        <w:t>7,</w:t>
+      </w:r>
+      <w:r>
+        <w:rPr>
+          <w:spacing w:val="-1"/>
+        </w:rPr>
+        <w:t xml:space="preserve"> </w:t>
+      </w:r>
+      <w:r>
+        <w:t>N</w:t>
+      </w:r>
+      <w:r>
+        <w:rPr>
+          <w:spacing w:val="-1"/>
+        </w:rPr>
+        <w:t>o</w:t>
+      </w:r>
+      <w:r>
+        <w:rPr>
+          <w:spacing w:val="1"/>
+        </w:rPr>
+        <w:t>v</w:t>
+      </w:r>
+      <w:r>
+        <w:t>.</w:t>
+      </w:r>
+      <w:r>
+        <w:rPr>
+          <w:spacing w:val="-1"/>
+        </w:rPr>
+        <w:t xml:space="preserve"> </w:t>
+      </w:r>
+      <w:r>
+        <w:t>4,</w:t>
+      </w:r>
+      <w:r>
+        <w:rPr>
+          <w:spacing w:val="-1"/>
+        </w:rPr>
+        <w:t xml:space="preserve"> </w:t>
+      </w:r>
+      <w:r>
+        <w:rPr>
+          <w:spacing w:val="1"/>
+        </w:rPr>
+        <w:t>1</w:t>
+      </w:r>
+      <w:r>
+        <w:rPr>
+          <w:spacing w:val="-1"/>
+        </w:rPr>
+        <w:t>9</w:t>
+      </w:r>
+      <w:r>
+        <w:rPr>
+          <w:spacing w:val="1"/>
+        </w:rPr>
+        <w:t>7</w:t>
+      </w:r>
+      <w:r>
+        <w:rPr>
+          <w:spacing w:val="-1"/>
+        </w:rPr>
+        <w:t>8</w:t>
+      </w:r>
+      <w:r>
+        <w:t>.</w:t>
+      </w:r>
+    </w:p>
+    <w:p>
+      <w:pPr>
+        <w:rPr>
+          <w:rFonts w:ascii="TimesNewRomanPS-ItalicMT" w:hAnsi="TimesNewRomanPS-ItalicMT" w:cs="TimesNewRomanPS-ItalicMT"/>
+        </w:rPr>
+      </w:pPr>
+      <w:r>
+        <w:rPr>
+          <w:rFonts w:ascii="TimesNewRomanPS-ItalicMT" w:hAnsi="TimesNewRomanPS-ItalicMT" w:cs="TimesNewRomanPS-ItalicMT"/>
+        </w:rPr>
+        <w:br/>
+      </w:r>
+      <w:r>
+        <w:rPr>
+          <w:rFonts w:ascii="TimesNewRomanPS-ItalicMT" w:hAnsi="TimesNewRomanPS-ItalicMT" w:cs="TimesNewRomanPS-ItalicMT"/>
+        </w:rPr>
+        <w:t xml:space="preserve">Basic </w:t>
+      </w:r>
+      <w:r>
+        <w:rPr>
+          <w:rFonts w:ascii="TimesNewRomanPS-ItalicMT" w:hAnsi="TimesNewRomanPS-ItalicMT" w:cs="TimesNewRomanPS-ItalicMT"/>
+        </w:rPr>
+        <w:t>f</w:t>
+      </w:r>
+      <w:r>
+        <w:rPr>
+          <w:rFonts w:ascii="TimesNewRomanPS-ItalicMT" w:hAnsi="TimesNewRomanPS-ItalicMT" w:cs="TimesNewRomanPS-ItalicMT"/>
+        </w:rPr>
+        <w:t>ormat</w:t>
+      </w:r>
+      <w:r>
+        <w:rPr>
+          <w:b/>
+        </w:rPr>
+        <w:t xml:space="preserve"> </w:t>
+      </w:r>
+      <w:r>
+        <w:t>for t</w:t>
+      </w:r>
+      <w:r>
+        <w:t xml:space="preserve">heses (M.S.) and </w:t>
+      </w:r>
+      <w:r>
+        <w:t>d</w:t>
+      </w:r>
+      <w:r>
+        <w:t>issertations (Ph.D.</w:t>
+      </w:r>
+      <w:r>
+        <w:t>):</w:t>
+      </w:r>
+    </w:p>
+    <w:p>
+      <w:pPr>
+        <w:pStyle w:val="References"/>
+      </w:pPr>
+      <w:r>
+        <w:t>J. K. Author, “Title of thesis,” M.S. thesis, Abbrev. Dept., Abbrev. Univ., City of Univ., Abbrev. State, year.</w:t>
+      </w:r>
+    </w:p>
+    <w:p>
+      <w:pPr>
+        <w:pStyle w:val="References"/>
+      </w:pPr>
+      <w:r>
+        <w:t>J. K. Author, “Title of dissertation,” Ph.D. dissertation, Abbrev. Dept., Abbrev. Univ., City of Univ., Abbrev. State,</w:t>
+      </w:r>
+      <w:r>
+        <w:t xml:space="preserve"> </w:t>
+      </w:r>
+      <w:r>
+        <w:t>year.</w:t>
+      </w:r>
+    </w:p>
+    <w:p>
+      <w:r>
+        <w:t>Examples:</w:t>
+      </w:r>
+    </w:p>
+    <w:p>
+      <w:pPr>
+        <w:pStyle w:val="References"/>
+      </w:pPr>
+      <w:r>
+        <w:t>J. O. Williams, “Narrow-band analyzer,” Ph.D. dissertation, Dept. Elect. Eng., Harvard Univ., Cambridge, MA,</w:t>
+      </w:r>
+      <w:r>
+        <w:t xml:space="preserve"> </w:t>
+      </w:r>
+      <w:r>
+        <w:t>1993.</w:t>
+      </w:r>
+    </w:p>
+    <w:p>
+      <w:pPr>
+        <w:pStyle w:val="References"/>
+      </w:pPr>
+      <w:r>
+        <w:t>N. Kawasaki, “Parametric study of thermal and chemical nonequilibrium nozzle flow,” M.S. thesis, Dept. Electron.</w:t>
+      </w:r>
+      <w:r>
+        <w:t xml:space="preserve"> </w:t>
+      </w:r>
+      <w:r>
+        <w:t>Eng., Osaka Univ., Osaka, Japan, 1993.</w:t>
+      </w:r>
+    </w:p>
+    <w:p>
+      <w:r>
+        <w:br/>
+      </w:r>
+      <w:r>
+        <w:t>Basic f</w:t>
+      </w:r>
+      <w:r>
+        <w:t xml:space="preserve">ormat </w:t>
+      </w:r>
+      <w:r>
+        <w:t>for the most common types of unpublished references</w:t>
+      </w:r>
+      <w:r>
+        <w:t>:</w:t>
+      </w:r>
+    </w:p>
+    <w:p>
+      <w:pPr>
+        <w:pStyle w:val="References"/>
+      </w:pPr>
+      <w:r>
+        <w:t>J. K. Author, private communication, Abbrev. Month, year.</w:t>
+      </w:r>
+    </w:p>
+    <w:p>
+      <w:pPr>
+        <w:pStyle w:val="References"/>
+      </w:pPr>
+      <w:r>
+        <w:t>J. K. Author, “Title of paper,” unpublished.</w:t>
+      </w:r>
+    </w:p>
+    <w:p>
+      <w:pPr>
+        <w:pStyle w:val="References"/>
+      </w:pPr>
+      <w:r>
+        <w:t>J. K. Author, “Title of paper,” to be published.</w:t>
+      </w:r>
+    </w:p>
+    <w:p>
+      <w:r>
+        <w:t>Examples:</w:t>
+      </w:r>
+    </w:p>
+    <w:p>
+      <w:pPr>
+        <w:pStyle w:val="References"/>
+      </w:pPr>
+      <w:r>
+        <w:t>A. Harrison, private communication, May 1995.</w:t>
+      </w:r>
+    </w:p>
+    <w:p>
+      <w:pPr>
+        <w:pStyle w:val="References"/>
+      </w:pPr>
+      <w:r>
+        <w:t>B. Smith, “An approach to graphs of linear forms,” unpublished.</w:t>
+      </w:r>
+    </w:p>
+    <w:p>
+      <w:pPr>
+        <w:pStyle w:val="References"/>
+      </w:pPr>
+      <w:r>
+        <w:t>A. Brahms, “Representation error for real numbers in binary computer arithmetic,” IEEE Computer Group</w:t>
+      </w:r>
+      <w:r>
+        <w:t xml:space="preserve"> </w:t>
+      </w:r>
+      <w:r>
+        <w:t>Repository, Paper R-67-85.</w:t>
+      </w:r>
+    </w:p>
+    <w:p/>
+    <w:p>
+      <w:r>
+        <w:t>Basic format for standards</w:t>
+      </w:r>
+      <w:r>
+        <w:t>:</w:t>
+      </w:r>
+    </w:p>
+    <w:p>
+      <w:pPr>
+        <w:pStyle w:val="References"/>
+      </w:pPr>
+      <w:r>
+        <w:rPr>
+          <w:rFonts w:ascii="TimesNewRomanPS-ItalicMT" w:hAnsi="TimesNewRomanPS-ItalicMT" w:cs="TimesNewRomanPS-ItalicMT"/>
+          <w:i/>
+          <w:iCs/>
+        </w:rPr>
         <w:t>Title of Standard</w:t>
       </w:r>
       <w:r>
@@ -13385,7 +13733,6 @@
         </w:rPr>
       </w:pPr>
       <w:r>
-        <w:lastRenderedPageBreak/>
         <w:t>Letter Symbols for Quantities</w:t>
       </w:r>
       <w:r>
@@ -13445,7 +13792,7 @@
 </file>
 
 <file path=word/endnotes.xml><?xml version="1.0" encoding="utf-8"?>
-<w:endnotes xmlns:wpc="http://schemas.microsoft.com/office/word/2010/wordprocessingCanvas" xmlns:cx="http://schemas.microsoft.com/office/drawing/2014/chartex" xmlns:mc="http://schemas.openxmlformats.org/markup-compatibility/2006" xmlns:o="urn:schemas-microsoft-com:office:office" xmlns:r="http://schemas.openxmlformats.org/officeDocument/2006/relationships" xmlns:m="http://schemas.openxmlformats.org/officeDocument/2006/math" xmlns:v="urn:schemas-microsoft-com:vml" xmlns:wp14="http://schemas.microsoft.com/office/word/2010/wordprocessingDrawing" xmlns:wp="http://schemas.openxmlformats.org/drawingml/2006/wordprocessingDrawing" xmlns:w10="urn:schemas-microsoft-com:office:word" xmlns:w="http://schemas.openxmlformats.org/wordprocessingml/2006/main" xmlns:w14="http://schemas.microsoft.com/office/word/2010/wordml" xmlns:w15="http://schemas.microsoft.com/office/word/2012/wordml" xmlns:w16se="http://schemas.microsoft.com/office/word/2015/wordml/symex" xmlns:wpg="http://schemas.microsoft.com/office/word/2010/wordprocessingGroup" xmlns:wpi="http://schemas.microsoft.com/office/word/2010/wordprocessingInk" xmlns:wne="http://schemas.microsoft.com/office/word/2006/wordml" xmlns:wps="http://schemas.microsoft.com/office/word/2010/wordprocessingShape" mc:Ignorable="w14 w15 w16se wp14">
+<w:endnotes xmlns:wpc="http://schemas.microsoft.com/office/word/2010/wordprocessingCanvas" xmlns:cx="http://schemas.microsoft.com/office/drawing/2014/chartex" xmlns:cx1="http://schemas.microsoft.com/office/drawing/2015/9/8/chartex" xmlns:cx2="http://schemas.microsoft.com/office/drawing/2015/10/21/chartex" xmlns:cx3="http://schemas.microsoft.com/office/drawing/2016/5/9/chartex" xmlns:cx4="http://schemas.microsoft.com/office/drawing/2016/5/10/chartex" xmlns:cx5="http://schemas.microsoft.com/office/drawing/2016/5/11/chartex" xmlns:cx6="http://schemas.microsoft.com/office/drawing/2016/5/12/chartex" xmlns:cx7="http://schemas.microsoft.com/office/drawing/2016/5/13/chartex" xmlns:cx8="http://schemas.microsoft.com/office/drawing/2016/5/14/chartex" xmlns:mc="http://schemas.openxmlformats.org/markup-compatibility/2006" xmlns:aink="http://schemas.microsoft.com/office/drawing/2016/ink" xmlns:am3d="http://schemas.microsoft.com/office/drawing/2017/model3d" xmlns:o="urn:schemas-microsoft-com:office:office" xmlns:oel="http://schemas.microsoft.com/office/2019/extlst" xmlns:r="http://schemas.openxmlformats.org/officeDocument/2006/relationships" xmlns:m="http://schemas.openxmlformats.org/officeDocument/2006/math" xmlns:v="urn:schemas-microsoft-com:vml" xmlns:wp14="http://schemas.microsoft.com/office/word/2010/wordprocessingDrawing" xmlns:wp="http://schemas.openxmlformats.org/drawingml/2006/wordprocessingDrawing" xmlns:w10="urn:schemas-microsoft-com:office:word" xmlns:w="http://schemas.openxmlformats.org/wordprocessingml/2006/main" xmlns:w14="http://schemas.microsoft.com/office/word/2010/wordml" xmlns:w15="http://schemas.microsoft.com/office/word/2012/wordml" xmlns:w16cex="http://schemas.microsoft.com/office/word/2018/wordml/cex" xmlns:w16cid="http://schemas.microsoft.com/office/word/2016/wordml/cid" xmlns:w16="http://schemas.microsoft.com/office/word/2018/wordml" xmlns:w16du="http://schemas.microsoft.com/office/word/2023/wordml/word16du" xmlns:w16sdtdh="http://schemas.microsoft.com/office/word/2020/wordml/sdtdatahash" xmlns:w16se="http://schemas.microsoft.com/office/word/2015/wordml/symex" xmlns:wpg="http://schemas.microsoft.com/office/word/2010/wordprocessingGroup" xmlns:wpi="http://schemas.microsoft.com/office/word/2010/wordprocessingInk" xmlns:wne="http://schemas.microsoft.com/office/word/2006/wordml" xmlns:wps="http://schemas.microsoft.com/office/word/2010/wordprocessingShape" mc:Ignorable="w14 w15 w16se w16cid w16 w16cex w16sdtdh wp14">
   <w:endnote w:type="separator" w:id="-1">
     <w:p>
       <w:r>
@@ -13464,7 +13811,7 @@
 </file>
 
 <file path=word/footnotes.xml><?xml version="1.0" encoding="utf-8"?>
-<w:footnotes xmlns:wpc="http://schemas.microsoft.com/office/word/2010/wordprocessingCanvas" xmlns:cx="http://schemas.microsoft.com/office/drawing/2014/chartex" xmlns:mc="http://schemas.openxmlformats.org/markup-compatibility/2006" xmlns:o="urn:schemas-microsoft-com:office:office" xmlns:r="http://schemas.openxmlformats.org/officeDocument/2006/relationships" xmlns:m="http://schemas.openxmlformats.org/officeDocument/2006/math" xmlns:v="urn:schemas-microsoft-com:vml" xmlns:wp14="http://schemas.microsoft.com/office/word/2010/wordprocessingDrawing" xmlns:wp="http://schemas.openxmlformats.org/drawingml/2006/wordprocessingDrawing" xmlns:w10="urn:schemas-microsoft-com:office:word" xmlns:w="http://schemas.openxmlformats.org/wordprocessingml/2006/main" xmlns:w14="http://schemas.microsoft.com/office/word/2010/wordml" xmlns:w15="http://schemas.microsoft.com/office/word/2012/wordml" xmlns:w16se="http://schemas.microsoft.com/office/word/2015/wordml/symex" xmlns:wpg="http://schemas.microsoft.com/office/word/2010/wordprocessingGroup" xmlns:wpi="http://schemas.microsoft.com/office/word/2010/wordprocessingInk" xmlns:wne="http://schemas.microsoft.com/office/word/2006/wordml" xmlns:wps="http://schemas.microsoft.com/office/word/2010/wordprocessingShape" mc:Ignorable="w14 w15 w16se wp14">
+<w:footnotes xmlns:wpc="http://schemas.microsoft.com/office/word/2010/wordprocessingCanvas" xmlns:cx="http://schemas.microsoft.com/office/drawing/2014/chartex" xmlns:cx1="http://schemas.microsoft.com/office/drawing/2015/9/8/chartex" xmlns:cx2="http://schemas.microsoft.com/office/drawing/2015/10/21/chartex" xmlns:cx3="http://schemas.microsoft.com/office/drawing/2016/5/9/chartex" xmlns:cx4="http://schemas.microsoft.com/office/drawing/2016/5/10/chartex" xmlns:cx5="http://schemas.microsoft.com/office/drawing/2016/5/11/chartex" xmlns:cx6="http://schemas.microsoft.com/office/drawing/2016/5/12/chartex" xmlns:cx7="http://schemas.microsoft.com/office/drawing/2016/5/13/chartex" xmlns:cx8="http://schemas.microsoft.com/office/drawing/2016/5/14/chartex" xmlns:mc="http://schemas.openxmlformats.org/markup-compatibility/2006" xmlns:aink="http://schemas.microsoft.com/office/drawing/2016/ink" xmlns:am3d="http://schemas.microsoft.com/office/drawing/2017/model3d" xmlns:o="urn:schemas-microsoft-com:office:office" xmlns:oel="http://schemas.microsoft.com/office/2019/extlst" xmlns:r="http://schemas.openxmlformats.org/officeDocument/2006/relationships" xmlns:m="http://schemas.openxmlformats.org/officeDocument/2006/math" xmlns:v="urn:schemas-microsoft-com:vml" xmlns:wp14="http://schemas.microsoft.com/office/word/2010/wordprocessingDrawing" xmlns:wp="http://schemas.openxmlformats.org/drawingml/2006/wordprocessingDrawing" xmlns:w10="urn:schemas-microsoft-com:office:word" xmlns:w="http://schemas.openxmlformats.org/wordprocessingml/2006/main" xmlns:w14="http://schemas.microsoft.com/office/word/2010/wordml" xmlns:w15="http://schemas.microsoft.com/office/word/2012/wordml" xmlns:w16cex="http://schemas.microsoft.com/office/word/2018/wordml/cex" xmlns:w16cid="http://schemas.microsoft.com/office/word/2016/wordml/cid" xmlns:w16="http://schemas.microsoft.com/office/word/2018/wordml" xmlns:w16du="http://schemas.microsoft.com/office/word/2023/wordml/word16du" xmlns:w16sdtdh="http://schemas.microsoft.com/office/word/2020/wordml/sdtdatahash" xmlns:w16se="http://schemas.microsoft.com/office/word/2015/wordml/symex" xmlns:wpg="http://schemas.microsoft.com/office/word/2010/wordprocessingGroup" xmlns:wpi="http://schemas.microsoft.com/office/word/2010/wordprocessingInk" xmlns:wne="http://schemas.microsoft.com/office/word/2006/wordml" xmlns:wps="http://schemas.microsoft.com/office/word/2010/wordprocessingShape" mc:Ignorable="w14 w15 w16se w16cid w16 w16cex w16sdtdh wp14">
   <w:footnote w:type="separator" w:id="-1">
     <w:p/>
   </w:footnote>
@@ -13478,7 +13825,7 @@
   <w:footnote w:id="1">
     <w:p>
       <w:pPr>
-        <w:pStyle w:val="FootnoteText"/>
+        <w:pStyle w:val="Textonotapie"/>
         <w:rPr>
           <w:rFonts w:ascii="Arial" w:hAnsi="Arial" w:cs="Arial"/>
         </w:rPr>
@@ -13506,7 +13853,7 @@
     </w:p>
     <w:p>
       <w:pPr>
-        <w:pStyle w:val="FootnoteText"/>
+        <w:pStyle w:val="Textonotapie"/>
         <w:rPr>
           <w:rFonts w:ascii="Arial" w:hAnsi="Arial" w:cs="Arial"/>
         </w:rPr>
@@ -13520,7 +13867,7 @@
     </w:p>
     <w:p>
       <w:pPr>
-        <w:pStyle w:val="FootnoteText"/>
+        <w:pStyle w:val="Textonotapie"/>
         <w:rPr>
           <w:rFonts w:ascii="Arial" w:hAnsi="Arial" w:cs="Arial"/>
         </w:rPr>
@@ -13534,7 +13881,7 @@
     </w:p>
     <w:p>
       <w:pPr>
-        <w:pStyle w:val="FootnoteText"/>
+        <w:pStyle w:val="Textonotapie"/>
       </w:pPr>
       <w:r>
         <w:rPr>
@@ -13547,11 +13894,11 @@
   <w:footnote w:id="2">
     <w:p>
       <w:pPr>
-        <w:pStyle w:val="FootnoteText"/>
-      </w:pPr>
-      <w:r>
-        <w:rPr>
-          <w:rStyle w:val="FootnoteReference"/>
+        <w:pStyle w:val="Textonotapie"/>
+      </w:pPr>
+      <w:r>
+        <w:rPr>
+          <w:rStyle w:val="Refdenotaalpie"/>
         </w:rPr>
         <w:footnoteRef/>
       </w:r>
@@ -13581,11 +13928,11 @@
   <w:footnote w:id="3">
     <w:p>
       <w:pPr>
-        <w:pStyle w:val="FootnoteText"/>
-      </w:pPr>
-      <w:r>
-        <w:rPr>
-          <w:rStyle w:val="FootnoteReference"/>
+        <w:pStyle w:val="Textonotapie"/>
+      </w:pPr>
+      <w:r>
+        <w:rPr>
+          <w:rStyle w:val="Refdenotaalpie"/>
         </w:rPr>
         <w:footnoteRef/>
       </w:r>
@@ -13601,7 +13948,7 @@
 </file>
 
 <file path=word/header1.xml><?xml version="1.0" encoding="utf-8"?>
-<w:hdr xmlns:wpc="http://schemas.microsoft.com/office/word/2010/wordprocessingCanvas" xmlns:cx="http://schemas.microsoft.com/office/drawing/2014/chartex" xmlns:mc="http://schemas.openxmlformats.org/markup-compatibility/2006" xmlns:o="urn:schemas-microsoft-com:office:office" xmlns:r="http://schemas.openxmlformats.org/officeDocument/2006/relationships" xmlns:m="http://schemas.openxmlformats.org/officeDocument/2006/math" xmlns:v="urn:schemas-microsoft-com:vml" xmlns:wp14="http://schemas.microsoft.com/office/word/2010/wordprocessingDrawing" xmlns:wp="http://schemas.openxmlformats.org/drawingml/2006/wordprocessingDrawing" xmlns:w10="urn:schemas-microsoft-com:office:word" xmlns:w="http://schemas.openxmlformats.org/wordprocessingml/2006/main" xmlns:w14="http://schemas.microsoft.com/office/word/2010/wordml" xmlns:w15="http://schemas.microsoft.com/office/word/2012/wordml" xmlns:w16se="http://schemas.microsoft.com/office/word/2015/wordml/symex" xmlns:wpg="http://schemas.microsoft.com/office/word/2010/wordprocessingGroup" xmlns:wpi="http://schemas.microsoft.com/office/word/2010/wordprocessingInk" xmlns:wne="http://schemas.microsoft.com/office/word/2006/wordml" xmlns:wps="http://schemas.microsoft.com/office/word/2010/wordprocessingShape" mc:Ignorable="w14 w15 w16se wp14">
+<w:hdr xmlns:wpc="http://schemas.microsoft.com/office/word/2010/wordprocessingCanvas" xmlns:cx="http://schemas.microsoft.com/office/drawing/2014/chartex" xmlns:cx1="http://schemas.microsoft.com/office/drawing/2015/9/8/chartex" xmlns:cx2="http://schemas.microsoft.com/office/drawing/2015/10/21/chartex" xmlns:cx3="http://schemas.microsoft.com/office/drawing/2016/5/9/chartex" xmlns:cx4="http://schemas.microsoft.com/office/drawing/2016/5/10/chartex" xmlns:cx5="http://schemas.microsoft.com/office/drawing/2016/5/11/chartex" xmlns:cx6="http://schemas.microsoft.com/office/drawing/2016/5/12/chartex" xmlns:cx7="http://schemas.microsoft.com/office/drawing/2016/5/13/chartex" xmlns:cx8="http://schemas.microsoft.com/office/drawing/2016/5/14/chartex" xmlns:mc="http://schemas.openxmlformats.org/markup-compatibility/2006" xmlns:aink="http://schemas.microsoft.com/office/drawing/2016/ink" xmlns:am3d="http://schemas.microsoft.com/office/drawing/2017/model3d" xmlns:o="urn:schemas-microsoft-com:office:office" xmlns:oel="http://schemas.microsoft.com/office/2019/extlst" xmlns:r="http://schemas.openxmlformats.org/officeDocument/2006/relationships" xmlns:m="http://schemas.openxmlformats.org/officeDocument/2006/math" xmlns:v="urn:schemas-microsoft-com:vml" xmlns:wp14="http://schemas.microsoft.com/office/word/2010/wordprocessingDrawing" xmlns:wp="http://schemas.openxmlformats.org/drawingml/2006/wordprocessingDrawing" xmlns:w10="urn:schemas-microsoft-com:office:word" xmlns:w="http://schemas.openxmlformats.org/wordprocessingml/2006/main" xmlns:w14="http://schemas.microsoft.com/office/word/2010/wordml" xmlns:w15="http://schemas.microsoft.com/office/word/2012/wordml" xmlns:w16cex="http://schemas.microsoft.com/office/word/2018/wordml/cex" xmlns:w16cid="http://schemas.microsoft.com/office/word/2016/wordml/cid" xmlns:w16="http://schemas.microsoft.com/office/word/2018/wordml" xmlns:w16du="http://schemas.microsoft.com/office/word/2023/wordml/word16du" xmlns:w16sdtdh="http://schemas.microsoft.com/office/word/2020/wordml/sdtdatahash" xmlns:w16se="http://schemas.microsoft.com/office/word/2015/wordml/symex" xmlns:wpg="http://schemas.microsoft.com/office/word/2010/wordprocessingGroup" xmlns:wpi="http://schemas.microsoft.com/office/word/2010/wordprocessingInk" xmlns:wne="http://schemas.microsoft.com/office/word/2006/wordml" xmlns:wps="http://schemas.microsoft.com/office/word/2010/wordprocessingShape" mc:Ignorable="w14 w15 w16se w16cid w16 w16cex w16sdtdh wp14">
   <w:p>
     <w:pPr>
       <w:tabs>
@@ -13703,14 +14050,14 @@
   </w:p>
   <w:p>
     <w:pPr>
-      <w:pStyle w:val="Header"/>
+      <w:pStyle w:val="Encabezado"/>
     </w:pPr>
   </w:p>
 </w:hdr>
 </file>
 
 <file path=word/header2.xml><?xml version="1.0" encoding="utf-8"?>
-<w:hdr xmlns:wpc="http://schemas.microsoft.com/office/word/2010/wordprocessingCanvas" xmlns:cx="http://schemas.microsoft.com/office/drawing/2014/chartex" xmlns:mc="http://schemas.openxmlformats.org/markup-compatibility/2006" xmlns:o="urn:schemas-microsoft-com:office:office" xmlns:r="http://schemas.openxmlformats.org/officeDocument/2006/relationships" xmlns:m="http://schemas.openxmlformats.org/officeDocument/2006/math" xmlns:v="urn:schemas-microsoft-com:vml" xmlns:wp14="http://schemas.microsoft.com/office/word/2010/wordprocessingDrawing" xmlns:wp="http://schemas.openxmlformats.org/drawingml/2006/wordprocessingDrawing" xmlns:w10="urn:schemas-microsoft-com:office:word" xmlns:w="http://schemas.openxmlformats.org/wordprocessingml/2006/main" xmlns:w14="http://schemas.microsoft.com/office/word/2010/wordml" xmlns:w15="http://schemas.microsoft.com/office/word/2012/wordml" xmlns:w16se="http://schemas.microsoft.com/office/word/2015/wordml/symex" xmlns:wpg="http://schemas.microsoft.com/office/word/2010/wordprocessingGroup" xmlns:wpi="http://schemas.microsoft.com/office/word/2010/wordprocessingInk" xmlns:wne="http://schemas.microsoft.com/office/word/2006/wordml" xmlns:wps="http://schemas.microsoft.com/office/word/2010/wordprocessingShape" mc:Ignorable="w14 w15 w16se wp14">
+<w:hdr xmlns:wpc="http://schemas.microsoft.com/office/word/2010/wordprocessingCanvas" xmlns:cx="http://schemas.microsoft.com/office/drawing/2014/chartex" xmlns:cx1="http://schemas.microsoft.com/office/drawing/2015/9/8/chartex" xmlns:cx2="http://schemas.microsoft.com/office/drawing/2015/10/21/chartex" xmlns:cx3="http://schemas.microsoft.com/office/drawing/2016/5/9/chartex" xmlns:cx4="http://schemas.microsoft.com/office/drawing/2016/5/10/chartex" xmlns:cx5="http://schemas.microsoft.com/office/drawing/2016/5/11/chartex" xmlns:cx6="http://schemas.microsoft.com/office/drawing/2016/5/12/chartex" xmlns:cx7="http://schemas.microsoft.com/office/drawing/2016/5/13/chartex" xmlns:cx8="http://schemas.microsoft.com/office/drawing/2016/5/14/chartex" xmlns:mc="http://schemas.openxmlformats.org/markup-compatibility/2006" xmlns:aink="http://schemas.microsoft.com/office/drawing/2016/ink" xmlns:am3d="http://schemas.microsoft.com/office/drawing/2017/model3d" xmlns:o="urn:schemas-microsoft-com:office:office" xmlns:oel="http://schemas.microsoft.com/office/2019/extlst" xmlns:r="http://schemas.openxmlformats.org/officeDocument/2006/relationships" xmlns:m="http://schemas.openxmlformats.org/officeDocument/2006/math" xmlns:v="urn:schemas-microsoft-com:vml" xmlns:wp14="http://schemas.microsoft.com/office/word/2010/wordprocessingDrawing" xmlns:wp="http://schemas.openxmlformats.org/drawingml/2006/wordprocessingDrawing" xmlns:w10="urn:schemas-microsoft-com:office:word" xmlns:w="http://schemas.openxmlformats.org/wordprocessingml/2006/main" xmlns:w14="http://schemas.microsoft.com/office/word/2010/wordml" xmlns:w15="http://schemas.microsoft.com/office/word/2012/wordml" xmlns:w16cex="http://schemas.microsoft.com/office/word/2018/wordml/cex" xmlns:w16cid="http://schemas.microsoft.com/office/word/2016/wordml/cid" xmlns:w16="http://schemas.microsoft.com/office/word/2018/wordml" xmlns:w16du="http://schemas.microsoft.com/office/word/2023/wordml/word16du" xmlns:w16sdtdh="http://schemas.microsoft.com/office/word/2020/wordml/sdtdatahash" xmlns:w16se="http://schemas.microsoft.com/office/word/2015/wordml/symex" xmlns:wpg="http://schemas.microsoft.com/office/word/2010/wordprocessingGroup" xmlns:wpi="http://schemas.microsoft.com/office/word/2010/wordprocessingInk" xmlns:wne="http://schemas.microsoft.com/office/word/2006/wordml" xmlns:wps="http://schemas.microsoft.com/office/word/2010/wordprocessingShape" mc:Ignorable="w14 w15 w16se w16cid w16 w16cex w16sdtdh wp14">
   <w:p>
     <w:pPr>
       <w:tabs>
@@ -14104,7 +14451,7 @@
 </file>
 
 <file path=word/numbering.xml><?xml version="1.0" encoding="utf-8"?>
-<w:numbering xmlns:wpc="http://schemas.microsoft.com/office/word/2010/wordprocessingCanvas" xmlns:cx="http://schemas.microsoft.com/office/drawing/2014/chartex" xmlns:mc="http://schemas.openxmlformats.org/markup-compatibility/2006" xmlns:o="urn:schemas-microsoft-com:office:office" xmlns:r="http://schemas.openxmlformats.org/officeDocument/2006/relationships" xmlns:m="http://schemas.openxmlformats.org/officeDocument/2006/math" xmlns:v="urn:schemas-microsoft-com:vml" xmlns:wp14="http://schemas.microsoft.com/office/word/2010/wordprocessingDrawing" xmlns:wp="http://schemas.openxmlformats.org/drawingml/2006/wordprocessingDrawing" xmlns:w10="urn:schemas-microsoft-com:office:word" xmlns:w="http://schemas.openxmlformats.org/wordprocessingml/2006/main" xmlns:w14="http://schemas.microsoft.com/office/word/2010/wordml" xmlns:w15="http://schemas.microsoft.com/office/word/2012/wordml" xmlns:w16se="http://schemas.microsoft.com/office/word/2015/wordml/symex" xmlns:wpg="http://schemas.microsoft.com/office/word/2010/wordprocessingGroup" xmlns:wpi="http://schemas.microsoft.com/office/word/2010/wordprocessingInk" xmlns:wne="http://schemas.microsoft.com/office/word/2006/wordml" xmlns:wps="http://schemas.microsoft.com/office/word/2010/wordprocessingShape" mc:Ignorable="w14 w15 w16se wp14">
+<w:numbering xmlns:wpc="http://schemas.microsoft.com/office/word/2010/wordprocessingCanvas" xmlns:cx="http://schemas.microsoft.com/office/drawing/2014/chartex" xmlns:cx1="http://schemas.microsoft.com/office/drawing/2015/9/8/chartex" xmlns:cx2="http://schemas.microsoft.com/office/drawing/2015/10/21/chartex" xmlns:cx3="http://schemas.microsoft.com/office/drawing/2016/5/9/chartex" xmlns:cx4="http://schemas.microsoft.com/office/drawing/2016/5/10/chartex" xmlns:cx5="http://schemas.microsoft.com/office/drawing/2016/5/11/chartex" xmlns:cx6="http://schemas.microsoft.com/office/drawing/2016/5/12/chartex" xmlns:cx7="http://schemas.microsoft.com/office/drawing/2016/5/13/chartex" xmlns:cx8="http://schemas.microsoft.com/office/drawing/2016/5/14/chartex" xmlns:mc="http://schemas.openxmlformats.org/markup-compatibility/2006" xmlns:aink="http://schemas.microsoft.com/office/drawing/2016/ink" xmlns:am3d="http://schemas.microsoft.com/office/drawing/2017/model3d" xmlns:o="urn:schemas-microsoft-com:office:office" xmlns:oel="http://schemas.microsoft.com/office/2019/extlst" xmlns:r="http://schemas.openxmlformats.org/officeDocument/2006/relationships" xmlns:m="http://schemas.openxmlformats.org/officeDocument/2006/math" xmlns:v="urn:schemas-microsoft-com:vml" xmlns:wp14="http://schemas.microsoft.com/office/word/2010/wordprocessingDrawing" xmlns:wp="http://schemas.openxmlformats.org/drawingml/2006/wordprocessingDrawing" xmlns:w10="urn:schemas-microsoft-com:office:word" xmlns:w="http://schemas.openxmlformats.org/wordprocessingml/2006/main" xmlns:w14="http://schemas.microsoft.com/office/word/2010/wordml" xmlns:w15="http://schemas.microsoft.com/office/word/2012/wordml" xmlns:w16cex="http://schemas.microsoft.com/office/word/2018/wordml/cex" xmlns:w16cid="http://schemas.microsoft.com/office/word/2016/wordml/cid" xmlns:w16="http://schemas.microsoft.com/office/word/2018/wordml" xmlns:w16du="http://schemas.microsoft.com/office/word/2023/wordml/word16du" xmlns:w16sdtdh="http://schemas.microsoft.com/office/word/2020/wordml/sdtdatahash" xmlns:w16se="http://schemas.microsoft.com/office/word/2015/wordml/symex" xmlns:wpg="http://schemas.microsoft.com/office/word/2010/wordprocessingGroup" xmlns:wpi="http://schemas.microsoft.com/office/word/2010/wordprocessingInk" xmlns:wne="http://schemas.microsoft.com/office/word/2006/wordml" xmlns:wps="http://schemas.microsoft.com/office/word/2010/wordprocessingShape" mc:Ignorable="w14 w15 w16se w16cid w16 w16cex w16sdtdh wp14">
   <w:abstractNum w:abstractNumId="0" w15:restartNumberingAfterBreak="0">
     <w:nsid w:val="FFFFFF1D"/>
     <w:multiLevelType w:val="multilevel"/>
@@ -14437,7 +14784,7 @@
     <w:lvl w:ilvl="0">
       <w:start w:val="1"/>
       <w:numFmt w:val="upperRoman"/>
-      <w:pStyle w:val="Heading1"/>
+      <w:pStyle w:val="Ttulo1"/>
       <w:lvlText w:val="%1."/>
       <w:legacy w:legacy="1" w:legacySpace="144" w:legacyIndent="144"/>
       <w:lvlJc w:val="left"/>
@@ -14445,7 +14792,7 @@
     <w:lvl w:ilvl="1">
       <w:start w:val="1"/>
       <w:numFmt w:val="upperLetter"/>
-      <w:pStyle w:val="Heading2"/>
+      <w:pStyle w:val="Ttulo2"/>
       <w:lvlText w:val="%2."/>
       <w:legacy w:legacy="1" w:legacySpace="144" w:legacyIndent="144"/>
       <w:lvlJc w:val="left"/>
@@ -14457,7 +14804,7 @@
     <w:lvl w:ilvl="2">
       <w:start w:val="1"/>
       <w:numFmt w:val="decimal"/>
-      <w:pStyle w:val="Heading3"/>
+      <w:pStyle w:val="Ttulo3"/>
       <w:lvlText w:val="%3)"/>
       <w:legacy w:legacy="1" w:legacySpace="144" w:legacyIndent="144"/>
       <w:lvlJc w:val="left"/>
@@ -14468,7 +14815,7 @@
     <w:lvl w:ilvl="3">
       <w:start w:val="1"/>
       <w:numFmt w:val="lowerLetter"/>
-      <w:pStyle w:val="Heading4"/>
+      <w:pStyle w:val="Ttulo4"/>
       <w:lvlText w:val="%4)"/>
       <w:legacy w:legacy="1" w:legacySpace="0" w:legacyIndent="720"/>
       <w:lvlJc w:val="left"/>
@@ -14479,7 +14826,7 @@
     <w:lvl w:ilvl="4">
       <w:start w:val="1"/>
       <w:numFmt w:val="decimal"/>
-      <w:pStyle w:val="Heading5"/>
+      <w:pStyle w:val="Ttulo5"/>
       <w:lvlText w:val="(%5)"/>
       <w:legacy w:legacy="1" w:legacySpace="0" w:legacyIndent="720"/>
       <w:lvlJc w:val="left"/>
@@ -14490,7 +14837,7 @@
     <w:lvl w:ilvl="5">
       <w:start w:val="1"/>
       <w:numFmt w:val="lowerLetter"/>
-      <w:pStyle w:val="Heading6"/>
+      <w:pStyle w:val="Ttulo6"/>
       <w:lvlText w:val="(%6)"/>
       <w:legacy w:legacy="1" w:legacySpace="0" w:legacyIndent="720"/>
       <w:lvlJc w:val="left"/>
@@ -14501,7 +14848,7 @@
     <w:lvl w:ilvl="6">
       <w:start w:val="1"/>
       <w:numFmt w:val="lowerRoman"/>
-      <w:pStyle w:val="Heading7"/>
+      <w:pStyle w:val="Ttulo7"/>
       <w:lvlText w:val="(%7)"/>
       <w:legacy w:legacy="1" w:legacySpace="0" w:legacyIndent="720"/>
       <w:lvlJc w:val="left"/>
@@ -14512,7 +14859,7 @@
     <w:lvl w:ilvl="7">
       <w:start w:val="1"/>
       <w:numFmt w:val="lowerLetter"/>
-      <w:pStyle w:val="Heading8"/>
+      <w:pStyle w:val="Ttulo8"/>
       <w:lvlText w:val="(%8)"/>
       <w:legacy w:legacy="1" w:legacySpace="0" w:legacyIndent="720"/>
       <w:lvlJc w:val="left"/>
@@ -14523,7 +14870,7 @@
     <w:lvl w:ilvl="8">
       <w:start w:val="1"/>
       <w:numFmt w:val="lowerRoman"/>
-      <w:pStyle w:val="Heading9"/>
+      <w:pStyle w:val="Ttulo9"/>
       <w:lvlText w:val="(%9)"/>
       <w:legacy w:legacy="1" w:legacySpace="0" w:legacyIndent="720"/>
       <w:lvlJc w:val="left"/>
@@ -15503,13 +15850,13 @@
       </w:pPr>
     </w:lvl>
   </w:abstractNum>
-  <w:num w:numId="1">
+  <w:num w:numId="1" w16cid:durableId="118110917">
     <w:abstractNumId w:val="11"/>
   </w:num>
-  <w:num w:numId="2">
+  <w:num w:numId="2" w16cid:durableId="1232931892">
     <w:abstractNumId w:val="16"/>
   </w:num>
-  <w:num w:numId="3">
+  <w:num w:numId="3" w16cid:durableId="1113018739">
     <w:abstractNumId w:val="16"/>
     <w:lvlOverride w:ilvl="0">
       <w:lvl w:ilvl="0">
@@ -15524,7 +15871,7 @@
       </w:lvl>
     </w:lvlOverride>
   </w:num>
-  <w:num w:numId="4">
+  <w:num w:numId="4" w16cid:durableId="379746946">
     <w:abstractNumId w:val="16"/>
     <w:lvlOverride w:ilvl="0">
       <w:lvl w:ilvl="0">
@@ -15539,7 +15886,7 @@
       </w:lvl>
     </w:lvlOverride>
   </w:num>
-  <w:num w:numId="5">
+  <w:num w:numId="5" w16cid:durableId="1239244105">
     <w:abstractNumId w:val="16"/>
     <w:lvlOverride w:ilvl="0">
       <w:lvl w:ilvl="0">
@@ -15554,10 +15901,10 @@
       </w:lvl>
     </w:lvlOverride>
   </w:num>
-  <w:num w:numId="6">
+  <w:num w:numId="6" w16cid:durableId="1592621796">
     <w:abstractNumId w:val="21"/>
   </w:num>
-  <w:num w:numId="7">
+  <w:num w:numId="7" w16cid:durableId="1091201727">
     <w:abstractNumId w:val="21"/>
     <w:lvlOverride w:ilvl="0">
       <w:lvl w:ilvl="0">
@@ -15572,7 +15919,7 @@
       </w:lvl>
     </w:lvlOverride>
   </w:num>
-  <w:num w:numId="8">
+  <w:num w:numId="8" w16cid:durableId="345716724">
     <w:abstractNumId w:val="21"/>
     <w:lvlOverride w:ilvl="0">
       <w:lvl w:ilvl="0">
@@ -15587,7 +15934,7 @@
       </w:lvl>
     </w:lvlOverride>
   </w:num>
-  <w:num w:numId="9">
+  <w:num w:numId="9" w16cid:durableId="1158571440">
     <w:abstractNumId w:val="21"/>
     <w:lvlOverride w:ilvl="0">
       <w:lvl w:ilvl="0">
@@ -15602,7 +15949,7 @@
       </w:lvl>
     </w:lvlOverride>
   </w:num>
-  <w:num w:numId="10">
+  <w:num w:numId="10" w16cid:durableId="817190029">
     <w:abstractNumId w:val="21"/>
     <w:lvlOverride w:ilvl="0">
       <w:lvl w:ilvl="0">
@@ -15617,7 +15964,7 @@
       </w:lvl>
     </w:lvlOverride>
   </w:num>
-  <w:num w:numId="11">
+  <w:num w:numId="11" w16cid:durableId="212736691">
     <w:abstractNumId w:val="21"/>
     <w:lvlOverride w:ilvl="0">
       <w:lvl w:ilvl="0">
@@ -15632,34 +15979,34 @@
       </w:lvl>
     </w:lvlOverride>
   </w:num>
-  <w:num w:numId="12">
+  <w:num w:numId="12" w16cid:durableId="1632784214">
     <w:abstractNumId w:val="18"/>
   </w:num>
-  <w:num w:numId="13">
+  <w:num w:numId="13" w16cid:durableId="179051733">
     <w:abstractNumId w:val="13"/>
   </w:num>
-  <w:num w:numId="14">
+  <w:num w:numId="14" w16cid:durableId="388963517">
     <w:abstractNumId w:val="24"/>
   </w:num>
-  <w:num w:numId="15">
+  <w:num w:numId="15" w16cid:durableId="1506749775">
     <w:abstractNumId w:val="23"/>
   </w:num>
-  <w:num w:numId="16">
+  <w:num w:numId="16" w16cid:durableId="968513650">
     <w:abstractNumId w:val="31"/>
   </w:num>
-  <w:num w:numId="17">
+  <w:num w:numId="17" w16cid:durableId="1037046027">
     <w:abstractNumId w:val="15"/>
   </w:num>
-  <w:num w:numId="18">
+  <w:num w:numId="18" w16cid:durableId="932780549">
     <w:abstractNumId w:val="14"/>
   </w:num>
-  <w:num w:numId="19">
+  <w:num w:numId="19" w16cid:durableId="491414617">
     <w:abstractNumId w:val="26"/>
   </w:num>
-  <w:num w:numId="20">
+  <w:num w:numId="20" w16cid:durableId="1983999940">
     <w:abstractNumId w:val="19"/>
   </w:num>
-  <w:num w:numId="21">
+  <w:num w:numId="21" w16cid:durableId="2022394703">
     <w:abstractNumId w:val="11"/>
     <w:lvlOverride w:ilvl="0">
       <w:startOverride w:val="1"/>
@@ -15689,95 +16036,95 @@
       <w:startOverride w:val="1"/>
     </w:lvlOverride>
   </w:num>
-  <w:num w:numId="22">
+  <w:num w:numId="22" w16cid:durableId="697052124">
     <w:abstractNumId w:val="30"/>
   </w:num>
-  <w:num w:numId="23">
+  <w:num w:numId="23" w16cid:durableId="311981759">
     <w:abstractNumId w:val="29"/>
   </w:num>
-  <w:num w:numId="24">
+  <w:num w:numId="24" w16cid:durableId="2118089622">
     <w:abstractNumId w:val="22"/>
   </w:num>
-  <w:num w:numId="25">
+  <w:num w:numId="25" w16cid:durableId="366372850">
     <w:abstractNumId w:val="28"/>
   </w:num>
-  <w:num w:numId="26">
+  <w:num w:numId="26" w16cid:durableId="2045985744">
     <w:abstractNumId w:val="12"/>
   </w:num>
-  <w:num w:numId="27">
+  <w:num w:numId="27" w16cid:durableId="341204919">
     <w:abstractNumId w:val="27"/>
   </w:num>
-  <w:num w:numId="28">
+  <w:num w:numId="28" w16cid:durableId="2138142728">
     <w:abstractNumId w:val="17"/>
   </w:num>
-  <w:num w:numId="29">
+  <w:num w:numId="29" w16cid:durableId="8914317">
     <w:abstractNumId w:val="20"/>
   </w:num>
-  <w:num w:numId="30">
+  <w:num w:numId="30" w16cid:durableId="1376471084">
     <w:abstractNumId w:val="10"/>
   </w:num>
-  <w:num w:numId="31">
+  <w:num w:numId="31" w16cid:durableId="127162131">
     <w:abstractNumId w:val="8"/>
   </w:num>
-  <w:num w:numId="32">
+  <w:num w:numId="32" w16cid:durableId="1981882095">
     <w:abstractNumId w:val="7"/>
   </w:num>
-  <w:num w:numId="33">
+  <w:num w:numId="33" w16cid:durableId="519204582">
     <w:abstractNumId w:val="6"/>
   </w:num>
-  <w:num w:numId="34">
+  <w:num w:numId="34" w16cid:durableId="1408259119">
     <w:abstractNumId w:val="5"/>
   </w:num>
-  <w:num w:numId="35">
+  <w:num w:numId="35" w16cid:durableId="1138641679">
     <w:abstractNumId w:val="9"/>
   </w:num>
-  <w:num w:numId="36">
+  <w:num w:numId="36" w16cid:durableId="1830054750">
     <w:abstractNumId w:val="4"/>
   </w:num>
-  <w:num w:numId="37">
+  <w:num w:numId="37" w16cid:durableId="558639188">
     <w:abstractNumId w:val="3"/>
   </w:num>
-  <w:num w:numId="38">
+  <w:num w:numId="38" w16cid:durableId="1458181367">
     <w:abstractNumId w:val="2"/>
   </w:num>
-  <w:num w:numId="39">
+  <w:num w:numId="39" w16cid:durableId="1603951510">
     <w:abstractNumId w:val="1"/>
   </w:num>
-  <w:num w:numId="40">
+  <w:num w:numId="40" w16cid:durableId="1446660130">
     <w:abstractNumId w:val="0"/>
   </w:num>
-  <w:num w:numId="41">
+  <w:num w:numId="41" w16cid:durableId="2094693290">
     <w:abstractNumId w:val="11"/>
   </w:num>
-  <w:num w:numId="42">
+  <w:num w:numId="42" w16cid:durableId="614601199">
     <w:abstractNumId w:val="25"/>
   </w:num>
-  <w:num w:numId="43">
+  <w:num w:numId="43" w16cid:durableId="1037394264">
     <w:abstractNumId w:val="11"/>
   </w:num>
-  <w:num w:numId="44">
+  <w:num w:numId="44" w16cid:durableId="1434209675">
     <w:abstractNumId w:val="11"/>
   </w:num>
-  <w:num w:numId="45">
+  <w:num w:numId="45" w16cid:durableId="1255436447">
     <w:abstractNumId w:val="11"/>
   </w:num>
-  <w:num w:numId="46">
+  <w:num w:numId="46" w16cid:durableId="1929148802">
     <w:abstractNumId w:val="11"/>
   </w:num>
-  <w:num w:numId="47">
+  <w:num w:numId="47" w16cid:durableId="1385715467">
     <w:abstractNumId w:val="11"/>
   </w:num>
-  <w:num w:numId="48">
+  <w:num w:numId="48" w16cid:durableId="938560201">
     <w:abstractNumId w:val="11"/>
   </w:num>
-  <w:num w:numId="49">
+  <w:num w:numId="49" w16cid:durableId="158229342">
     <w:abstractNumId w:val="11"/>
   </w:num>
 </w:numbering>
 </file>
 
 <file path=word/styles.xml><?xml version="1.0" encoding="utf-8"?>
-<w:styles xmlns:mc="http://schemas.openxmlformats.org/markup-compatibility/2006" xmlns:r="http://schemas.openxmlformats.org/officeDocument/2006/relationships" xmlns:w="http://schemas.openxmlformats.org/wordprocessingml/2006/main" xmlns:w14="http://schemas.microsoft.com/office/word/2010/wordml" xmlns:w15="http://schemas.microsoft.com/office/word/2012/wordml" xmlns:w16se="http://schemas.microsoft.com/office/word/2015/wordml/symex" mc:Ignorable="w14 w15 w16se">
+<w:styles xmlns:mc="http://schemas.openxmlformats.org/markup-compatibility/2006" xmlns:r="http://schemas.openxmlformats.org/officeDocument/2006/relationships" xmlns:w="http://schemas.openxmlformats.org/wordprocessingml/2006/main" xmlns:w14="http://schemas.microsoft.com/office/word/2010/wordml" xmlns:w15="http://schemas.microsoft.com/office/word/2012/wordml" xmlns:w16cex="http://schemas.microsoft.com/office/word/2018/wordml/cex" xmlns:w16cid="http://schemas.microsoft.com/office/word/2016/wordml/cid" xmlns:w16="http://schemas.microsoft.com/office/word/2018/wordml" xmlns:w16sdtdh="http://schemas.microsoft.com/office/word/2020/wordml/sdtdatahash" xmlns:w16se="http://schemas.microsoft.com/office/word/2015/wordml/symex" mc:Ignorable="w14 w15 w16se w16cid w16 w16cex w16sdtdh">
   <w:docDefaults>
     <w:rPrDefault>
       <w:rPr>
@@ -15787,7 +16134,7 @@
     </w:rPrDefault>
     <w:pPrDefault/>
   </w:docDefaults>
-  <w:latentStyles w:defLockedState="0" w:defUIPriority="0" w:defSemiHidden="0" w:defUnhideWhenUsed="0" w:defQFormat="0" w:count="371">
+  <w:latentStyles w:defLockedState="0" w:defUIPriority="0" w:defSemiHidden="0" w:defUnhideWhenUsed="0" w:defQFormat="0" w:count="376">
     <w:lsdException w:name="Normal" w:qFormat="1"/>
     <w:lsdException w:name="heading 1" w:uiPriority="9" w:qFormat="1"/>
     <w:lsdException w:name="heading 2" w:uiPriority="9" w:qFormat="1"/>
@@ -15882,7 +16229,6 @@
     <w:lsdException w:name="HTML Sample" w:semiHidden="1" w:unhideWhenUsed="1"/>
     <w:lsdException w:name="HTML Typewriter" w:semiHidden="1" w:unhideWhenUsed="1"/>
     <w:lsdException w:name="HTML Variable" w:semiHidden="1" w:unhideWhenUsed="1"/>
-    <w:lsdException w:name="Normal Table" w:semiHidden="1" w:unhideWhenUsed="1"/>
     <w:lsdException w:name="annotation subject" w:semiHidden="1" w:unhideWhenUsed="1"/>
     <w:lsdException w:name="No List" w:semiHidden="1" w:unhideWhenUsed="1"/>
     <w:lsdException w:name="Outline List 1" w:semiHidden="1" w:unhideWhenUsed="1"/>
@@ -15925,11 +16271,8 @@
     <w:lsdException w:name="Table Contemporary" w:semiHidden="1" w:unhideWhenUsed="1"/>
     <w:lsdException w:name="Table Elegant" w:semiHidden="1" w:unhideWhenUsed="1"/>
     <w:lsdException w:name="Table Professional" w:semiHidden="1" w:unhideWhenUsed="1"/>
-    <w:lsdException w:name="Table Subtle 1" w:semiHidden="1" w:unhideWhenUsed="1"/>
     <w:lsdException w:name="Table Subtle 2" w:semiHidden="1" w:unhideWhenUsed="1"/>
     <w:lsdException w:name="Table Web 1" w:semiHidden="1" w:unhideWhenUsed="1"/>
-    <w:lsdException w:name="Table Web 2" w:semiHidden="1" w:unhideWhenUsed="1"/>
-    <w:lsdException w:name="Table Web 3" w:semiHidden="1" w:unhideWhenUsed="1"/>
     <w:lsdException w:name="Balloon Text" w:semiHidden="1" w:unhideWhenUsed="1"/>
     <w:lsdException w:name="Table Theme" w:semiHidden="1" w:unhideWhenUsed="1"/>
     <w:lsdException w:name="Placeholder Text" w:semiHidden="1" w:uiPriority="99"/>
@@ -16138,6 +16481,11 @@
     <w:lsdException w:name="List Table 5 Dark Accent 6" w:uiPriority="50"/>
     <w:lsdException w:name="List Table 6 Colorful Accent 6" w:uiPriority="51"/>
     <w:lsdException w:name="List Table 7 Colorful Accent 6" w:uiPriority="52"/>
+    <w:lsdException w:name="Mention" w:semiHidden="1" w:uiPriority="99" w:unhideWhenUsed="1"/>
+    <w:lsdException w:name="Smart Hyperlink" w:semiHidden="1" w:uiPriority="99" w:unhideWhenUsed="1"/>
+    <w:lsdException w:name="Hashtag" w:semiHidden="1" w:uiPriority="99" w:unhideWhenUsed="1"/>
+    <w:lsdException w:name="Unresolved Mention" w:semiHidden="1" w:uiPriority="99" w:unhideWhenUsed="1"/>
+    <w:lsdException w:name="Smart Link" w:semiHidden="1" w:uiPriority="99" w:unhideWhenUsed="1"/>
   </w:latentStyles>
   <w:style w:type="paragraph" w:default="1" w:styleId="Normal">
     <w:name w:val="Normal"/>
@@ -16152,11 +16500,11 @@
       <w:color w:val="000000" w:themeColor="text1"/>
     </w:rPr>
   </w:style>
-  <w:style w:type="paragraph" w:styleId="Heading1">
+  <w:style w:type="paragraph" w:styleId="Ttulo1">
     <w:name w:val="heading 1"/>
     <w:basedOn w:val="Normal"/>
     <w:next w:val="Normal"/>
-    <w:link w:val="Heading1Char"/>
+    <w:link w:val="Ttulo1Car"/>
     <w:uiPriority w:val="9"/>
     <w:qFormat/>
     <w:rsid w:val="002F103A"/>
@@ -16176,11 +16524,11 @@
       <w:kern w:val="28"/>
     </w:rPr>
   </w:style>
-  <w:style w:type="paragraph" w:styleId="Heading2">
+  <w:style w:type="paragraph" w:styleId="Ttulo2">
     <w:name w:val="heading 2"/>
     <w:basedOn w:val="Normal"/>
     <w:next w:val="Normal"/>
-    <w:link w:val="Heading2Char"/>
+    <w:link w:val="Ttulo2Car"/>
     <w:uiPriority w:val="9"/>
     <w:qFormat/>
     <w:rsid w:val="002F103A"/>
@@ -16200,7 +16548,7 @@
       <w:color w:val="0070C0"/>
     </w:rPr>
   </w:style>
-  <w:style w:type="paragraph" w:styleId="Heading3">
+  <w:style w:type="paragraph" w:styleId="Ttulo3">
     <w:name w:val="heading 3"/>
     <w:basedOn w:val="Normal"/>
     <w:next w:val="Normal"/>
@@ -16220,7 +16568,7 @@
       <w:iCs/>
     </w:rPr>
   </w:style>
-  <w:style w:type="paragraph" w:styleId="Heading4">
+  <w:style w:type="paragraph" w:styleId="Ttulo4">
     <w:name w:val="heading 4"/>
     <w:basedOn w:val="Normal"/>
     <w:next w:val="Normal"/>
@@ -16242,7 +16590,7 @@
       <w:szCs w:val="18"/>
     </w:rPr>
   </w:style>
-  <w:style w:type="paragraph" w:styleId="Heading5">
+  <w:style w:type="paragraph" w:styleId="Ttulo5">
     <w:name w:val="heading 5"/>
     <w:basedOn w:val="Normal"/>
     <w:next w:val="Normal"/>
@@ -16261,7 +16609,7 @@
       <w:szCs w:val="18"/>
     </w:rPr>
   </w:style>
-  <w:style w:type="paragraph" w:styleId="Heading6">
+  <w:style w:type="paragraph" w:styleId="Ttulo6">
     <w:name w:val="heading 6"/>
     <w:basedOn w:val="Normal"/>
     <w:next w:val="Normal"/>
@@ -16282,7 +16630,7 @@
       <w:szCs w:val="16"/>
     </w:rPr>
   </w:style>
-  <w:style w:type="paragraph" w:styleId="Heading7">
+  <w:style w:type="paragraph" w:styleId="Ttulo7">
     <w:name w:val="heading 7"/>
     <w:basedOn w:val="Normal"/>
     <w:next w:val="Normal"/>
@@ -16301,7 +16649,7 @@
       <w:szCs w:val="16"/>
     </w:rPr>
   </w:style>
-  <w:style w:type="paragraph" w:styleId="Heading8">
+  <w:style w:type="paragraph" w:styleId="Ttulo8">
     <w:name w:val="heading 8"/>
     <w:basedOn w:val="Normal"/>
     <w:next w:val="Normal"/>
@@ -16322,7 +16670,7 @@
       <w:szCs w:val="16"/>
     </w:rPr>
   </w:style>
-  <w:style w:type="paragraph" w:styleId="Heading9">
+  <w:style w:type="paragraph" w:styleId="Ttulo9">
     <w:name w:val="heading 9"/>
     <w:basedOn w:val="Normal"/>
     <w:next w:val="Normal"/>
@@ -16341,13 +16689,12 @@
       <w:szCs w:val="16"/>
     </w:rPr>
   </w:style>
-  <w:style w:type="character" w:default="1" w:styleId="DefaultParagraphFont">
+  <w:style w:type="character" w:default="1" w:styleId="Fuentedeprrafopredeter">
     <w:name w:val="Default Paragraph Font"/>
     <w:uiPriority w:val="1"/>
-    <w:semiHidden/>
     <w:unhideWhenUsed/>
   </w:style>
-  <w:style w:type="table" w:default="1" w:styleId="TableNormal">
+  <w:style w:type="table" w:default="1" w:styleId="Tablanormal">
     <w:name w:val="Normal Table"/>
     <w:uiPriority w:val="99"/>
     <w:semiHidden/>
@@ -16362,7 +16709,7 @@
       </w:tblCellMar>
     </w:tblPr>
   </w:style>
-  <w:style w:type="numbering" w:default="1" w:styleId="NoList">
+  <w:style w:type="numbering" w:default="1" w:styleId="Sinlista">
     <w:name w:val="No List"/>
     <w:uiPriority w:val="99"/>
     <w:semiHidden/>
@@ -16399,7 +16746,7 @@
   </w:style>
   <w:style w:type="character" w:customStyle="1" w:styleId="MemberType">
     <w:name w:val="MemberType"/>
-    <w:basedOn w:val="DefaultParagraphFont"/>
+    <w:basedOn w:val="Fuentedeprrafopredeter"/>
     <w:rPr>
       <w:rFonts w:ascii="Times New Roman" w:hAnsi="Times New Roman" w:cs="Times New Roman"/>
       <w:i/>
@@ -16408,7 +16755,7 @@
       <w:szCs w:val="22"/>
     </w:rPr>
   </w:style>
-  <w:style w:type="paragraph" w:styleId="Title">
+  <w:style w:type="paragraph" w:styleId="Ttulo">
     <w:name w:val="Title"/>
     <w:basedOn w:val="Normal"/>
     <w:next w:val="Normal"/>
@@ -16423,10 +16770,10 @@
       <w:szCs w:val="48"/>
     </w:rPr>
   </w:style>
-  <w:style w:type="paragraph" w:styleId="FootnoteText">
+  <w:style w:type="paragraph" w:styleId="Textonotapie">
     <w:name w:val="footnote text"/>
     <w:basedOn w:val="Normal"/>
-    <w:link w:val="FootnoteTextChar"/>
+    <w:link w:val="TextonotapieCar"/>
     <w:semiHidden/>
     <w:pPr>
       <w:ind w:firstLine="202"/>
@@ -16463,18 +16810,18 @@
       <w:szCs w:val="18"/>
     </w:rPr>
   </w:style>
-  <w:style w:type="character" w:styleId="FootnoteReference">
+  <w:style w:type="character" w:styleId="Refdenotaalpie">
     <w:name w:val="footnote reference"/>
-    <w:basedOn w:val="DefaultParagraphFont"/>
+    <w:basedOn w:val="Fuentedeprrafopredeter"/>
     <w:semiHidden/>
     <w:rPr>
       <w:vertAlign w:val="superscript"/>
     </w:rPr>
   </w:style>
-  <w:style w:type="paragraph" w:styleId="Footer">
+  <w:style w:type="paragraph" w:styleId="Piedepgina">
     <w:name w:val="footer"/>
     <w:basedOn w:val="Normal"/>
-    <w:link w:val="FooterChar"/>
+    <w:link w:val="PiedepginaCar"/>
     <w:uiPriority w:val="99"/>
     <w:pPr>
       <w:tabs>
@@ -16514,7 +16861,7 @@
   </w:style>
   <w:style w:type="paragraph" w:customStyle="1" w:styleId="ReferenceHead">
     <w:name w:val="Reference Head"/>
-    <w:basedOn w:val="Heading1"/>
+    <w:basedOn w:val="Ttulo1"/>
     <w:link w:val="ReferenceHeadChar"/>
     <w:pPr>
       <w:numPr>
@@ -16522,7 +16869,7 @@
       </w:numPr>
     </w:pPr>
   </w:style>
-  <w:style w:type="paragraph" w:styleId="Header">
+  <w:style w:type="paragraph" w:styleId="Encabezado">
     <w:name w:val="header"/>
     <w:basedOn w:val="Normal"/>
     <w:pPr>
@@ -16544,26 +16891,26 @@
       <w:spacing w:line="252" w:lineRule="auto"/>
     </w:pPr>
   </w:style>
-  <w:style w:type="character" w:styleId="Hyperlink">
+  <w:style w:type="character" w:styleId="Hipervnculo">
     <w:name w:val="Hyperlink"/>
-    <w:basedOn w:val="DefaultParagraphFont"/>
+    <w:basedOn w:val="Fuentedeprrafopredeter"/>
     <w:rPr>
       <w:color w:val="0000FF"/>
       <w:u w:val="single"/>
     </w:rPr>
   </w:style>
-  <w:style w:type="character" w:styleId="FollowedHyperlink">
+  <w:style w:type="character" w:styleId="Hipervnculovisitado">
     <w:name w:val="FollowedHyperlink"/>
-    <w:basedOn w:val="DefaultParagraphFont"/>
+    <w:basedOn w:val="Fuentedeprrafopredeter"/>
     <w:rPr>
       <w:color w:val="800080"/>
       <w:u w:val="single"/>
     </w:rPr>
   </w:style>
-  <w:style w:type="paragraph" w:styleId="BodyTextIndent">
+  <w:style w:type="paragraph" w:styleId="Sangradetextonormal">
     <w:name w:val="Body Text Indent"/>
     <w:basedOn w:val="Normal"/>
-    <w:link w:val="BodyTextIndentChar"/>
+    <w:link w:val="SangradetextonormalCar"/>
     <w:pPr>
       <w:ind w:left="630" w:hanging="630"/>
     </w:pPr>
@@ -16571,7 +16918,7 @@
       <w:szCs w:val="24"/>
     </w:rPr>
   </w:style>
-  <w:style w:type="paragraph" w:styleId="DocumentMap">
+  <w:style w:type="paragraph" w:styleId="Mapadeldocumento">
     <w:name w:val="Document Map"/>
     <w:basedOn w:val="Normal"/>
     <w:semiHidden/>
@@ -16608,10 +16955,10 @@
       <w:szCs w:val="20"/>
     </w:rPr>
   </w:style>
-  <w:style w:type="paragraph" w:styleId="BalloonText">
+  <w:style w:type="paragraph" w:styleId="Textodeglobo">
     <w:name w:val="Balloon Text"/>
     <w:basedOn w:val="Normal"/>
-    <w:link w:val="BalloonTextChar"/>
+    <w:link w:val="TextodegloboCar"/>
     <w:rsid w:val="00F33D49"/>
     <w:rPr>
       <w:rFonts w:ascii="Tahoma" w:hAnsi="Tahoma" w:cs="Tahoma"/>
@@ -16619,10 +16966,10 @@
       <w:szCs w:val="16"/>
     </w:rPr>
   </w:style>
-  <w:style w:type="character" w:customStyle="1" w:styleId="BalloonTextChar">
-    <w:name w:val="Balloon Text Char"/>
-    <w:basedOn w:val="DefaultParagraphFont"/>
-    <w:link w:val="BalloonText"/>
+  <w:style w:type="character" w:customStyle="1" w:styleId="TextodegloboCar">
+    <w:name w:val="Texto de globo Car"/>
+    <w:basedOn w:val="Fuentedeprrafopredeter"/>
+    <w:link w:val="Textodeglobo"/>
     <w:rsid w:val="00F33D49"/>
     <w:rPr>
       <w:rFonts w:ascii="Tahoma" w:hAnsi="Tahoma" w:cs="Tahoma"/>
@@ -16630,9 +16977,9 @@
       <w:szCs w:val="16"/>
     </w:rPr>
   </w:style>
-  <w:style w:type="character" w:styleId="PlaceholderText">
+  <w:style w:type="character" w:styleId="Textodelmarcadordeposicin">
     <w:name w:val="Placeholder Text"/>
-    <w:basedOn w:val="DefaultParagraphFont"/>
+    <w:basedOn w:val="Fuentedeprrafopredeter"/>
     <w:uiPriority w:val="99"/>
     <w:semiHidden/>
     <w:rsid w:val="009A1F6E"/>
@@ -16664,7 +17011,7 @@
   </w:style>
   <w:style w:type="character" w:customStyle="1" w:styleId="BodyText1">
     <w:name w:val="Body Text1"/>
-    <w:basedOn w:val="DefaultParagraphFont"/>
+    <w:basedOn w:val="Fuentedeprrafopredeter"/>
     <w:uiPriority w:val="99"/>
     <w:rsid w:val="00C82D86"/>
     <w:rPr>
@@ -16676,7 +17023,7 @@
   </w:style>
   <w:style w:type="character" w:customStyle="1" w:styleId="bodytype">
     <w:name w:val="body type"/>
-    <w:basedOn w:val="DefaultParagraphFont"/>
+    <w:basedOn w:val="Fuentedeprrafopredeter"/>
     <w:uiPriority w:val="99"/>
     <w:rsid w:val="00C82D86"/>
     <w:rPr>
@@ -16693,10 +17040,10 @@
     <w:qFormat/>
     <w:rsid w:val="003F52AD"/>
   </w:style>
-  <w:style w:type="character" w:customStyle="1" w:styleId="Heading1Char">
-    <w:name w:val="Heading 1 Char"/>
-    <w:basedOn w:val="DefaultParagraphFont"/>
-    <w:link w:val="Heading1"/>
+  <w:style w:type="character" w:customStyle="1" w:styleId="Ttulo1Car">
+    <w:name w:val="Título 1 Car"/>
+    <w:basedOn w:val="Fuentedeprrafopredeter"/>
+    <w:link w:val="Ttulo1"/>
     <w:uiPriority w:val="9"/>
     <w:rsid w:val="002F103A"/>
     <w:rPr>
@@ -16708,7 +17055,7 @@
   </w:style>
   <w:style w:type="character" w:customStyle="1" w:styleId="ReferenceHeadChar">
     <w:name w:val="Reference Head Char"/>
-    <w:basedOn w:val="Heading1Char"/>
+    <w:basedOn w:val="Ttulo1Car"/>
     <w:link w:val="ReferenceHead"/>
     <w:rsid w:val="003F52AD"/>
     <w:rPr>
@@ -16730,7 +17077,7 @@
       <w:kern w:val="28"/>
     </w:rPr>
   </w:style>
-  <w:style w:type="paragraph" w:styleId="Revision">
+  <w:style w:type="paragraph" w:styleId="Revisin">
     <w:name w:val="Revision"/>
     <w:hidden/>
     <w:uiPriority w:val="99"/>
@@ -16739,7 +17086,7 @@
   </w:style>
   <w:style w:type="character" w:customStyle="1" w:styleId="BodyText2">
     <w:name w:val="Body Text2"/>
-    <w:basedOn w:val="DefaultParagraphFont"/>
+    <w:basedOn w:val="Fuentedeprrafopredeter"/>
     <w:uiPriority w:val="99"/>
     <w:rsid w:val="001B36B1"/>
     <w:rPr>
@@ -16749,10 +17096,10 @@
       <w:szCs w:val="22"/>
     </w:rPr>
   </w:style>
-  <w:style w:type="character" w:customStyle="1" w:styleId="Heading2Char">
-    <w:name w:val="Heading 2 Char"/>
-    <w:basedOn w:val="DefaultParagraphFont"/>
-    <w:link w:val="Heading2"/>
+  <w:style w:type="character" w:customStyle="1" w:styleId="Ttulo2Car">
+    <w:name w:val="Título 2 Car"/>
+    <w:basedOn w:val="Fuentedeprrafopredeter"/>
+    <w:link w:val="Ttulo2"/>
     <w:uiPriority w:val="9"/>
     <w:rsid w:val="002F103A"/>
     <w:rPr>
@@ -16785,7 +17132,7 @@
   </w:style>
   <w:style w:type="character" w:customStyle="1" w:styleId="TextL-MAGChar">
     <w:name w:val="Text L-MAG Char"/>
-    <w:basedOn w:val="DefaultParagraphFont"/>
+    <w:basedOn w:val="Fuentedeprrafopredeter"/>
     <w:link w:val="TextL-MAG"/>
     <w:rsid w:val="009C7D17"/>
     <w:rPr>
@@ -16795,17 +17142,17 @@
       <w:lang w:eastAsia="ja-JP"/>
     </w:rPr>
   </w:style>
-  <w:style w:type="character" w:customStyle="1" w:styleId="FooterChar">
-    <w:name w:val="Footer Char"/>
-    <w:basedOn w:val="DefaultParagraphFont"/>
-    <w:link w:val="Footer"/>
+  <w:style w:type="character" w:customStyle="1" w:styleId="PiedepginaCar">
+    <w:name w:val="Pie de página Car"/>
+    <w:basedOn w:val="Fuentedeprrafopredeter"/>
+    <w:link w:val="Piedepgina"/>
     <w:uiPriority w:val="99"/>
     <w:rsid w:val="00D90C10"/>
   </w:style>
-  <w:style w:type="character" w:customStyle="1" w:styleId="FootnoteTextChar">
-    <w:name w:val="Footnote Text Char"/>
-    <w:basedOn w:val="DefaultParagraphFont"/>
-    <w:link w:val="FootnoteText"/>
+  <w:style w:type="character" w:customStyle="1" w:styleId="TextonotapieCar">
+    <w:name w:val="Texto nota pie Car"/>
+    <w:basedOn w:val="Fuentedeprrafopredeter"/>
+    <w:link w:val="Textonotapie"/>
     <w:semiHidden/>
     <w:rsid w:val="00C075EF"/>
     <w:rPr>
@@ -16813,18 +17160,18 @@
       <w:szCs w:val="16"/>
     </w:rPr>
   </w:style>
-  <w:style w:type="character" w:customStyle="1" w:styleId="BodyTextIndentChar">
-    <w:name w:val="Body Text Indent Char"/>
-    <w:basedOn w:val="DefaultParagraphFont"/>
-    <w:link w:val="BodyTextIndent"/>
+  <w:style w:type="character" w:customStyle="1" w:styleId="SangradetextonormalCar">
+    <w:name w:val="Sangría de texto normal Car"/>
+    <w:basedOn w:val="Fuentedeprrafopredeter"/>
+    <w:link w:val="Sangradetextonormal"/>
     <w:rsid w:val="003F26BD"/>
     <w:rPr>
       <w:szCs w:val="24"/>
     </w:rPr>
   </w:style>
-  <w:style w:type="character" w:customStyle="1" w:styleId="UnresolvedMention">
-    <w:name w:val="Unresolved Mention"/>
-    <w:basedOn w:val="DefaultParagraphFont"/>
+  <w:style w:type="character" w:customStyle="1" w:styleId="Mencinsinresolver1">
+    <w:name w:val="Mención sin resolver1"/>
+    <w:basedOn w:val="Fuentedeprrafopredeter"/>
     <w:uiPriority w:val="99"/>
     <w:semiHidden/>
     <w:unhideWhenUsed/>
@@ -16851,6 +17198,18 @@
       <w:rFonts w:ascii="Helvetica" w:hAnsi="Helvetica"/>
       <w:sz w:val="14"/>
       <w:szCs w:val="14"/>
+    </w:rPr>
+  </w:style>
+  <w:style w:type="paragraph" w:styleId="NormalWeb">
+    <w:name w:val="Normal (Web)"/>
+    <w:basedOn w:val="Normal"/>
+    <w:semiHidden/>
+    <w:unhideWhenUsed/>
+    <w:rsid w:val="00140931"/>
+    <w:rPr>
+      <w:rFonts w:ascii="Times New Roman" w:hAnsi="Times New Roman"/>
+      <w:sz w:val="24"/>
+      <w:szCs w:val="24"/>
     </w:rPr>
   </w:style>
 </w:styles>

</xml_diff>